<commit_message>
Tema 1: Introducción al Data Mining (TERMINADO)
</commit_message>
<xml_diff>
--- a/Resumen Data Mining.docx
+++ b/Resumen Data Mining.docx
@@ -895,6 +895,540 @@
       </w:pPr>
       <w:r>
         <w:t>Interpretación y evaluación</w:t>
+      </w:r>
+    </w:p>
+    <w:p>
+      <w:pPr>
+        <w:ind w:left="360"/>
+      </w:pPr>
+      <w:r>
+        <w:t>Los modelos o patrones obtenidos deberían aceptar o contradecir la hipótesis inicial. Los patrones deben presentarse de forma que sean entendibles. Es por ello por lo que las técnicas de visualización son muy útiles.</w:t>
+      </w:r>
+    </w:p>
+    <w:p>
+      <w:pPr>
+        <w:pStyle w:val="Prrafodelista"/>
+        <w:numPr>
+          <w:ilvl w:val="0"/>
+          <w:numId w:val="15"/>
+        </w:numPr>
+      </w:pPr>
+      <w:r>
+        <w:t>Integrar los datos:</w:t>
+      </w:r>
+    </w:p>
+    <w:p>
+      <w:pPr>
+        <w:pStyle w:val="Prrafodelista"/>
+        <w:numPr>
+          <w:ilvl w:val="1"/>
+          <w:numId w:val="15"/>
+        </w:numPr>
+      </w:pPr>
+      <w:r>
+        <w:t>Usar el modelo obtenido en el sistema de información que se está trabajando.</w:t>
+      </w:r>
+    </w:p>
+    <w:p>
+      <w:pPr>
+        <w:pStyle w:val="Prrafodelista"/>
+        <w:numPr>
+          <w:ilvl w:val="1"/>
+          <w:numId w:val="15"/>
+        </w:numPr>
+      </w:pPr>
+      <w:r>
+        <w:t>Continuar con el proceso de KDD usando los nuevos datos que se obtienen.</w:t>
+      </w:r>
+    </w:p>
+    <w:p>
+      <w:pPr>
+        <w:pStyle w:val="Ttulo2"/>
+      </w:pPr>
+      <w:r>
+        <w:t>Cross-Industry Standard Process for Data Mining (CRISP-DM)</w:t>
+      </w:r>
+    </w:p>
+    <w:p>
+      <w:pPr>
+        <w:jc w:val="center"/>
+      </w:pPr>
+      <w:r>
+        <w:drawing>
+          <wp:inline distT="0" distB="0" distL="0" distR="0" wp14:anchorId="7DD7033C" wp14:editId="4C8C7E3B">
+            <wp:extent cx="2867025" cy="2825894"/>
+            <wp:effectExtent l="0" t="0" r="0" b="0"/>
+            <wp:docPr id="1" name="Imagen 1" descr="Diagrama&#10;&#10;Descripción generada automáticamente"/>
+            <wp:cNvGraphicFramePr>
+              <a:graphicFrameLocks xmlns:a="http://schemas.openxmlformats.org/drawingml/2006/main" noChangeAspect="1"/>
+            </wp:cNvGraphicFramePr>
+            <a:graphic xmlns:a="http://schemas.openxmlformats.org/drawingml/2006/main">
+              <a:graphicData uri="http://schemas.openxmlformats.org/drawingml/2006/picture">
+                <pic:pic xmlns:pic="http://schemas.openxmlformats.org/drawingml/2006/picture">
+                  <pic:nvPicPr>
+                    <pic:cNvPr id="1" name="Imagen 1" descr="Diagrama&#10;&#10;Descripción generada automáticamente"/>
+                    <pic:cNvPicPr/>
+                  </pic:nvPicPr>
+                  <pic:blipFill>
+                    <a:blip r:embed="rId5"/>
+                    <a:stretch>
+                      <a:fillRect/>
+                    </a:stretch>
+                  </pic:blipFill>
+                  <pic:spPr>
+                    <a:xfrm>
+                      <a:off x="0" y="0"/>
+                      <a:ext cx="2874739" cy="2833497"/>
+                    </a:xfrm>
+                    <a:prstGeom prst="rect">
+                      <a:avLst/>
+                    </a:prstGeom>
+                  </pic:spPr>
+                </pic:pic>
+              </a:graphicData>
+            </a:graphic>
+          </wp:inline>
+        </w:drawing>
+      </w:r>
+    </w:p>
+    <w:p>
+      <w:pPr>
+        <w:pStyle w:val="Prrafodelista"/>
+        <w:numPr>
+          <w:ilvl w:val="0"/>
+          <w:numId w:val="17"/>
+        </w:numPr>
+      </w:pPr>
+      <w:r>
+        <w:lastRenderedPageBreak/>
+        <w:t>Comprensión del negocio:</w:t>
+      </w:r>
+    </w:p>
+    <w:p>
+      <w:pPr>
+        <w:pStyle w:val="Prrafodelista"/>
+        <w:numPr>
+          <w:ilvl w:val="1"/>
+          <w:numId w:val="17"/>
+        </w:numPr>
+      </w:pPr>
+      <w:r>
+        <w:t>Establecimiento de los objetivos del negocio.</w:t>
+      </w:r>
+    </w:p>
+    <w:p>
+      <w:pPr>
+        <w:pStyle w:val="Prrafodelista"/>
+        <w:numPr>
+          <w:ilvl w:val="1"/>
+          <w:numId w:val="17"/>
+        </w:numPr>
+      </w:pPr>
+      <w:r>
+        <w:t>Evaluación de la situación.</w:t>
+      </w:r>
+    </w:p>
+    <w:p>
+      <w:pPr>
+        <w:pStyle w:val="Prrafodelista"/>
+        <w:numPr>
+          <w:ilvl w:val="1"/>
+          <w:numId w:val="17"/>
+        </w:numPr>
+      </w:pPr>
+      <w:r>
+        <w:t>Establecimiento de los objetivos del Data Mining.</w:t>
+      </w:r>
+    </w:p>
+    <w:p>
+      <w:pPr>
+        <w:pStyle w:val="Prrafodelista"/>
+        <w:numPr>
+          <w:ilvl w:val="1"/>
+          <w:numId w:val="17"/>
+        </w:numPr>
+      </w:pPr>
+      <w:r>
+        <w:t>Generación del plan del proyecto.</w:t>
+      </w:r>
+    </w:p>
+    <w:p>
+      <w:pPr>
+        <w:pStyle w:val="Prrafodelista"/>
+        <w:numPr>
+          <w:ilvl w:val="0"/>
+          <w:numId w:val="17"/>
+        </w:numPr>
+      </w:pPr>
+      <w:r>
+        <w:t>Comprensión de los datos:</w:t>
+      </w:r>
+    </w:p>
+    <w:p>
+      <w:pPr>
+        <w:pStyle w:val="Prrafodelista"/>
+        <w:numPr>
+          <w:ilvl w:val="1"/>
+          <w:numId w:val="17"/>
+        </w:numPr>
+      </w:pPr>
+      <w:r>
+        <w:t>Recopilación inicial de los datos.</w:t>
+      </w:r>
+    </w:p>
+    <w:p>
+      <w:pPr>
+        <w:pStyle w:val="Prrafodelista"/>
+        <w:numPr>
+          <w:ilvl w:val="1"/>
+          <w:numId w:val="17"/>
+        </w:numPr>
+      </w:pPr>
+      <w:r>
+        <w:t>Descripción de los datos.</w:t>
+      </w:r>
+    </w:p>
+    <w:p>
+      <w:pPr>
+        <w:pStyle w:val="Prrafodelista"/>
+        <w:numPr>
+          <w:ilvl w:val="1"/>
+          <w:numId w:val="17"/>
+        </w:numPr>
+      </w:pPr>
+      <w:r>
+        <w:t>Exploración de los datos.</w:t>
+      </w:r>
+    </w:p>
+    <w:p>
+      <w:pPr>
+        <w:pStyle w:val="Prrafodelista"/>
+        <w:numPr>
+          <w:ilvl w:val="1"/>
+          <w:numId w:val="17"/>
+        </w:numPr>
+      </w:pPr>
+      <w:r>
+        <w:t>Verificación de la calidad de los datos.</w:t>
+      </w:r>
+    </w:p>
+    <w:p>
+      <w:pPr>
+        <w:pStyle w:val="Prrafodelista"/>
+        <w:numPr>
+          <w:ilvl w:val="0"/>
+          <w:numId w:val="17"/>
+        </w:numPr>
+      </w:pPr>
+      <w:r>
+        <w:t>Preparación de los datos:</w:t>
+      </w:r>
+    </w:p>
+    <w:p>
+      <w:pPr>
+        <w:pStyle w:val="Prrafodelista"/>
+        <w:numPr>
+          <w:ilvl w:val="1"/>
+          <w:numId w:val="17"/>
+        </w:numPr>
+      </w:pPr>
+      <w:r>
+        <w:t>Selección de los datos.</w:t>
+      </w:r>
+    </w:p>
+    <w:p>
+      <w:pPr>
+        <w:pStyle w:val="Prrafodelista"/>
+        <w:numPr>
+          <w:ilvl w:val="1"/>
+          <w:numId w:val="17"/>
+        </w:numPr>
+      </w:pPr>
+      <w:r>
+        <w:t>Limpieza de los datos.</w:t>
+      </w:r>
+    </w:p>
+    <w:p>
+      <w:pPr>
+        <w:pStyle w:val="Prrafodelista"/>
+        <w:numPr>
+          <w:ilvl w:val="1"/>
+          <w:numId w:val="17"/>
+        </w:numPr>
+      </w:pPr>
+      <w:r>
+        <w:t>Construcción de los datos.</w:t>
+      </w:r>
+    </w:p>
+    <w:p>
+      <w:pPr>
+        <w:pStyle w:val="Prrafodelista"/>
+        <w:numPr>
+          <w:ilvl w:val="1"/>
+          <w:numId w:val="17"/>
+        </w:numPr>
+      </w:pPr>
+      <w:r>
+        <w:t>Integración de los datos.</w:t>
+      </w:r>
+    </w:p>
+    <w:p>
+      <w:pPr>
+        <w:pStyle w:val="Prrafodelista"/>
+        <w:numPr>
+          <w:ilvl w:val="1"/>
+          <w:numId w:val="17"/>
+        </w:numPr>
+      </w:pPr>
+      <w:r>
+        <w:t>Formateo de datos.</w:t>
+      </w:r>
+    </w:p>
+    <w:p>
+      <w:pPr>
+        <w:pStyle w:val="Prrafodelista"/>
+        <w:numPr>
+          <w:ilvl w:val="0"/>
+          <w:numId w:val="17"/>
+        </w:numPr>
+      </w:pPr>
+      <w:r>
+        <w:t>Modelado:</w:t>
+      </w:r>
+    </w:p>
+    <w:p>
+      <w:pPr>
+        <w:pStyle w:val="Prrafodelista"/>
+        <w:numPr>
+          <w:ilvl w:val="1"/>
+          <w:numId w:val="17"/>
+        </w:numPr>
+      </w:pPr>
+      <w:r>
+        <w:t>Selección de la técnica de modelado.</w:t>
+      </w:r>
+    </w:p>
+    <w:p>
+      <w:pPr>
+        <w:pStyle w:val="Prrafodelista"/>
+        <w:numPr>
+          <w:ilvl w:val="1"/>
+          <w:numId w:val="17"/>
+        </w:numPr>
+      </w:pPr>
+      <w:r>
+        <w:t>Diseño de la evaluación.</w:t>
+      </w:r>
+    </w:p>
+    <w:p>
+      <w:pPr>
+        <w:pStyle w:val="Prrafodelista"/>
+        <w:numPr>
+          <w:ilvl w:val="1"/>
+          <w:numId w:val="17"/>
+        </w:numPr>
+      </w:pPr>
+      <w:r>
+        <w:t>Construcción del modelado.</w:t>
+      </w:r>
+    </w:p>
+    <w:p>
+      <w:pPr>
+        <w:pStyle w:val="Prrafodelista"/>
+        <w:numPr>
+          <w:ilvl w:val="1"/>
+          <w:numId w:val="17"/>
+        </w:numPr>
+      </w:pPr>
+      <w:r>
+        <w:t>Evaluación del modelado.</w:t>
+      </w:r>
+    </w:p>
+    <w:p>
+      <w:pPr>
+        <w:pStyle w:val="Prrafodelista"/>
+        <w:numPr>
+          <w:ilvl w:val="0"/>
+          <w:numId w:val="17"/>
+        </w:numPr>
+      </w:pPr>
+      <w:r>
+        <w:t>Evaluación:</w:t>
+      </w:r>
+    </w:p>
+    <w:p>
+      <w:pPr>
+        <w:pStyle w:val="Prrafodelista"/>
+        <w:numPr>
+          <w:ilvl w:val="1"/>
+          <w:numId w:val="17"/>
+        </w:numPr>
+      </w:pPr>
+      <w:r>
+        <w:t>Evaluación de resultados.</w:t>
+      </w:r>
+    </w:p>
+    <w:p>
+      <w:pPr>
+        <w:pStyle w:val="Prrafodelista"/>
+        <w:numPr>
+          <w:ilvl w:val="1"/>
+          <w:numId w:val="17"/>
+        </w:numPr>
+      </w:pPr>
+      <w:r>
+        <w:t>Revistar el proceso.</w:t>
+      </w:r>
+    </w:p>
+    <w:p>
+      <w:pPr>
+        <w:pStyle w:val="Prrafodelista"/>
+        <w:numPr>
+          <w:ilvl w:val="1"/>
+          <w:numId w:val="17"/>
+        </w:numPr>
+      </w:pPr>
+      <w:r>
+        <w:t>Establecimiento de los siguientes pasos o acciones.</w:t>
+      </w:r>
+    </w:p>
+    <w:p>
+      <w:pPr>
+        <w:pStyle w:val="Prrafodelista"/>
+        <w:numPr>
+          <w:ilvl w:val="0"/>
+          <w:numId w:val="17"/>
+        </w:numPr>
+      </w:pPr>
+      <w:r>
+        <w:t>Despliegue:</w:t>
+      </w:r>
+    </w:p>
+    <w:p>
+      <w:pPr>
+        <w:pStyle w:val="Prrafodelista"/>
+        <w:numPr>
+          <w:ilvl w:val="1"/>
+          <w:numId w:val="17"/>
+        </w:numPr>
+      </w:pPr>
+      <w:r>
+        <w:t>Planificación de despliegue.</w:t>
+      </w:r>
+    </w:p>
+    <w:p>
+      <w:pPr>
+        <w:pStyle w:val="Prrafodelista"/>
+        <w:numPr>
+          <w:ilvl w:val="1"/>
+          <w:numId w:val="17"/>
+        </w:numPr>
+      </w:pPr>
+      <w:r>
+        <w:t>Planificación de la monitorización y del mantenimiento.</w:t>
+      </w:r>
+    </w:p>
+    <w:p>
+      <w:pPr>
+        <w:pStyle w:val="Prrafodelista"/>
+        <w:numPr>
+          <w:ilvl w:val="1"/>
+          <w:numId w:val="17"/>
+        </w:numPr>
+      </w:pPr>
+      <w:r>
+        <w:t>Generación de informe final.</w:t>
+      </w:r>
+    </w:p>
+    <w:p>
+      <w:pPr>
+        <w:pStyle w:val="Prrafodelista"/>
+        <w:numPr>
+          <w:ilvl w:val="1"/>
+          <w:numId w:val="17"/>
+        </w:numPr>
+      </w:pPr>
+      <w:r>
+        <w:t>Revisión del proyecto.</w:t>
+      </w:r>
+    </w:p>
+    <w:p>
+      <w:pPr>
+        <w:pStyle w:val="Ttulo2"/>
+      </w:pPr>
+      <w:r>
+        <w:t>C</w:t>
+      </w:r>
+      <w:r>
+        <w:t>asos de uso</w:t>
+      </w:r>
+    </w:p>
+    <w:p>
+      <w:pPr>
+        <w:pStyle w:val="Prrafodelista"/>
+        <w:numPr>
+          <w:ilvl w:val="0"/>
+          <w:numId w:val="18"/>
+        </w:numPr>
+      </w:pPr>
+      <w:r>
+        <w:t>Asociación: Encontrar ítems o características que se dan en común.</w:t>
+      </w:r>
+    </w:p>
+    <w:p>
+      <w:pPr>
+        <w:pStyle w:val="Prrafodelista"/>
+        <w:numPr>
+          <w:ilvl w:val="0"/>
+          <w:numId w:val="18"/>
+        </w:numPr>
+      </w:pPr>
+      <w:r>
+        <w:t>Clasificación: Crear un clasificador con una serie de individuos. Luego usarlo para asignar una clase a los individuos nuevos.</w:t>
+      </w:r>
+    </w:p>
+    <w:p>
+      <w:pPr>
+        <w:pStyle w:val="Prrafodelista"/>
+        <w:numPr>
+          <w:ilvl w:val="0"/>
+          <w:numId w:val="18"/>
+        </w:numPr>
+      </w:pPr>
+      <w:r>
+        <w:t>Predicción: Dados unos datos históricos saber si un evento ocurrirá o no.</w:t>
+      </w:r>
+    </w:p>
+    <w:p>
+      <w:pPr>
+        <w:pStyle w:val="Prrafodelista"/>
+        <w:numPr>
+          <w:ilvl w:val="0"/>
+          <w:numId w:val="18"/>
+        </w:numPr>
+      </w:pPr>
+      <w:r>
+        <w:t>Clustering: Agrupar individuos de manera que los individuos cercanos se les considere de un mismo grupo.</w:t>
+      </w:r>
+    </w:p>
+    <w:p>
+      <w:r>
+        <w:br w:type="page"/>
+      </w:r>
+    </w:p>
+    <w:p>
+      <w:pPr>
+        <w:pStyle w:val="Ttulo1"/>
+      </w:pPr>
+      <w:r>
+        <w:lastRenderedPageBreak/>
+        <w:t>Tema</w:t>
+      </w:r>
+      <w:r>
+        <w:t xml:space="preserve"> 2</w:t>
+      </w:r>
+      <w:r>
+        <w:t>: Introducción al Data Mining</w:t>
       </w:r>
     </w:p>
     <w:p/>
@@ -911,6 +1445,119 @@
 <file path=word/numbering.xml><?xml version="1.0" encoding="utf-8"?>
 <w:numbering xmlns:wpc="http://schemas.microsoft.com/office/word/2010/wordprocessingCanvas" xmlns:cx="http://schemas.microsoft.com/office/drawing/2014/chartex" xmlns:cx1="http://schemas.microsoft.com/office/drawing/2015/9/8/chartex" xmlns:cx2="http://schemas.microsoft.com/office/drawing/2015/10/21/chartex" xmlns:cx3="http://schemas.microsoft.com/office/drawing/2016/5/9/chartex" xmlns:cx4="http://schemas.microsoft.com/office/drawing/2016/5/10/chartex" xmlns:cx5="http://schemas.microsoft.com/office/drawing/2016/5/11/chartex" xmlns:cx6="http://schemas.microsoft.com/office/drawing/2016/5/12/chartex" xmlns:cx7="http://schemas.microsoft.com/office/drawing/2016/5/13/chartex" xmlns:cx8="http://schemas.microsoft.com/office/drawing/2016/5/14/chartex" xmlns:mc="http://schemas.openxmlformats.org/markup-compatibility/2006" xmlns:aink="http://schemas.microsoft.com/office/drawing/2016/ink" xmlns:am3d="http://schemas.microsoft.com/office/drawing/2017/model3d" xmlns:o="urn:schemas-microsoft-com:office:office" xmlns:oel="http://schemas.microsoft.com/office/2019/extlst" xmlns:r="http://schemas.openxmlformats.org/officeDocument/2006/relationships" xmlns:m="http://schemas.openxmlformats.org/officeDocument/2006/math" xmlns:v="urn:schemas-microsoft-com:vml" xmlns:wp14="http://schemas.microsoft.com/office/word/2010/wordprocessingDrawing" xmlns:wp="http://schemas.openxmlformats.org/drawingml/2006/wordprocessingDrawing" xmlns:w10="urn:schemas-microsoft-com:office:word" xmlns:w="http://schemas.openxmlformats.org/wordprocessingml/2006/main" xmlns:w14="http://schemas.microsoft.com/office/word/2010/wordml" xmlns:w15="http://schemas.microsoft.com/office/word/2012/wordml" xmlns:w16cex="http://schemas.microsoft.com/office/word/2018/wordml/cex" xmlns:w16cid="http://schemas.microsoft.com/office/word/2016/wordml/cid" xmlns:w16="http://schemas.microsoft.com/office/word/2018/wordml" xmlns:w16sdtdh="http://schemas.microsoft.com/office/word/2020/wordml/sdtdatahash" xmlns:w16se="http://schemas.microsoft.com/office/word/2015/wordml/symex" xmlns:wpg="http://schemas.microsoft.com/office/word/2010/wordprocessingGroup" xmlns:wpi="http://schemas.microsoft.com/office/word/2010/wordprocessingInk" xmlns:wne="http://schemas.microsoft.com/office/word/2006/wordml" xmlns:wps="http://schemas.microsoft.com/office/word/2010/wordprocessingShape" mc:Ignorable="w14 w15 w16se w16cid w16 w16cex w16sdtdh wp14">
   <w:abstractNum w:abstractNumId="0" w15:restartNumberingAfterBreak="0">
+    <w:nsid w:val="00A14C7C"/>
+    <w:multiLevelType w:val="hybridMultilevel"/>
+    <w:tmpl w:val="75FCD068"/>
+    <w:lvl w:ilvl="0" w:tplc="0C0A0001">
+      <w:start w:val="1"/>
+      <w:numFmt w:val="bullet"/>
+      <w:lvlText w:val=""/>
+      <w:lvlJc w:val="left"/>
+      <w:pPr>
+        <w:ind w:left="720" w:hanging="360"/>
+      </w:pPr>
+      <w:rPr>
+        <w:rFonts w:ascii="Symbol" w:hAnsi="Symbol" w:hint="default"/>
+      </w:rPr>
+    </w:lvl>
+    <w:lvl w:ilvl="1" w:tplc="0C0A0003" w:tentative="1">
+      <w:start w:val="1"/>
+      <w:numFmt w:val="bullet"/>
+      <w:lvlText w:val="o"/>
+      <w:lvlJc w:val="left"/>
+      <w:pPr>
+        <w:ind w:left="1440" w:hanging="360"/>
+      </w:pPr>
+      <w:rPr>
+        <w:rFonts w:ascii="Courier New" w:hAnsi="Courier New" w:cs="Courier New" w:hint="default"/>
+      </w:rPr>
+    </w:lvl>
+    <w:lvl w:ilvl="2" w:tplc="0C0A0005" w:tentative="1">
+      <w:start w:val="1"/>
+      <w:numFmt w:val="bullet"/>
+      <w:lvlText w:val=""/>
+      <w:lvlJc w:val="left"/>
+      <w:pPr>
+        <w:ind w:left="2160" w:hanging="360"/>
+      </w:pPr>
+      <w:rPr>
+        <w:rFonts w:ascii="Wingdings" w:hAnsi="Wingdings" w:hint="default"/>
+      </w:rPr>
+    </w:lvl>
+    <w:lvl w:ilvl="3" w:tplc="0C0A0001" w:tentative="1">
+      <w:start w:val="1"/>
+      <w:numFmt w:val="bullet"/>
+      <w:lvlText w:val=""/>
+      <w:lvlJc w:val="left"/>
+      <w:pPr>
+        <w:ind w:left="2880" w:hanging="360"/>
+      </w:pPr>
+      <w:rPr>
+        <w:rFonts w:ascii="Symbol" w:hAnsi="Symbol" w:hint="default"/>
+      </w:rPr>
+    </w:lvl>
+    <w:lvl w:ilvl="4" w:tplc="0C0A0003" w:tentative="1">
+      <w:start w:val="1"/>
+      <w:numFmt w:val="bullet"/>
+      <w:lvlText w:val="o"/>
+      <w:lvlJc w:val="left"/>
+      <w:pPr>
+        <w:ind w:left="3600" w:hanging="360"/>
+      </w:pPr>
+      <w:rPr>
+        <w:rFonts w:ascii="Courier New" w:hAnsi="Courier New" w:cs="Courier New" w:hint="default"/>
+      </w:rPr>
+    </w:lvl>
+    <w:lvl w:ilvl="5" w:tplc="0C0A0005" w:tentative="1">
+      <w:start w:val="1"/>
+      <w:numFmt w:val="bullet"/>
+      <w:lvlText w:val=""/>
+      <w:lvlJc w:val="left"/>
+      <w:pPr>
+        <w:ind w:left="4320" w:hanging="360"/>
+      </w:pPr>
+      <w:rPr>
+        <w:rFonts w:ascii="Wingdings" w:hAnsi="Wingdings" w:hint="default"/>
+      </w:rPr>
+    </w:lvl>
+    <w:lvl w:ilvl="6" w:tplc="0C0A0001" w:tentative="1">
+      <w:start w:val="1"/>
+      <w:numFmt w:val="bullet"/>
+      <w:lvlText w:val=""/>
+      <w:lvlJc w:val="left"/>
+      <w:pPr>
+        <w:ind w:left="5040" w:hanging="360"/>
+      </w:pPr>
+      <w:rPr>
+        <w:rFonts w:ascii="Symbol" w:hAnsi="Symbol" w:hint="default"/>
+      </w:rPr>
+    </w:lvl>
+    <w:lvl w:ilvl="7" w:tplc="0C0A0003" w:tentative="1">
+      <w:start w:val="1"/>
+      <w:numFmt w:val="bullet"/>
+      <w:lvlText w:val="o"/>
+      <w:lvlJc w:val="left"/>
+      <w:pPr>
+        <w:ind w:left="5760" w:hanging="360"/>
+      </w:pPr>
+      <w:rPr>
+        <w:rFonts w:ascii="Courier New" w:hAnsi="Courier New" w:cs="Courier New" w:hint="default"/>
+      </w:rPr>
+    </w:lvl>
+    <w:lvl w:ilvl="8" w:tplc="0C0A0005" w:tentative="1">
+      <w:start w:val="1"/>
+      <w:numFmt w:val="bullet"/>
+      <w:lvlText w:val=""/>
+      <w:lvlJc w:val="left"/>
+      <w:pPr>
+        <w:ind w:left="6480" w:hanging="360"/>
+      </w:pPr>
+      <w:rPr>
+        <w:rFonts w:ascii="Wingdings" w:hAnsi="Wingdings" w:hint="default"/>
+      </w:rPr>
+    </w:lvl>
+  </w:abstractNum>
+  <w:abstractNum w:abstractNumId="1" w15:restartNumberingAfterBreak="0">
     <w:nsid w:val="07881B45"/>
     <w:multiLevelType w:val="hybridMultilevel"/>
     <w:tmpl w:val="961AD980"/>
@@ -1023,7 +1670,7 @@
       </w:rPr>
     </w:lvl>
   </w:abstractNum>
-  <w:abstractNum w:abstractNumId="1" w15:restartNumberingAfterBreak="0">
+  <w:abstractNum w:abstractNumId="2" w15:restartNumberingAfterBreak="0">
     <w:nsid w:val="0D786150"/>
     <w:multiLevelType w:val="hybridMultilevel"/>
     <w:tmpl w:val="155482D8"/>
@@ -1136,10 +1783,10 @@
       </w:rPr>
     </w:lvl>
   </w:abstractNum>
-  <w:abstractNum w:abstractNumId="2" w15:restartNumberingAfterBreak="0">
+  <w:abstractNum w:abstractNumId="3" w15:restartNumberingAfterBreak="0">
     <w:nsid w:val="11326A57"/>
     <w:multiLevelType w:val="hybridMultilevel"/>
-    <w:tmpl w:val="D488DF72"/>
+    <w:tmpl w:val="C8982046"/>
     <w:lvl w:ilvl="0" w:tplc="0C0A000F">
       <w:start w:val="1"/>
       <w:numFmt w:val="decimal"/>
@@ -1246,7 +1893,120 @@
       </w:rPr>
     </w:lvl>
   </w:abstractNum>
-  <w:abstractNum w:abstractNumId="3" w15:restartNumberingAfterBreak="0">
+  <w:abstractNum w:abstractNumId="4" w15:restartNumberingAfterBreak="0">
+    <w:nsid w:val="185D6C5A"/>
+    <w:multiLevelType w:val="hybridMultilevel"/>
+    <w:tmpl w:val="DB583890"/>
+    <w:lvl w:ilvl="0" w:tplc="0C0A0001">
+      <w:start w:val="1"/>
+      <w:numFmt w:val="bullet"/>
+      <w:lvlText w:val=""/>
+      <w:lvlJc w:val="left"/>
+      <w:pPr>
+        <w:ind w:left="1080" w:hanging="360"/>
+      </w:pPr>
+      <w:rPr>
+        <w:rFonts w:ascii="Symbol" w:hAnsi="Symbol" w:hint="default"/>
+      </w:rPr>
+    </w:lvl>
+    <w:lvl w:ilvl="1" w:tplc="5ADE7120">
+      <w:start w:val="1"/>
+      <w:numFmt w:val="bullet"/>
+      <w:lvlText w:val=""/>
+      <w:lvlJc w:val="left"/>
+      <w:pPr>
+        <w:ind w:left="1800" w:hanging="360"/>
+      </w:pPr>
+      <w:rPr>
+        <w:rFonts w:ascii="Symbol" w:hAnsi="Symbol" w:hint="default"/>
+      </w:rPr>
+    </w:lvl>
+    <w:lvl w:ilvl="2" w:tplc="0C0A0005" w:tentative="1">
+      <w:start w:val="1"/>
+      <w:numFmt w:val="bullet"/>
+      <w:lvlText w:val=""/>
+      <w:lvlJc w:val="left"/>
+      <w:pPr>
+        <w:ind w:left="2520" w:hanging="360"/>
+      </w:pPr>
+      <w:rPr>
+        <w:rFonts w:ascii="Wingdings" w:hAnsi="Wingdings" w:hint="default"/>
+      </w:rPr>
+    </w:lvl>
+    <w:lvl w:ilvl="3" w:tplc="0C0A0001" w:tentative="1">
+      <w:start w:val="1"/>
+      <w:numFmt w:val="bullet"/>
+      <w:lvlText w:val=""/>
+      <w:lvlJc w:val="left"/>
+      <w:pPr>
+        <w:ind w:left="3240" w:hanging="360"/>
+      </w:pPr>
+      <w:rPr>
+        <w:rFonts w:ascii="Symbol" w:hAnsi="Symbol" w:hint="default"/>
+      </w:rPr>
+    </w:lvl>
+    <w:lvl w:ilvl="4" w:tplc="0C0A0003" w:tentative="1">
+      <w:start w:val="1"/>
+      <w:numFmt w:val="bullet"/>
+      <w:lvlText w:val="o"/>
+      <w:lvlJc w:val="left"/>
+      <w:pPr>
+        <w:ind w:left="3960" w:hanging="360"/>
+      </w:pPr>
+      <w:rPr>
+        <w:rFonts w:ascii="Courier New" w:hAnsi="Courier New" w:cs="Courier New" w:hint="default"/>
+      </w:rPr>
+    </w:lvl>
+    <w:lvl w:ilvl="5" w:tplc="0C0A0005" w:tentative="1">
+      <w:start w:val="1"/>
+      <w:numFmt w:val="bullet"/>
+      <w:lvlText w:val=""/>
+      <w:lvlJc w:val="left"/>
+      <w:pPr>
+        <w:ind w:left="4680" w:hanging="360"/>
+      </w:pPr>
+      <w:rPr>
+        <w:rFonts w:ascii="Wingdings" w:hAnsi="Wingdings" w:hint="default"/>
+      </w:rPr>
+    </w:lvl>
+    <w:lvl w:ilvl="6" w:tplc="0C0A0001" w:tentative="1">
+      <w:start w:val="1"/>
+      <w:numFmt w:val="bullet"/>
+      <w:lvlText w:val=""/>
+      <w:lvlJc w:val="left"/>
+      <w:pPr>
+        <w:ind w:left="5400" w:hanging="360"/>
+      </w:pPr>
+      <w:rPr>
+        <w:rFonts w:ascii="Symbol" w:hAnsi="Symbol" w:hint="default"/>
+      </w:rPr>
+    </w:lvl>
+    <w:lvl w:ilvl="7" w:tplc="0C0A0003" w:tentative="1">
+      <w:start w:val="1"/>
+      <w:numFmt w:val="bullet"/>
+      <w:lvlText w:val="o"/>
+      <w:lvlJc w:val="left"/>
+      <w:pPr>
+        <w:ind w:left="6120" w:hanging="360"/>
+      </w:pPr>
+      <w:rPr>
+        <w:rFonts w:ascii="Courier New" w:hAnsi="Courier New" w:cs="Courier New" w:hint="default"/>
+      </w:rPr>
+    </w:lvl>
+    <w:lvl w:ilvl="8" w:tplc="0C0A0005" w:tentative="1">
+      <w:start w:val="1"/>
+      <w:numFmt w:val="bullet"/>
+      <w:lvlText w:val=""/>
+      <w:lvlJc w:val="left"/>
+      <w:pPr>
+        <w:ind w:left="6840" w:hanging="360"/>
+      </w:pPr>
+      <w:rPr>
+        <w:rFonts w:ascii="Wingdings" w:hAnsi="Wingdings" w:hint="default"/>
+      </w:rPr>
+    </w:lvl>
+  </w:abstractNum>
+  <w:abstractNum w:abstractNumId="5" w15:restartNumberingAfterBreak="0">
     <w:nsid w:val="1A8B0254"/>
     <w:multiLevelType w:val="hybridMultilevel"/>
     <w:tmpl w:val="3348D532"/>
@@ -1359,7 +2119,7 @@
       </w:rPr>
     </w:lvl>
   </w:abstractNum>
-  <w:abstractNum w:abstractNumId="4" w15:restartNumberingAfterBreak="0">
+  <w:abstractNum w:abstractNumId="6" w15:restartNumberingAfterBreak="0">
     <w:nsid w:val="23826B2C"/>
     <w:multiLevelType w:val="hybridMultilevel"/>
     <w:tmpl w:val="E418E76E"/>
@@ -1472,7 +2232,7 @@
       </w:rPr>
     </w:lvl>
   </w:abstractNum>
-  <w:abstractNum w:abstractNumId="5" w15:restartNumberingAfterBreak="0">
+  <w:abstractNum w:abstractNumId="7" w15:restartNumberingAfterBreak="0">
     <w:nsid w:val="290F58B0"/>
     <w:multiLevelType w:val="hybridMultilevel"/>
     <w:tmpl w:val="66BA8376"/>
@@ -1585,7 +2345,7 @@
       </w:rPr>
     </w:lvl>
   </w:abstractNum>
-  <w:abstractNum w:abstractNumId="6" w15:restartNumberingAfterBreak="0">
+  <w:abstractNum w:abstractNumId="8" w15:restartNumberingAfterBreak="0">
     <w:nsid w:val="29F6089A"/>
     <w:multiLevelType w:val="hybridMultilevel"/>
     <w:tmpl w:val="708C065A"/>
@@ -1698,7 +2458,7 @@
       </w:rPr>
     </w:lvl>
   </w:abstractNum>
-  <w:abstractNum w:abstractNumId="7" w15:restartNumberingAfterBreak="0">
+  <w:abstractNum w:abstractNumId="9" w15:restartNumberingAfterBreak="0">
     <w:nsid w:val="30875F8C"/>
     <w:multiLevelType w:val="hybridMultilevel"/>
     <w:tmpl w:val="A6ACAC4C"/>
@@ -1811,7 +2571,7 @@
       </w:rPr>
     </w:lvl>
   </w:abstractNum>
-  <w:abstractNum w:abstractNumId="8" w15:restartNumberingAfterBreak="0">
+  <w:abstractNum w:abstractNumId="10" w15:restartNumberingAfterBreak="0">
     <w:nsid w:val="34E1614B"/>
     <w:multiLevelType w:val="hybridMultilevel"/>
     <w:tmpl w:val="874E50AA"/>
@@ -1924,7 +2684,7 @@
       </w:rPr>
     </w:lvl>
   </w:abstractNum>
-  <w:abstractNum w:abstractNumId="9" w15:restartNumberingAfterBreak="0">
+  <w:abstractNum w:abstractNumId="11" w15:restartNumberingAfterBreak="0">
     <w:nsid w:val="35234FF1"/>
     <w:multiLevelType w:val="hybridMultilevel"/>
     <w:tmpl w:val="2A624F66"/>
@@ -2037,7 +2797,99 @@
       </w:rPr>
     </w:lvl>
   </w:abstractNum>
-  <w:abstractNum w:abstractNumId="10" w15:restartNumberingAfterBreak="0">
+  <w:abstractNum w:abstractNumId="12" w15:restartNumberingAfterBreak="0">
+    <w:nsid w:val="3EF20F3A"/>
+    <w:multiLevelType w:val="hybridMultilevel"/>
+    <w:tmpl w:val="77CC7064"/>
+    <w:lvl w:ilvl="0" w:tplc="F4108A66">
+      <w:start w:val="1"/>
+      <w:numFmt w:val="decimal"/>
+      <w:lvlText w:val="%1."/>
+      <w:lvlJc w:val="left"/>
+      <w:pPr>
+        <w:ind w:left="720" w:hanging="360"/>
+      </w:pPr>
+      <w:rPr>
+        <w:rFonts w:hint="default"/>
+      </w:rPr>
+    </w:lvl>
+    <w:lvl w:ilvl="1" w:tplc="5ADE7120">
+      <w:start w:val="1"/>
+      <w:numFmt w:val="bullet"/>
+      <w:lvlText w:val=""/>
+      <w:lvlJc w:val="left"/>
+      <w:pPr>
+        <w:ind w:left="1800" w:hanging="360"/>
+      </w:pPr>
+      <w:rPr>
+        <w:rFonts w:ascii="Symbol" w:hAnsi="Symbol" w:hint="default"/>
+      </w:rPr>
+    </w:lvl>
+    <w:lvl w:ilvl="2" w:tplc="0C0A001B" w:tentative="1">
+      <w:start w:val="1"/>
+      <w:numFmt w:val="lowerRoman"/>
+      <w:lvlText w:val="%3."/>
+      <w:lvlJc w:val="right"/>
+      <w:pPr>
+        <w:ind w:left="2160" w:hanging="180"/>
+      </w:pPr>
+    </w:lvl>
+    <w:lvl w:ilvl="3" w:tplc="0C0A000F" w:tentative="1">
+      <w:start w:val="1"/>
+      <w:numFmt w:val="decimal"/>
+      <w:lvlText w:val="%4."/>
+      <w:lvlJc w:val="left"/>
+      <w:pPr>
+        <w:ind w:left="2880" w:hanging="360"/>
+      </w:pPr>
+    </w:lvl>
+    <w:lvl w:ilvl="4" w:tplc="0C0A0019" w:tentative="1">
+      <w:start w:val="1"/>
+      <w:numFmt w:val="lowerLetter"/>
+      <w:lvlText w:val="%5."/>
+      <w:lvlJc w:val="left"/>
+      <w:pPr>
+        <w:ind w:left="3600" w:hanging="360"/>
+      </w:pPr>
+    </w:lvl>
+    <w:lvl w:ilvl="5" w:tplc="0C0A001B" w:tentative="1">
+      <w:start w:val="1"/>
+      <w:numFmt w:val="lowerRoman"/>
+      <w:lvlText w:val="%6."/>
+      <w:lvlJc w:val="right"/>
+      <w:pPr>
+        <w:ind w:left="4320" w:hanging="180"/>
+      </w:pPr>
+    </w:lvl>
+    <w:lvl w:ilvl="6" w:tplc="0C0A000F" w:tentative="1">
+      <w:start w:val="1"/>
+      <w:numFmt w:val="decimal"/>
+      <w:lvlText w:val="%7."/>
+      <w:lvlJc w:val="left"/>
+      <w:pPr>
+        <w:ind w:left="5040" w:hanging="360"/>
+      </w:pPr>
+    </w:lvl>
+    <w:lvl w:ilvl="7" w:tplc="0C0A0019" w:tentative="1">
+      <w:start w:val="1"/>
+      <w:numFmt w:val="lowerLetter"/>
+      <w:lvlText w:val="%8."/>
+      <w:lvlJc w:val="left"/>
+      <w:pPr>
+        <w:ind w:left="5760" w:hanging="360"/>
+      </w:pPr>
+    </w:lvl>
+    <w:lvl w:ilvl="8" w:tplc="0C0A001B" w:tentative="1">
+      <w:start w:val="1"/>
+      <w:numFmt w:val="lowerRoman"/>
+      <w:lvlText w:val="%9."/>
+      <w:lvlJc w:val="right"/>
+      <w:pPr>
+        <w:ind w:left="6480" w:hanging="180"/>
+      </w:pPr>
+    </w:lvl>
+  </w:abstractNum>
+  <w:abstractNum w:abstractNumId="13" w15:restartNumberingAfterBreak="0">
     <w:nsid w:val="40DB5F40"/>
     <w:multiLevelType w:val="hybridMultilevel"/>
     <w:tmpl w:val="D5769508"/>
@@ -2150,7 +3002,7 @@
       </w:rPr>
     </w:lvl>
   </w:abstractNum>
-  <w:abstractNum w:abstractNumId="11" w15:restartNumberingAfterBreak="0">
+  <w:abstractNum w:abstractNumId="14" w15:restartNumberingAfterBreak="0">
     <w:nsid w:val="614261F0"/>
     <w:multiLevelType w:val="hybridMultilevel"/>
     <w:tmpl w:val="FF88A584"/>
@@ -2263,7 +3115,7 @@
       </w:rPr>
     </w:lvl>
   </w:abstractNum>
-  <w:abstractNum w:abstractNumId="12" w15:restartNumberingAfterBreak="0">
+  <w:abstractNum w:abstractNumId="15" w15:restartNumberingAfterBreak="0">
     <w:nsid w:val="6E1729AF"/>
     <w:multiLevelType w:val="hybridMultilevel"/>
     <w:tmpl w:val="C3681866"/>
@@ -2376,7 +3228,96 @@
       </w:rPr>
     </w:lvl>
   </w:abstractNum>
-  <w:abstractNum w:abstractNumId="13" w15:restartNumberingAfterBreak="0">
+  <w:abstractNum w:abstractNumId="16" w15:restartNumberingAfterBreak="0">
+    <w:nsid w:val="70F12152"/>
+    <w:multiLevelType w:val="hybridMultilevel"/>
+    <w:tmpl w:val="8C54F45A"/>
+    <w:lvl w:ilvl="0" w:tplc="0C0A000F">
+      <w:start w:val="1"/>
+      <w:numFmt w:val="decimal"/>
+      <w:lvlText w:val="%1."/>
+      <w:lvlJc w:val="left"/>
+      <w:pPr>
+        <w:ind w:left="720" w:hanging="360"/>
+      </w:pPr>
+      <w:rPr>
+        <w:rFonts w:hint="default"/>
+      </w:rPr>
+    </w:lvl>
+    <w:lvl w:ilvl="1" w:tplc="0C0A0019" w:tentative="1">
+      <w:start w:val="1"/>
+      <w:numFmt w:val="lowerLetter"/>
+      <w:lvlText w:val="%2."/>
+      <w:lvlJc w:val="left"/>
+      <w:pPr>
+        <w:ind w:left="1440" w:hanging="360"/>
+      </w:pPr>
+    </w:lvl>
+    <w:lvl w:ilvl="2" w:tplc="0C0A001B" w:tentative="1">
+      <w:start w:val="1"/>
+      <w:numFmt w:val="lowerRoman"/>
+      <w:lvlText w:val="%3."/>
+      <w:lvlJc w:val="right"/>
+      <w:pPr>
+        <w:ind w:left="2160" w:hanging="180"/>
+      </w:pPr>
+    </w:lvl>
+    <w:lvl w:ilvl="3" w:tplc="0C0A000F" w:tentative="1">
+      <w:start w:val="1"/>
+      <w:numFmt w:val="decimal"/>
+      <w:lvlText w:val="%4."/>
+      <w:lvlJc w:val="left"/>
+      <w:pPr>
+        <w:ind w:left="2880" w:hanging="360"/>
+      </w:pPr>
+    </w:lvl>
+    <w:lvl w:ilvl="4" w:tplc="0C0A0019" w:tentative="1">
+      <w:start w:val="1"/>
+      <w:numFmt w:val="lowerLetter"/>
+      <w:lvlText w:val="%5."/>
+      <w:lvlJc w:val="left"/>
+      <w:pPr>
+        <w:ind w:left="3600" w:hanging="360"/>
+      </w:pPr>
+    </w:lvl>
+    <w:lvl w:ilvl="5" w:tplc="0C0A001B" w:tentative="1">
+      <w:start w:val="1"/>
+      <w:numFmt w:val="lowerRoman"/>
+      <w:lvlText w:val="%6."/>
+      <w:lvlJc w:val="right"/>
+      <w:pPr>
+        <w:ind w:left="4320" w:hanging="180"/>
+      </w:pPr>
+    </w:lvl>
+    <w:lvl w:ilvl="6" w:tplc="0C0A000F" w:tentative="1">
+      <w:start w:val="1"/>
+      <w:numFmt w:val="decimal"/>
+      <w:lvlText w:val="%7."/>
+      <w:lvlJc w:val="left"/>
+      <w:pPr>
+        <w:ind w:left="5040" w:hanging="360"/>
+      </w:pPr>
+    </w:lvl>
+    <w:lvl w:ilvl="7" w:tplc="0C0A0019" w:tentative="1">
+      <w:start w:val="1"/>
+      <w:numFmt w:val="lowerLetter"/>
+      <w:lvlText w:val="%8."/>
+      <w:lvlJc w:val="left"/>
+      <w:pPr>
+        <w:ind w:left="5760" w:hanging="360"/>
+      </w:pPr>
+    </w:lvl>
+    <w:lvl w:ilvl="8" w:tplc="0C0A001B" w:tentative="1">
+      <w:start w:val="1"/>
+      <w:numFmt w:val="lowerRoman"/>
+      <w:lvlText w:val="%9."/>
+      <w:lvlJc w:val="right"/>
+      <w:pPr>
+        <w:ind w:left="6480" w:hanging="180"/>
+      </w:pPr>
+    </w:lvl>
+  </w:abstractNum>
+  <w:abstractNum w:abstractNumId="17" w15:restartNumberingAfterBreak="0">
     <w:nsid w:val="71BA4B19"/>
     <w:multiLevelType w:val="hybridMultilevel"/>
     <w:tmpl w:val="87728E68"/>
@@ -2490,46 +3431,58 @@
     </w:lvl>
   </w:abstractNum>
   <w:num w:numId="1" w16cid:durableId="392854562">
+    <w:abstractNumId w:val="15"/>
+  </w:num>
+  <w:num w:numId="2" w16cid:durableId="2022971720">
+    <w:abstractNumId w:val="3"/>
+  </w:num>
+  <w:num w:numId="3" w16cid:durableId="1302072604">
+    <w:abstractNumId w:val="7"/>
+  </w:num>
+  <w:num w:numId="4" w16cid:durableId="2057660956">
+    <w:abstractNumId w:val="17"/>
+  </w:num>
+  <w:num w:numId="5" w16cid:durableId="745763058">
+    <w:abstractNumId w:val="10"/>
+  </w:num>
+  <w:num w:numId="6" w16cid:durableId="861437442">
+    <w:abstractNumId w:val="14"/>
+  </w:num>
+  <w:num w:numId="7" w16cid:durableId="2086024622">
+    <w:abstractNumId w:val="1"/>
+  </w:num>
+  <w:num w:numId="8" w16cid:durableId="984705071">
+    <w:abstractNumId w:val="9"/>
+  </w:num>
+  <w:num w:numId="9" w16cid:durableId="1229148599">
+    <w:abstractNumId w:val="6"/>
+  </w:num>
+  <w:num w:numId="10" w16cid:durableId="640962072">
+    <w:abstractNumId w:val="8"/>
+  </w:num>
+  <w:num w:numId="11" w16cid:durableId="1536040151">
+    <w:abstractNumId w:val="2"/>
+  </w:num>
+  <w:num w:numId="12" w16cid:durableId="991639659">
+    <w:abstractNumId w:val="5"/>
+  </w:num>
+  <w:num w:numId="13" w16cid:durableId="1387097379">
+    <w:abstractNumId w:val="11"/>
+  </w:num>
+  <w:num w:numId="14" w16cid:durableId="1516724501">
+    <w:abstractNumId w:val="13"/>
+  </w:num>
+  <w:num w:numId="15" w16cid:durableId="1258100767">
+    <w:abstractNumId w:val="4"/>
+  </w:num>
+  <w:num w:numId="16" w16cid:durableId="280573937">
+    <w:abstractNumId w:val="16"/>
+  </w:num>
+  <w:num w:numId="17" w16cid:durableId="34550061">
     <w:abstractNumId w:val="12"/>
   </w:num>
-  <w:num w:numId="2" w16cid:durableId="2022971720">
-    <w:abstractNumId w:val="2"/>
-  </w:num>
-  <w:num w:numId="3" w16cid:durableId="1302072604">
-    <w:abstractNumId w:val="5"/>
-  </w:num>
-  <w:num w:numId="4" w16cid:durableId="2057660956">
-    <w:abstractNumId w:val="13"/>
-  </w:num>
-  <w:num w:numId="5" w16cid:durableId="745763058">
-    <w:abstractNumId w:val="8"/>
-  </w:num>
-  <w:num w:numId="6" w16cid:durableId="861437442">
-    <w:abstractNumId w:val="11"/>
-  </w:num>
-  <w:num w:numId="7" w16cid:durableId="2086024622">
+  <w:num w:numId="18" w16cid:durableId="494800889">
     <w:abstractNumId w:val="0"/>
-  </w:num>
-  <w:num w:numId="8" w16cid:durableId="984705071">
-    <w:abstractNumId w:val="7"/>
-  </w:num>
-  <w:num w:numId="9" w16cid:durableId="1229148599">
-    <w:abstractNumId w:val="4"/>
-  </w:num>
-  <w:num w:numId="10" w16cid:durableId="640962072">
-    <w:abstractNumId w:val="6"/>
-  </w:num>
-  <w:num w:numId="11" w16cid:durableId="1536040151">
-    <w:abstractNumId w:val="1"/>
-  </w:num>
-  <w:num w:numId="12" w16cid:durableId="991639659">
-    <w:abstractNumId w:val="3"/>
-  </w:num>
-  <w:num w:numId="13" w16cid:durableId="1387097379">
-    <w:abstractNumId w:val="9"/>
-  </w:num>
-  <w:num w:numId="14" w16cid:durableId="1516724501">
-    <w:abstractNumId w:val="10"/>
   </w:num>
 </w:numbering>
 </file>

</xml_diff>

<commit_message>
Tema 2. Data Mining (con un fallo)
</commit_message>
<xml_diff>
--- a/Resumen Data Mining.docx
+++ b/Resumen Data Mining.docx
@@ -954,6 +954,9 @@
         <w:jc w:val="center"/>
       </w:pPr>
       <w:r>
+        <w:rPr>
+          <w:noProof/>
+        </w:rPr>
         <w:drawing>
           <wp:inline distT="0" distB="0" distL="0" distR="0" wp14:anchorId="7DD7033C" wp14:editId="4C8C7E3B">
             <wp:extent cx="2867025" cy="2825894"/>
@@ -1357,10 +1360,7 @@
         <w:pStyle w:val="Ttulo2"/>
       </w:pPr>
       <w:r>
-        <w:t>C</w:t>
-      </w:r>
-      <w:r>
-        <w:t>asos de uso</w:t>
+        <w:t>Casos de uso</w:t>
       </w:r>
     </w:p>
     <w:p>
@@ -1422,15 +1422,1402 @@
       </w:pPr>
       <w:r>
         <w:lastRenderedPageBreak/>
-        <w:t>Tema</w:t>
-      </w:r>
-      <w:r>
-        <w:t xml:space="preserve"> 2</w:t>
-      </w:r>
-      <w:r>
-        <w:t>: Introducción al Data Mining</w:t>
-      </w:r>
-    </w:p>
+        <w:t xml:space="preserve">Tema 2: </w:t>
+      </w:r>
+      <w:r>
+        <w:t>Preparación de datos</w:t>
+      </w:r>
+    </w:p>
+    <w:p>
+      <w:pPr>
+        <w:pStyle w:val="Ttulo2"/>
+      </w:pPr>
+      <w:r>
+        <w:t>Objetivo</w:t>
+      </w:r>
+    </w:p>
+    <w:p>
+      <w:r>
+        <w:t>Organizarlos de manera que pueda ser procesados por los programas de construcción de modelos que hayan sido elegidos y, al mismo tiempo, asegurar que los datos se hallan de tal forma que se pueda obtener el mejor modelo posible del conjunto de datos.</w:t>
+      </w:r>
+    </w:p>
+    <w:p>
+      <w:pPr>
+        <w:pStyle w:val="Ttulo2"/>
+      </w:pPr>
+      <w:r>
+        <w:t>Tipos de datos</w:t>
+      </w:r>
+    </w:p>
+    <w:p>
+      <w:pPr>
+        <w:pStyle w:val="Ttulo3"/>
+      </w:pPr>
+      <w:r>
+        <w:t>Estructurados</w:t>
+      </w:r>
+    </w:p>
+    <w:p>
+      <w:r>
+        <w:t>Información, presentada en forma de columnas con cabecera y filas que puede ser ordenada y procesada. Fácil acceso.</w:t>
+      </w:r>
+    </w:p>
+    <w:p>
+      <w:pPr>
+        <w:pStyle w:val="Prrafodelista"/>
+        <w:numPr>
+          <w:ilvl w:val="0"/>
+          <w:numId w:val="19"/>
+        </w:numPr>
+      </w:pPr>
+      <w:r>
+        <w:t xml:space="preserve">Tablas de datos: </w:t>
+      </w:r>
+      <w:r>
+        <w:t>c</w:t>
+      </w:r>
+      <w:r>
+        <w:t>onsisten en una colección de registros con un conjunto de atributos cada uno.</w:t>
+      </w:r>
+    </w:p>
+    <w:p>
+      <w:pPr>
+        <w:jc w:val="center"/>
+      </w:pPr>
+      <w:r>
+        <w:drawing>
+          <wp:inline distT="0" distB="0" distL="0" distR="0" wp14:anchorId="52B39636" wp14:editId="6F517D73">
+            <wp:extent cx="3917019" cy="1044030"/>
+            <wp:effectExtent l="0" t="0" r="7620" b="3810"/>
+            <wp:docPr id="2" name="Imagen 2" descr="Interfaz de usuario gráfica, Tabla&#10;&#10;Descripción generada automáticamente"/>
+            <wp:cNvGraphicFramePr>
+              <a:graphicFrameLocks xmlns:a="http://schemas.openxmlformats.org/drawingml/2006/main" noChangeAspect="1"/>
+            </wp:cNvGraphicFramePr>
+            <a:graphic xmlns:a="http://schemas.openxmlformats.org/drawingml/2006/main">
+              <a:graphicData uri="http://schemas.openxmlformats.org/drawingml/2006/picture">
+                <pic:pic xmlns:pic="http://schemas.openxmlformats.org/drawingml/2006/picture">
+                  <pic:nvPicPr>
+                    <pic:cNvPr id="2" name="Imagen 2" descr="Interfaz de usuario gráfica, Tabla&#10;&#10;Descripción generada automáticamente"/>
+                    <pic:cNvPicPr/>
+                  </pic:nvPicPr>
+                  <pic:blipFill>
+                    <a:blip r:embed="rId6"/>
+                    <a:stretch>
+                      <a:fillRect/>
+                    </a:stretch>
+                  </pic:blipFill>
+                  <pic:spPr>
+                    <a:xfrm>
+                      <a:off x="0" y="0"/>
+                      <a:ext cx="3917019" cy="1044030"/>
+                    </a:xfrm>
+                    <a:prstGeom prst="rect">
+                      <a:avLst/>
+                    </a:prstGeom>
+                  </pic:spPr>
+                </pic:pic>
+              </a:graphicData>
+            </a:graphic>
+          </wp:inline>
+        </w:drawing>
+      </w:r>
+    </w:p>
+    <w:p>
+      <w:pPr>
+        <w:pStyle w:val="Prrafodelista"/>
+        <w:numPr>
+          <w:ilvl w:val="1"/>
+          <w:numId w:val="19"/>
+        </w:numPr>
+      </w:pPr>
+      <w:r>
+        <w:t>Valor: representación simbólica de un atributo o característica de una entidad.</w:t>
+      </w:r>
+    </w:p>
+    <w:p>
+      <w:pPr>
+        <w:pStyle w:val="Prrafodelista"/>
+        <w:numPr>
+          <w:ilvl w:val="1"/>
+          <w:numId w:val="19"/>
+        </w:numPr>
+      </w:pPr>
+      <w:r>
+        <w:t>Atributo: representación de una propiedad o característica. Tipos:</w:t>
+      </w:r>
+    </w:p>
+    <w:p>
+      <w:pPr>
+        <w:pStyle w:val="Prrafodelista"/>
+        <w:numPr>
+          <w:ilvl w:val="2"/>
+          <w:numId w:val="20"/>
+        </w:numPr>
+      </w:pPr>
+      <w:r>
+        <w:t>Numéricos.</w:t>
+      </w:r>
+    </w:p>
+    <w:p>
+      <w:pPr>
+        <w:pStyle w:val="Prrafodelista"/>
+        <w:numPr>
+          <w:ilvl w:val="2"/>
+          <w:numId w:val="20"/>
+        </w:numPr>
+      </w:pPr>
+      <w:r>
+        <w:t>Booleanos.</w:t>
+      </w:r>
+    </w:p>
+    <w:p>
+      <w:pPr>
+        <w:pStyle w:val="Prrafodelista"/>
+        <w:numPr>
+          <w:ilvl w:val="2"/>
+          <w:numId w:val="20"/>
+        </w:numPr>
+      </w:pPr>
+      <w:r>
+        <w:t>Categóricos.</w:t>
+      </w:r>
+    </w:p>
+    <w:p>
+      <w:pPr>
+        <w:pStyle w:val="Prrafodelista"/>
+        <w:numPr>
+          <w:ilvl w:val="1"/>
+          <w:numId w:val="19"/>
+        </w:numPr>
+      </w:pPr>
+      <w:r>
+        <w:t>Registro: una colección de atributos.</w:t>
+      </w:r>
+    </w:p>
+    <w:p>
+      <w:pPr>
+        <w:pStyle w:val="Prrafodelista"/>
+        <w:numPr>
+          <w:ilvl w:val="1"/>
+          <w:numId w:val="19"/>
+        </w:numPr>
+      </w:pPr>
+      <w:r>
+        <w:t>Colección de registros: tabla.</w:t>
+      </w:r>
+    </w:p>
+    <w:p>
+      <w:pPr>
+        <w:pStyle w:val="Prrafodelista"/>
+        <w:numPr>
+          <w:ilvl w:val="1"/>
+          <w:numId w:val="19"/>
+        </w:numPr>
+      </w:pPr>
+      <w:r>
+        <w:t>Conjunto de tablas: dataset.</w:t>
+      </w:r>
+    </w:p>
+    <w:p>
+      <w:pPr>
+        <w:pStyle w:val="Prrafodelista"/>
+        <w:numPr>
+          <w:ilvl w:val="0"/>
+          <w:numId w:val="19"/>
+        </w:numPr>
+      </w:pPr>
+      <w:r>
+        <w:t>Transacciones: cada registro o transacción se compone de un conjunto de ítems.</w:t>
+      </w:r>
+    </w:p>
+    <w:p>
+      <w:pPr>
+        <w:pStyle w:val="Ttulo3"/>
+      </w:pPr>
+      <w:r>
+        <w:t>No estructurados</w:t>
+      </w:r>
+    </w:p>
+    <w:p>
+      <w:r>
+        <w:t>Aquel que no tiene una estructura interna identificable. Se pueden organizar para hacer búsquedas sencillas. Se almacenan sin que el sistema entienda el formato.</w:t>
+      </w:r>
+    </w:p>
+    <w:p>
+      <w:pPr>
+        <w:pStyle w:val="Prrafodelista"/>
+        <w:numPr>
+          <w:ilvl w:val="0"/>
+          <w:numId w:val="21"/>
+        </w:numPr>
+      </w:pPr>
+      <w:r>
+        <w:t>Texto: un documento consiste en un vector de términos, cada término es una componente o atributo del vector.</w:t>
+      </w:r>
+    </w:p>
+    <w:p>
+      <w:pPr>
+        <w:pStyle w:val="Prrafodelista"/>
+        <w:numPr>
+          <w:ilvl w:val="0"/>
+          <w:numId w:val="21"/>
+        </w:numPr>
+      </w:pPr>
+      <w:r>
+        <w:t>Imágenes: en blanco y negro, matriz de NxM con valores entre 0 y 255. En color, igual, pero con profundidad 3.</w:t>
+      </w:r>
+    </w:p>
+    <w:p>
+      <w:pPr>
+        <w:pStyle w:val="Prrafodelista"/>
+        <w:numPr>
+          <w:ilvl w:val="0"/>
+          <w:numId w:val="21"/>
+        </w:numPr>
+      </w:pPr>
+      <w:r>
+        <w:t>Videos: conjunto de X imágenes.</w:t>
+      </w:r>
+    </w:p>
+    <w:p>
+      <w:pPr>
+        <w:pStyle w:val="Prrafodelista"/>
+        <w:numPr>
+          <w:ilvl w:val="0"/>
+          <w:numId w:val="21"/>
+        </w:numPr>
+      </w:pPr>
+      <w:r>
+        <w:t>Redes sociales: la información que se genera en una red social corresponde a un grafo. En él, los nodos serían usuarios y las aristas su manera de relacionarse. Los grafos se representan como matrices.</w:t>
+      </w:r>
+    </w:p>
+    <w:p>
+      <w:pPr>
+        <w:pStyle w:val="Prrafodelista"/>
+        <w:numPr>
+          <w:ilvl w:val="0"/>
+          <w:numId w:val="21"/>
+        </w:numPr>
+      </w:pPr>
+      <w:r>
+        <w:t xml:space="preserve">Señales: dependiendo de si la señal es analógica/digital, </w:t>
+      </w:r>
+      <w:r>
+        <w:t xml:space="preserve">de un canal o multicanal, etc., la complejidad varía. Simplificándolo, es un vector de N instantes de tiempo con los valores de la frecuencia. </w:t>
+      </w:r>
+    </w:p>
+    <w:p>
+      <w:pPr>
+        <w:pStyle w:val="Ttulo3"/>
+      </w:pPr>
+      <w:r>
+        <w:lastRenderedPageBreak/>
+        <w:t>Semiestructurados</w:t>
+      </w:r>
+    </w:p>
+    <w:p>
+      <w:r>
+        <w:t>Aquellos que usan etiquetas para identificar distintos datos, permitiendo agruparlos y establece jerarquías (JSON, XML, NoSQL)</w:t>
+      </w:r>
+    </w:p>
+    <w:p>
+      <w:pPr>
+        <w:rPr>
+          <w:rStyle w:val="Referenciaintensa"/>
+        </w:rPr>
+      </w:pPr>
+      <w:r>
+        <w:rPr>
+          <w:rStyle w:val="Referenciaintensa"/>
+        </w:rPr>
+        <w:t>Mirar tabla pág. 7. 22-23 Data Mining Tema 2.pdf</w:t>
+      </w:r>
+    </w:p>
+    <w:p>
+      <w:pPr>
+        <w:pStyle w:val="Ttulo2"/>
+        <w:rPr>
+          <w:rStyle w:val="Referenciaintensa"/>
+          <w:b w:val="0"/>
+          <w:bCs w:val="0"/>
+          <w:smallCaps w:val="0"/>
+          <w:color w:val="2F5496" w:themeColor="accent1" w:themeShade="BF"/>
+          <w:spacing w:val="0"/>
+        </w:rPr>
+      </w:pPr>
+      <w:r>
+        <w:rPr>
+          <w:rStyle w:val="Referenciaintensa"/>
+          <w:b w:val="0"/>
+          <w:bCs w:val="0"/>
+          <w:smallCaps w:val="0"/>
+          <w:color w:val="2F5496" w:themeColor="accent1" w:themeShade="BF"/>
+          <w:spacing w:val="0"/>
+        </w:rPr>
+        <w:t>Calidad</w:t>
+      </w:r>
+      <w:r>
+        <w:rPr>
+          <w:rStyle w:val="Referenciaintensa"/>
+          <w:b w:val="0"/>
+          <w:bCs w:val="0"/>
+          <w:smallCaps w:val="0"/>
+          <w:color w:val="2F5496" w:themeColor="accent1" w:themeShade="BF"/>
+          <w:spacing w:val="0"/>
+        </w:rPr>
+        <w:t xml:space="preserve"> de datos</w:t>
+      </w:r>
+    </w:p>
+    <w:p>
+      <w:r>
+        <w:t>Es una forma compleja de medir las propiedades de los datos desde diferentes perspectivas. Es un examen exhaustivo de la eficiencia, la fiabilidad y la conveniencia de los datos.</w:t>
+      </w:r>
+    </w:p>
+    <w:p>
+      <w:r>
+        <w:t>Las 6 dimensiones:</w:t>
+      </w:r>
+    </w:p>
+    <w:p>
+      <w:pPr>
+        <w:pStyle w:val="Prrafodelista"/>
+        <w:numPr>
+          <w:ilvl w:val="0"/>
+          <w:numId w:val="22"/>
+        </w:numPr>
+      </w:pPr>
+      <w:r>
+        <w:t>Completitud: en algunos casos, los datos que no están son irrelevantes, pero cuando se vuelven necesarios para un proceso del negocio, éstos se vuelven críticos.</w:t>
+      </w:r>
+    </w:p>
+    <w:p>
+      <w:pPr>
+        <w:pStyle w:val="Prrafodelista"/>
+        <w:numPr>
+          <w:ilvl w:val="0"/>
+          <w:numId w:val="22"/>
+        </w:numPr>
+      </w:pPr>
+      <w:r>
+        <w:t>Conformidad: los datos que están en los campos de la tabla, deben estar en un formato estándar y legible.</w:t>
+      </w:r>
+    </w:p>
+    <w:p>
+      <w:pPr>
+        <w:pStyle w:val="Prrafodelista"/>
+        <w:numPr>
+          <w:ilvl w:val="0"/>
+          <w:numId w:val="22"/>
+        </w:numPr>
+      </w:pPr>
+      <w:r>
+        <w:t>Consistencia: al hacer el cruce de información con los registros, se debe evitar la información contradictoria.</w:t>
+      </w:r>
+    </w:p>
+    <w:p>
+      <w:pPr>
+        <w:pStyle w:val="Prrafodelista"/>
+        <w:numPr>
+          <w:ilvl w:val="0"/>
+          <w:numId w:val="22"/>
+        </w:numPr>
+      </w:pPr>
+      <w:r>
+        <w:t>Precisión/Exactitud: si los datos no son precisos, estos no pueden ser utilizados. Para detectar si lo son, se comparan con una fuente de referencia.</w:t>
+      </w:r>
+    </w:p>
+    <w:p>
+      <w:pPr>
+        <w:pStyle w:val="Prrafodelista"/>
+        <w:numPr>
+          <w:ilvl w:val="0"/>
+          <w:numId w:val="22"/>
+        </w:numPr>
+      </w:pPr>
+      <w:r>
+        <w:t>Duplicación: es importante saber si se tiene la misma información en formatos iguales o similares dentro de la tabla.</w:t>
+      </w:r>
+    </w:p>
+    <w:p>
+      <w:pPr>
+        <w:pStyle w:val="Prrafodelista"/>
+        <w:numPr>
+          <w:ilvl w:val="0"/>
+          <w:numId w:val="22"/>
+        </w:numPr>
+      </w:pPr>
+      <w:r>
+        <w:t>Integridad: otra dimensión de calidad importante radica en el hecho de saber si toda la información relevante de un registro está presente de forma que se pueda utilizar.</w:t>
+      </w:r>
+    </w:p>
+    <w:p>
+      <w:pPr>
+        <w:pStyle w:val="Ttulo2"/>
+      </w:pPr>
+      <w:r>
+        <w:t>Técnicas de selección</w:t>
+      </w:r>
+    </w:p>
+    <w:p>
+      <w:pPr>
+        <w:pStyle w:val="Prrafodelista"/>
+        <w:numPr>
+          <w:ilvl w:val="0"/>
+          <w:numId w:val="23"/>
+        </w:numPr>
+      </w:pPr>
+      <w:r>
+        <w:t>Registros: sólo se eligen instancias completas representativas del total de los datos disponibles. Aleatoria o por filtros.</w:t>
+      </w:r>
+    </w:p>
+    <w:p>
+      <w:pPr>
+        <w:pStyle w:val="Prrafodelista"/>
+        <w:numPr>
+          <w:ilvl w:val="0"/>
+          <w:numId w:val="23"/>
+        </w:numPr>
+      </w:pPr>
+      <w:r>
+        <w:t>Atributos: se realiza porque haya atributos irrelevantes, redundantes o por exceso de dimensionalidad.</w:t>
+      </w:r>
+    </w:p>
+    <w:p>
+      <w:pPr>
+        <w:pStyle w:val="Ttulo2"/>
+      </w:pPr>
+      <w:r>
+        <w:t>Técnicas de limpieza</w:t>
+      </w:r>
+    </w:p>
+    <w:p>
+      <w:pPr>
+        <w:pStyle w:val="Prrafodelista"/>
+        <w:numPr>
+          <w:ilvl w:val="0"/>
+          <w:numId w:val="24"/>
+        </w:numPr>
+      </w:pPr>
+      <w:r>
+        <w:t>Datos incompletos: no se ha recogido la información o no se ha proporcionado. Ver si es significante.</w:t>
+      </w:r>
+    </w:p>
+    <w:p>
+      <w:pPr>
+        <w:pStyle w:val="Prrafodelista"/>
+        <w:numPr>
+          <w:ilvl w:val="0"/>
+          <w:numId w:val="24"/>
+        </w:numPr>
+      </w:pPr>
+      <w:r>
+        <w:t>Datos redundantes: pueden ser consecuencias de la mezcla de dos o más conjuntos de datos.</w:t>
+      </w:r>
+    </w:p>
+    <w:p>
+      <w:pPr>
+        <w:pStyle w:val="Prrafodelista"/>
+        <w:numPr>
+          <w:ilvl w:val="0"/>
+          <w:numId w:val="24"/>
+        </w:numPr>
+      </w:pPr>
+      <w:r>
+        <w:t>Datos incorrectos o inconsistentes: se dan porque no hay proceso de control de errores.</w:t>
+      </w:r>
+    </w:p>
+    <w:p>
+      <w:pPr>
+        <w:pStyle w:val="Prrafodelista"/>
+        <w:numPr>
+          <w:ilvl w:val="0"/>
+          <w:numId w:val="24"/>
+        </w:numPr>
+      </w:pPr>
+      <w:r>
+        <w:t>Errores de transcripción: muy típicos con el uso de mayúsculas y minúsculas. Formatos de fechas.</w:t>
+      </w:r>
+    </w:p>
+    <w:p>
+      <w:pPr>
+        <w:pStyle w:val="Prrafodelista"/>
+        <w:numPr>
+          <w:ilvl w:val="0"/>
+          <w:numId w:val="24"/>
+        </w:numPr>
+      </w:pPr>
+      <w:r>
+        <w:t>Variaciones en las referencias a los mismos conceptos: en datos categóricos usar distintas etiquetas para referirse a lo mismo.</w:t>
+      </w:r>
+    </w:p>
+    <w:p>
+      <w:pPr>
+        <w:pStyle w:val="Prrafodelista"/>
+        <w:numPr>
+          <w:ilvl w:val="0"/>
+          <w:numId w:val="24"/>
+        </w:numPr>
+      </w:pPr>
+      <w:r>
+        <w:t>Valores atípicos (outliers): aparece un valor que no se relaciona en nada con el resto, totalmente diferente y aislado, se puede considerar que es una anomalía en la medición.</w:t>
+      </w:r>
+    </w:p>
+    <w:p/>
+    <w:p>
+      <w:pPr>
+        <w:pStyle w:val="Ttulo2"/>
+      </w:pPr>
+      <w:r>
+        <w:lastRenderedPageBreak/>
+        <w:t>Transformación de datos</w:t>
+      </w:r>
+    </w:p>
+    <w:p>
+      <w:pPr>
+        <w:pStyle w:val="Prrafodelista"/>
+        <w:numPr>
+          <w:ilvl w:val="0"/>
+          <w:numId w:val="25"/>
+        </w:numPr>
+      </w:pPr>
+      <w:r>
+        <w:t>Convertir valores continuos a categóricos: asignar una categoría a cada rango de valores que necesitemos, fijando bien una correspondencia entre los valores numéricos y la categoría.</w:t>
+      </w:r>
+    </w:p>
+    <w:p>
+      <w:pPr>
+        <w:pStyle w:val="Prrafodelista"/>
+        <w:numPr>
+          <w:ilvl w:val="0"/>
+          <w:numId w:val="25"/>
+        </w:numPr>
+      </w:pPr>
+      <w:r>
+        <w:t>Datos categóricos a numéricos: proceso inverso al anterior. Con intervalos o valores únicos.</w:t>
+      </w:r>
+    </w:p>
+    <w:p>
+      <w:pPr>
+        <w:pStyle w:val="Prrafodelista"/>
+        <w:numPr>
+          <w:ilvl w:val="0"/>
+          <w:numId w:val="25"/>
+        </w:numPr>
+      </w:pPr>
+      <w:r>
+        <w:t>Simplificación de valores: dividir todos los valores por una constante.</w:t>
+      </w:r>
+    </w:p>
+    <w:p>
+      <w:pPr>
+        <w:pStyle w:val="Prrafodelista"/>
+        <w:numPr>
+          <w:ilvl w:val="0"/>
+          <w:numId w:val="25"/>
+        </w:numPr>
+      </w:pPr>
+      <w:r>
+        <w:t>Agrupación de valores continuos: asignar una “etiqueta” numérica a un evento.</w:t>
+      </w:r>
+    </w:p>
+    <w:p>
+      <w:pPr>
+        <w:pStyle w:val="Prrafodelista"/>
+        <w:numPr>
+          <w:ilvl w:val="0"/>
+          <w:numId w:val="25"/>
+        </w:numPr>
+      </w:pPr>
+      <w:r>
+        <w:t>Expansión de un atributo: cuando el valor de un atributo puede adoptar los valores en un conjunto limitado de categorías.</w:t>
+      </w:r>
+    </w:p>
+    <w:p>
+      <w:pPr>
+        <w:pStyle w:val="Prrafodelista"/>
+        <w:numPr>
+          <w:ilvl w:val="0"/>
+          <w:numId w:val="25"/>
+        </w:numPr>
+      </w:pPr>
+      <w:r>
+        <w:t>Derivación de datos: utilizar los atributos de los datos existentes para derivar nuevos atributos.</w:t>
+      </w:r>
+    </w:p>
+    <w:p>
+      <w:pPr>
+        <w:pStyle w:val="Prrafodelista"/>
+        <w:numPr>
+          <w:ilvl w:val="0"/>
+          <w:numId w:val="25"/>
+        </w:numPr>
+      </w:pPr>
+      <w:r>
+        <w:t>Fusión de datos: combinar dos sets de datos en uno.</w:t>
+      </w:r>
+    </w:p>
+    <w:p>
+      <w:pPr>
+        <w:pStyle w:val="Prrafodelista"/>
+        <w:numPr>
+          <w:ilvl w:val="0"/>
+          <w:numId w:val="25"/>
+        </w:numPr>
+      </w:pPr>
+      <w:r>
+        <w:t>Normalización: consiste en situar los datos sobre una escala de valores equivalente que permita la comparación de atributos que toman valores en dominios o rangos diferentes.</w:t>
+      </w:r>
+    </w:p>
+    <w:p>
+      <w:pPr>
+        <w:pStyle w:val="Prrafodelista"/>
+      </w:pPr>
+      <w:r>
+        <w:t>Tipos:</w:t>
+      </w:r>
+    </w:p>
+    <w:p>
+      <w:pPr>
+        <w:pStyle w:val="Prrafodelista"/>
+        <w:numPr>
+          <w:ilvl w:val="1"/>
+          <w:numId w:val="25"/>
+        </w:numPr>
+      </w:pPr>
+      <w:r>
+        <w:t>Por máximos: encontrar el valor máximo del atributo a normalizar X y dividir los valores por este.</w:t>
+      </w:r>
+    </w:p>
+    <w:p>
+      <w:pPr>
+        <w:ind w:left="720"/>
+      </w:pPr>
+      <m:oMathPara>
+        <m:oMath>
+          <m:sSub>
+            <m:sSubPr>
+              <m:ctrlPr>
+                <w:rPr>
+                  <w:rFonts w:ascii="Cambria Math" w:hAnsi="Cambria Math"/>
+                  <w:i/>
+                </w:rPr>
+              </m:ctrlPr>
+            </m:sSubPr>
+            <m:e>
+              <m:r>
+                <w:rPr>
+                  <w:rFonts w:ascii="Cambria Math" w:hAnsi="Cambria Math"/>
+                </w:rPr>
+                <m:t>Z</m:t>
+              </m:r>
+            </m:e>
+            <m:sub>
+              <m:r>
+                <w:rPr>
+                  <w:rFonts w:ascii="Cambria Math" w:hAnsi="Cambria Math"/>
+                </w:rPr>
+                <m:t>i</m:t>
+              </m:r>
+            </m:sub>
+          </m:sSub>
+          <m:r>
+            <w:rPr>
+              <w:rFonts w:ascii="Cambria Math" w:hAnsi="Cambria Math"/>
+            </w:rPr>
+            <m:t>=</m:t>
+          </m:r>
+          <m:f>
+            <m:fPr>
+              <m:ctrlPr>
+                <w:rPr>
+                  <w:rFonts w:ascii="Cambria Math" w:hAnsi="Cambria Math"/>
+                  <w:i/>
+                </w:rPr>
+              </m:ctrlPr>
+            </m:fPr>
+            <m:num>
+              <m:sSub>
+                <m:sSubPr>
+                  <m:ctrlPr>
+                    <w:rPr>
+                      <w:rFonts w:ascii="Cambria Math" w:hAnsi="Cambria Math"/>
+                      <w:i/>
+                    </w:rPr>
+                  </m:ctrlPr>
+                </m:sSubPr>
+                <m:e>
+                  <m:r>
+                    <w:rPr>
+                      <w:rFonts w:ascii="Cambria Math" w:hAnsi="Cambria Math"/>
+                    </w:rPr>
+                    <m:t>X</m:t>
+                  </m:r>
+                </m:e>
+                <m:sub>
+                  <m:r>
+                    <w:rPr>
+                      <w:rFonts w:ascii="Cambria Math" w:hAnsi="Cambria Math"/>
+                    </w:rPr>
+                    <m:t>i</m:t>
+                  </m:r>
+                </m:sub>
+              </m:sSub>
+            </m:num>
+            <m:den>
+              <m:sSub>
+                <m:sSubPr>
+                  <m:ctrlPr>
+                    <w:rPr>
+                      <w:rFonts w:ascii="Cambria Math" w:hAnsi="Cambria Math"/>
+                      <w:i/>
+                    </w:rPr>
+                  </m:ctrlPr>
+                </m:sSubPr>
+                <m:e>
+                  <m:r>
+                    <w:rPr>
+                      <w:rFonts w:ascii="Cambria Math" w:hAnsi="Cambria Math"/>
+                    </w:rPr>
+                    <m:t>X</m:t>
+                  </m:r>
+                </m:e>
+                <m:sub>
+                  <m:r>
+                    <w:rPr>
+                      <w:rFonts w:ascii="Cambria Math" w:hAnsi="Cambria Math"/>
+                    </w:rPr>
+                    <m:t>max</m:t>
+                  </m:r>
+                </m:sub>
+              </m:sSub>
+            </m:den>
+          </m:f>
+        </m:oMath>
+      </m:oMathPara>
+    </w:p>
+    <w:p>
+      <w:pPr>
+        <w:pStyle w:val="Prrafodelista"/>
+        <w:numPr>
+          <w:ilvl w:val="1"/>
+          <w:numId w:val="25"/>
+        </w:numPr>
+      </w:pPr>
+      <w:r>
+        <w:t>Por la diferencia: compensar el defecto de la distancia del valor que tratamos con respecto al máximo de los valores observados.</w:t>
+      </w:r>
+    </w:p>
+    <w:p>
+      <w:pPr>
+        <w:pStyle w:val="Prrafodelista"/>
+        <w:rPr>
+          <w:rFonts w:eastAsiaTheme="minorEastAsia"/>
+        </w:rPr>
+      </w:pPr>
+      <m:oMathPara>
+        <m:oMath>
+          <m:sSub>
+            <m:sSubPr>
+              <m:ctrlPr>
+                <w:rPr>
+                  <w:rFonts w:ascii="Cambria Math" w:hAnsi="Cambria Math"/>
+                  <w:i/>
+                </w:rPr>
+              </m:ctrlPr>
+            </m:sSubPr>
+            <m:e>
+              <m:r>
+                <w:rPr>
+                  <w:rFonts w:ascii="Cambria Math" w:hAnsi="Cambria Math"/>
+                </w:rPr>
+                <m:t>Z</m:t>
+              </m:r>
+            </m:e>
+            <m:sub>
+              <m:r>
+                <w:rPr>
+                  <w:rFonts w:ascii="Cambria Math" w:hAnsi="Cambria Math"/>
+                </w:rPr>
+                <m:t>i</m:t>
+              </m:r>
+            </m:sub>
+          </m:sSub>
+          <m:r>
+            <w:rPr>
+              <w:rFonts w:ascii="Cambria Math" w:hAnsi="Cambria Math"/>
+            </w:rPr>
+            <m:t>=</m:t>
+          </m:r>
+          <m:f>
+            <m:fPr>
+              <m:ctrlPr>
+                <w:rPr>
+                  <w:rFonts w:ascii="Cambria Math" w:hAnsi="Cambria Math"/>
+                  <w:i/>
+                </w:rPr>
+              </m:ctrlPr>
+            </m:fPr>
+            <m:num>
+              <m:d>
+                <m:dPr>
+                  <m:begChr m:val="|"/>
+                  <m:endChr m:val="|"/>
+                  <m:ctrlPr>
+                    <w:rPr>
+                      <w:rFonts w:ascii="Cambria Math" w:hAnsi="Cambria Math"/>
+                      <w:i/>
+                    </w:rPr>
+                  </m:ctrlPr>
+                </m:dPr>
+                <m:e>
+                  <m:sSub>
+                    <m:sSubPr>
+                      <m:ctrlPr>
+                        <w:rPr>
+                          <w:rFonts w:ascii="Cambria Math" w:hAnsi="Cambria Math"/>
+                          <w:i/>
+                        </w:rPr>
+                      </m:ctrlPr>
+                    </m:sSubPr>
+                    <m:e>
+                      <m:r>
+                        <w:rPr>
+                          <w:rFonts w:ascii="Cambria Math" w:hAnsi="Cambria Math"/>
+                        </w:rPr>
+                        <m:t>X</m:t>
+                      </m:r>
+                    </m:e>
+                    <m:sub>
+                      <m:r>
+                        <w:rPr>
+                          <w:rFonts w:ascii="Cambria Math" w:hAnsi="Cambria Math"/>
+                        </w:rPr>
+                        <m:t>i</m:t>
+                      </m:r>
+                    </m:sub>
+                  </m:sSub>
+                  <m:r>
+                    <w:rPr>
+                      <w:rFonts w:ascii="Cambria Math" w:hAnsi="Cambria Math"/>
+                    </w:rPr>
+                    <m:t>-</m:t>
+                  </m:r>
+                  <m:sSub>
+                    <m:sSubPr>
+                      <m:ctrlPr>
+                        <w:rPr>
+                          <w:rFonts w:ascii="Cambria Math" w:hAnsi="Cambria Math"/>
+                          <w:i/>
+                        </w:rPr>
+                      </m:ctrlPr>
+                    </m:sSubPr>
+                    <m:e>
+                      <m:r>
+                        <w:rPr>
+                          <w:rFonts w:ascii="Cambria Math" w:hAnsi="Cambria Math"/>
+                        </w:rPr>
+                        <m:t>X</m:t>
+                      </m:r>
+                    </m:e>
+                    <m:sub>
+                      <m:r>
+                        <w:rPr>
+                          <w:rFonts w:ascii="Cambria Math" w:hAnsi="Cambria Math"/>
+                        </w:rPr>
+                        <m:t>min</m:t>
+                      </m:r>
+                    </m:sub>
+                  </m:sSub>
+                </m:e>
+              </m:d>
+            </m:num>
+            <m:den>
+              <m:d>
+                <m:dPr>
+                  <m:begChr m:val="|"/>
+                  <m:endChr m:val="|"/>
+                  <m:ctrlPr>
+                    <w:rPr>
+                      <w:rFonts w:ascii="Cambria Math" w:hAnsi="Cambria Math"/>
+                      <w:i/>
+                    </w:rPr>
+                  </m:ctrlPr>
+                </m:dPr>
+                <m:e>
+                  <m:sSub>
+                    <m:sSubPr>
+                      <m:ctrlPr>
+                        <w:rPr>
+                          <w:rFonts w:ascii="Cambria Math" w:hAnsi="Cambria Math"/>
+                          <w:i/>
+                        </w:rPr>
+                      </m:ctrlPr>
+                    </m:sSubPr>
+                    <m:e>
+                      <m:r>
+                        <w:rPr>
+                          <w:rFonts w:ascii="Cambria Math" w:hAnsi="Cambria Math"/>
+                        </w:rPr>
+                        <m:t>X</m:t>
+                      </m:r>
+                    </m:e>
+                    <m:sub>
+                      <m:r>
+                        <w:rPr>
+                          <w:rFonts w:ascii="Cambria Math" w:hAnsi="Cambria Math"/>
+                        </w:rPr>
+                        <m:t>max</m:t>
+                      </m:r>
+                    </m:sub>
+                  </m:sSub>
+                  <m:r>
+                    <w:rPr>
+                      <w:rFonts w:ascii="Cambria Math" w:hAnsi="Cambria Math"/>
+                    </w:rPr>
+                    <m:t>-</m:t>
+                  </m:r>
+                  <m:sSub>
+                    <m:sSubPr>
+                      <m:ctrlPr>
+                        <w:rPr>
+                          <w:rFonts w:ascii="Cambria Math" w:hAnsi="Cambria Math"/>
+                          <w:i/>
+                        </w:rPr>
+                      </m:ctrlPr>
+                    </m:sSubPr>
+                    <m:e>
+                      <m:r>
+                        <w:rPr>
+                          <w:rFonts w:ascii="Cambria Math" w:hAnsi="Cambria Math"/>
+                        </w:rPr>
+                        <m:t>X</m:t>
+                      </m:r>
+                    </m:e>
+                    <m:sub>
+                      <m:r>
+                        <w:rPr>
+                          <w:rFonts w:ascii="Cambria Math" w:hAnsi="Cambria Math"/>
+                        </w:rPr>
+                        <m:t>m</m:t>
+                      </m:r>
+                      <m:r>
+                        <w:rPr>
+                          <w:rFonts w:ascii="Cambria Math" w:hAnsi="Cambria Math"/>
+                        </w:rPr>
+                        <m:t>in</m:t>
+                      </m:r>
+                    </m:sub>
+                  </m:sSub>
+                </m:e>
+              </m:d>
+            </m:den>
+          </m:f>
+        </m:oMath>
+      </m:oMathPara>
+    </w:p>
+    <w:p>
+      <w:pPr>
+        <w:pStyle w:val="Prrafodelista"/>
+        <w:numPr>
+          <w:ilvl w:val="0"/>
+          <w:numId w:val="25"/>
+        </w:numPr>
+      </w:pPr>
+      <w:r>
+        <w:t xml:space="preserve">Discretización: consiste en establecer un criterio por el medio del cual se pueden dividir los valores de un atributo en dos o más conjuntos disjuntos. </w:t>
+      </w:r>
+    </w:p>
+    <w:p>
+      <w:pPr>
+        <w:pStyle w:val="Prrafodelista"/>
+      </w:pPr>
+      <w:r>
+        <w:t>Características:</w:t>
+      </w:r>
+    </w:p>
+    <w:p>
+      <w:pPr>
+        <w:pStyle w:val="Prrafodelista"/>
+        <w:numPr>
+          <w:ilvl w:val="1"/>
+          <w:numId w:val="20"/>
+        </w:numPr>
+      </w:pPr>
+      <w:r>
+        <w:t>Se realiza por motivos de coste computacional.</w:t>
+      </w:r>
+    </w:p>
+    <w:p>
+      <w:pPr>
+        <w:pStyle w:val="Prrafodelista"/>
+        <w:numPr>
+          <w:ilvl w:val="1"/>
+          <w:numId w:val="20"/>
+        </w:numPr>
+      </w:pPr>
+      <w:r>
+        <w:t>El tiempo necesario es menor con datos discretizados.</w:t>
+      </w:r>
+    </w:p>
+    <w:p>
+      <w:pPr>
+        <w:pStyle w:val="Prrafodelista"/>
+        <w:numPr>
+          <w:ilvl w:val="1"/>
+          <w:numId w:val="20"/>
+        </w:numPr>
+      </w:pPr>
+      <w:r>
+        <w:t>En general necesitan menos espacio de almacenamiento.</w:t>
+      </w:r>
+    </w:p>
+    <w:p>
+      <w:pPr>
+        <w:pStyle w:val="Prrafodelista"/>
+        <w:numPr>
+          <w:ilvl w:val="1"/>
+          <w:numId w:val="20"/>
+        </w:numPr>
+      </w:pPr>
+      <w:r>
+        <w:t>Los modelos que usan datos continuos pesan más.</w:t>
+      </w:r>
+    </w:p>
+    <w:p>
+      <w:pPr>
+        <w:pStyle w:val="Prrafodelista"/>
+        <w:numPr>
+          <w:ilvl w:val="1"/>
+          <w:numId w:val="20"/>
+        </w:numPr>
+      </w:pPr>
+      <w:r>
+        <w:t>La comprensión de los modelos es más sencilla usando menos valores para describir un atributo.</w:t>
+      </w:r>
+    </w:p>
+    <w:p>
+      <w:pPr>
+        <w:ind w:left="708"/>
+      </w:pPr>
+      <w:r>
+        <w:t>Tipos:</w:t>
+      </w:r>
+    </w:p>
+    <w:p>
+      <w:pPr>
+        <w:pStyle w:val="Prrafodelista"/>
+        <w:numPr>
+          <w:ilvl w:val="0"/>
+          <w:numId w:val="26"/>
+        </w:numPr>
+      </w:pPr>
+      <w:r>
+        <w:t>Partición en intervalos de la misma amplitud</w:t>
+      </w:r>
+      <w:r>
+        <w:t>.</w:t>
+      </w:r>
+      <w:r>
+        <w:t xml:space="preserve"> </w:t>
+      </w:r>
+    </w:p>
+    <w:p>
+      <w:pPr>
+        <w:pStyle w:val="Prrafodelista"/>
+        <w:numPr>
+          <w:ilvl w:val="0"/>
+          <w:numId w:val="26"/>
+        </w:numPr>
+      </w:pPr>
+      <w:r>
+        <w:t>Partición en intervalos</w:t>
+      </w:r>
+      <w:r>
+        <w:t xml:space="preserve"> de igual frecuencia.</w:t>
+      </w:r>
+    </w:p>
+    <w:p/>
+    <w:p/>
+    <w:p/>
+    <w:p/>
+    <w:p>
+      <w:pPr>
+        <w:pStyle w:val="Ttulo2"/>
+      </w:pPr>
+      <w:r>
+        <w:lastRenderedPageBreak/>
+        <w:t>Reducción de la dimensionalidad</w:t>
+      </w:r>
+    </w:p>
+    <w:p>
+      <w:r>
+        <w:t>Asegurar la calidad del modelo resultante:</w:t>
+      </w:r>
+    </w:p>
+    <w:p>
+      <w:pPr>
+        <w:pStyle w:val="Prrafodelista"/>
+        <w:numPr>
+          <w:ilvl w:val="0"/>
+          <w:numId w:val="25"/>
+        </w:numPr>
+      </w:pPr>
+      <w:r>
+        <w:t>Trabajando con menos atributos.</w:t>
+      </w:r>
+    </w:p>
+    <w:p>
+      <w:r>
+        <w:t>Problemas de la alta dimensionalidad:</w:t>
+      </w:r>
+    </w:p>
+    <w:p>
+      <w:pPr>
+        <w:pStyle w:val="Prrafodelista"/>
+        <w:numPr>
+          <w:ilvl w:val="0"/>
+          <w:numId w:val="25"/>
+        </w:numPr>
+      </w:pPr>
+      <w:r>
+        <w:t>Coste de procesamiento y almacenamiento.</w:t>
+      </w:r>
+    </w:p>
+    <w:p>
+      <w:pPr>
+        <w:pStyle w:val="Prrafodelista"/>
+        <w:numPr>
+          <w:ilvl w:val="0"/>
+          <w:numId w:val="25"/>
+        </w:numPr>
+      </w:pPr>
+      <w:r>
+        <w:t>Atributos relevantes e irrelevantes.</w:t>
+      </w:r>
+    </w:p>
+    <w:p>
+      <w:pPr>
+        <w:pStyle w:val="Prrafodelista"/>
+        <w:numPr>
+          <w:ilvl w:val="0"/>
+          <w:numId w:val="25"/>
+        </w:numPr>
+      </w:pPr>
+      <w:r>
+        <w:t>Cálculo de distancias complejo.</w:t>
+      </w:r>
+    </w:p>
+    <w:p>
+      <w:pPr>
+        <w:pStyle w:val="Prrafodelista"/>
+        <w:numPr>
+          <w:ilvl w:val="0"/>
+          <w:numId w:val="25"/>
+        </w:numPr>
+      </w:pPr>
+      <w:r>
+        <w:t>Data sparsity.</w:t>
+      </w:r>
+    </w:p>
+    <w:p>
+      <w:pPr>
+        <w:pStyle w:val="Prrafodelista"/>
+        <w:numPr>
+          <w:ilvl w:val="0"/>
+          <w:numId w:val="25"/>
+        </w:numPr>
+      </w:pPr>
+      <w:r>
+        <w:t>La maldición de la dimensionalidad.</w:t>
+      </w:r>
+    </w:p>
+    <w:p>
+      <w:r>
+        <w:t>Tipos:</w:t>
+      </w:r>
+    </w:p>
+    <w:p>
+      <w:pPr>
+        <w:pStyle w:val="Prrafodelista"/>
+        <w:numPr>
+          <w:ilvl w:val="0"/>
+          <w:numId w:val="27"/>
+        </w:numPr>
+      </w:pPr>
+      <w:r>
+        <w:t>Reducción del número de atributos: la reducción del número de atributos consiste en encontrar un subconjunto de los atributos originales que permita obtener modelos de la misma calidad que los que se obtendrían utilizando todos los atributos.</w:t>
+      </w:r>
+    </w:p>
+    <w:p>
+      <w:pPr>
+        <w:pStyle w:val="Prrafodelista"/>
+      </w:pPr>
+      <w:r>
+        <w:t>Fases: Selección de atributos y Extracción de atributos</w:t>
+      </w:r>
+    </w:p>
+    <w:p>
+      <w:pPr>
+        <w:pStyle w:val="Ttulo2"/>
+      </w:pPr>
+      <w:r>
+        <w:t>Análisis de componentes principales (PCA)</w:t>
+      </w:r>
+    </w:p>
+    <w:p>
+      <w:r>
+        <w:t xml:space="preserve">Transformar un conjunto de variables, a las que se denomina originales, en un nuevo conjunto de variables denominadas componentes principales. Estas últimas se caracterizan por estar </w:t>
+      </w:r>
+      <w:proofErr w:type="spellStart"/>
+      <w:r>
+        <w:t>incorre</w:t>
+      </w:r>
+      <w:r>
+        <w:t>ladas</w:t>
+      </w:r>
+      <w:proofErr w:type="spellEnd"/>
+      <w:r>
+        <w:t xml:space="preserve"> entre sí y, además, pueden ordenarse de acuerdo con la información que llevan incorporada.</w:t>
+      </w:r>
+    </w:p>
+    <w:p>
+      <w:r>
+        <w:t>Fases:</w:t>
+      </w:r>
+    </w:p>
+    <w:p>
+      <w:pPr>
+        <w:pStyle w:val="Prrafodelista"/>
+        <w:numPr>
+          <w:ilvl w:val="0"/>
+          <w:numId w:val="28"/>
+        </w:numPr>
+      </w:pPr>
+      <w:r>
+        <w:t>Calcular el sumatorio de los autovalores.</w:t>
+      </w:r>
+    </w:p>
+    <w:p>
+      <w:pPr>
+        <w:pStyle w:val="Prrafodelista"/>
+        <w:numPr>
+          <w:ilvl w:val="0"/>
+          <w:numId w:val="28"/>
+        </w:numPr>
+      </w:pPr>
+      <w:r>
+        <w:t>Calcular el porcentaje de varianza.</w:t>
+      </w:r>
+    </w:p>
+    <w:p>
+      <w:pPr>
+        <w:pStyle w:val="Prrafodelista"/>
+        <w:numPr>
+          <w:ilvl w:val="0"/>
+          <w:numId w:val="28"/>
+        </w:numPr>
+      </w:pPr>
+      <w:r>
+        <w:t>Calcular el porcentaje acumulado</w:t>
+      </w:r>
+    </w:p>
+    <w:p>
+      <w:pPr>
+        <w:pStyle w:val="Prrafodelista"/>
+        <w:numPr>
+          <w:ilvl w:val="0"/>
+          <w:numId w:val="28"/>
+        </w:numPr>
+      </w:pPr>
+      <w:r>
+        <w:t>Ver en los autovectores que atributos influyen más, mirando los valores más altos, en valor absoluto.</w:t>
+      </w:r>
+    </w:p>
+    <w:p>
+      <w:pPr>
+        <w:pStyle w:val="Prrafodelista"/>
+        <w:numPr>
+          <w:ilvl w:val="0"/>
+          <w:numId w:val="28"/>
+        </w:numPr>
+      </w:pPr>
+      <w:r>
+        <w:t>Calcular los valores de las componentes para cada caso.</w:t>
+      </w:r>
+    </w:p>
+    <w:p>
+      <w:pPr>
+        <w:pStyle w:val="Prrafodelista"/>
+        <w:numPr>
+          <w:ilvl w:val="0"/>
+          <w:numId w:val="28"/>
+        </w:numPr>
+      </w:pPr>
+      <w:r>
+        <w:t>Graficar.</w:t>
+      </w:r>
+    </w:p>
+    <w:p>
+      <w:pPr>
+        <w:rPr>
+          <w:rStyle w:val="Referenciaintensa"/>
+        </w:rPr>
+      </w:pPr>
+      <w:r>
+        <w:rPr>
+          <w:rStyle w:val="Referenciaintensa"/>
+        </w:rPr>
+        <w:t>Aquí mirar el ejemplo que hicimos de PCA</w:t>
+      </w:r>
+    </w:p>
+    <w:p>
+      <w:pPr>
+        <w:pStyle w:val="Ttulo2"/>
+        <w:rPr>
+          <w:rStyle w:val="Referenciaintensa"/>
+          <w:b w:val="0"/>
+          <w:bCs w:val="0"/>
+          <w:smallCaps w:val="0"/>
+          <w:color w:val="2F5496" w:themeColor="accent1" w:themeShade="BF"/>
+          <w:spacing w:val="0"/>
+        </w:rPr>
+      </w:pPr>
+      <w:r>
+        <w:rPr>
+          <w:rStyle w:val="Referenciaintensa"/>
+          <w:b w:val="0"/>
+          <w:bCs w:val="0"/>
+          <w:smallCaps w:val="0"/>
+          <w:color w:val="2F5496" w:themeColor="accent1" w:themeShade="BF"/>
+          <w:spacing w:val="0"/>
+        </w:rPr>
+        <w:t xml:space="preserve">Reducción de </w:t>
+      </w:r>
+      <w:r>
+        <w:rPr>
+          <w:rStyle w:val="Referenciaintensa"/>
+          <w:b w:val="0"/>
+          <w:bCs w:val="0"/>
+          <w:smallCaps w:val="0"/>
+          <w:color w:val="2F5496" w:themeColor="accent1" w:themeShade="BF"/>
+          <w:spacing w:val="0"/>
+        </w:rPr>
+        <w:t>dataset</w:t>
+      </w:r>
+    </w:p>
+    <w:p>
+      <w:pPr>
+        <w:pStyle w:val="Prrafodelista"/>
+        <w:numPr>
+          <w:ilvl w:val="0"/>
+          <w:numId w:val="27"/>
+        </w:numPr>
+      </w:pPr>
+      <w:r>
+        <w:t>Reducción del número de casos: consiste en encontrar una muestra, un subconjunto original de casos, que muestre un comportamiento parecido.</w:t>
+      </w:r>
+    </w:p>
+    <w:p/>
     <w:p/>
     <w:sectPr>
       <w:pgSz w:w="11906" w:h="16838"/>
@@ -1558,6 +2945,226 @@
     </w:lvl>
   </w:abstractNum>
   <w:abstractNum w:abstractNumId="1" w15:restartNumberingAfterBreak="0">
+    <w:nsid w:val="02C62088"/>
+    <w:multiLevelType w:val="hybridMultilevel"/>
+    <w:tmpl w:val="5D8C5412"/>
+    <w:lvl w:ilvl="0" w:tplc="0C0A0001">
+      <w:start w:val="1"/>
+      <w:numFmt w:val="bullet"/>
+      <w:lvlText w:val=""/>
+      <w:lvlJc w:val="left"/>
+      <w:pPr>
+        <w:ind w:left="720" w:hanging="360"/>
+      </w:pPr>
+      <w:rPr>
+        <w:rFonts w:ascii="Symbol" w:hAnsi="Symbol" w:hint="default"/>
+      </w:rPr>
+    </w:lvl>
+    <w:lvl w:ilvl="1" w:tplc="0C0A0003" w:tentative="1">
+      <w:start w:val="1"/>
+      <w:numFmt w:val="bullet"/>
+      <w:lvlText w:val="o"/>
+      <w:lvlJc w:val="left"/>
+      <w:pPr>
+        <w:ind w:left="1440" w:hanging="360"/>
+      </w:pPr>
+      <w:rPr>
+        <w:rFonts w:ascii="Courier New" w:hAnsi="Courier New" w:cs="Courier New" w:hint="default"/>
+      </w:rPr>
+    </w:lvl>
+    <w:lvl w:ilvl="2" w:tplc="0C0A0005" w:tentative="1">
+      <w:start w:val="1"/>
+      <w:numFmt w:val="bullet"/>
+      <w:lvlText w:val=""/>
+      <w:lvlJc w:val="left"/>
+      <w:pPr>
+        <w:ind w:left="2160" w:hanging="360"/>
+      </w:pPr>
+      <w:rPr>
+        <w:rFonts w:ascii="Wingdings" w:hAnsi="Wingdings" w:hint="default"/>
+      </w:rPr>
+    </w:lvl>
+    <w:lvl w:ilvl="3" w:tplc="0C0A0001" w:tentative="1">
+      <w:start w:val="1"/>
+      <w:numFmt w:val="bullet"/>
+      <w:lvlText w:val=""/>
+      <w:lvlJc w:val="left"/>
+      <w:pPr>
+        <w:ind w:left="2880" w:hanging="360"/>
+      </w:pPr>
+      <w:rPr>
+        <w:rFonts w:ascii="Symbol" w:hAnsi="Symbol" w:hint="default"/>
+      </w:rPr>
+    </w:lvl>
+    <w:lvl w:ilvl="4" w:tplc="0C0A0003" w:tentative="1">
+      <w:start w:val="1"/>
+      <w:numFmt w:val="bullet"/>
+      <w:lvlText w:val="o"/>
+      <w:lvlJc w:val="left"/>
+      <w:pPr>
+        <w:ind w:left="3600" w:hanging="360"/>
+      </w:pPr>
+      <w:rPr>
+        <w:rFonts w:ascii="Courier New" w:hAnsi="Courier New" w:cs="Courier New" w:hint="default"/>
+      </w:rPr>
+    </w:lvl>
+    <w:lvl w:ilvl="5" w:tplc="0C0A0005" w:tentative="1">
+      <w:start w:val="1"/>
+      <w:numFmt w:val="bullet"/>
+      <w:lvlText w:val=""/>
+      <w:lvlJc w:val="left"/>
+      <w:pPr>
+        <w:ind w:left="4320" w:hanging="360"/>
+      </w:pPr>
+      <w:rPr>
+        <w:rFonts w:ascii="Wingdings" w:hAnsi="Wingdings" w:hint="default"/>
+      </w:rPr>
+    </w:lvl>
+    <w:lvl w:ilvl="6" w:tplc="0C0A0001" w:tentative="1">
+      <w:start w:val="1"/>
+      <w:numFmt w:val="bullet"/>
+      <w:lvlText w:val=""/>
+      <w:lvlJc w:val="left"/>
+      <w:pPr>
+        <w:ind w:left="5040" w:hanging="360"/>
+      </w:pPr>
+      <w:rPr>
+        <w:rFonts w:ascii="Symbol" w:hAnsi="Symbol" w:hint="default"/>
+      </w:rPr>
+    </w:lvl>
+    <w:lvl w:ilvl="7" w:tplc="0C0A0003" w:tentative="1">
+      <w:start w:val="1"/>
+      <w:numFmt w:val="bullet"/>
+      <w:lvlText w:val="o"/>
+      <w:lvlJc w:val="left"/>
+      <w:pPr>
+        <w:ind w:left="5760" w:hanging="360"/>
+      </w:pPr>
+      <w:rPr>
+        <w:rFonts w:ascii="Courier New" w:hAnsi="Courier New" w:cs="Courier New" w:hint="default"/>
+      </w:rPr>
+    </w:lvl>
+    <w:lvl w:ilvl="8" w:tplc="0C0A0005" w:tentative="1">
+      <w:start w:val="1"/>
+      <w:numFmt w:val="bullet"/>
+      <w:lvlText w:val=""/>
+      <w:lvlJc w:val="left"/>
+      <w:pPr>
+        <w:ind w:left="6480" w:hanging="360"/>
+      </w:pPr>
+      <w:rPr>
+        <w:rFonts w:ascii="Wingdings" w:hAnsi="Wingdings" w:hint="default"/>
+      </w:rPr>
+    </w:lvl>
+  </w:abstractNum>
+  <w:abstractNum w:abstractNumId="2" w15:restartNumberingAfterBreak="0">
+    <w:nsid w:val="04D8153F"/>
+    <w:multiLevelType w:val="hybridMultilevel"/>
+    <w:tmpl w:val="BC626BE0"/>
+    <w:lvl w:ilvl="0" w:tplc="0C0A0001">
+      <w:start w:val="1"/>
+      <w:numFmt w:val="bullet"/>
+      <w:lvlText w:val=""/>
+      <w:lvlJc w:val="left"/>
+      <w:pPr>
+        <w:ind w:left="720" w:hanging="360"/>
+      </w:pPr>
+      <w:rPr>
+        <w:rFonts w:ascii="Symbol" w:hAnsi="Symbol" w:hint="default"/>
+      </w:rPr>
+    </w:lvl>
+    <w:lvl w:ilvl="1" w:tplc="0C0A000F">
+      <w:start w:val="1"/>
+      <w:numFmt w:val="decimal"/>
+      <w:lvlText w:val="%2."/>
+      <w:lvlJc w:val="left"/>
+      <w:pPr>
+        <w:ind w:left="720" w:hanging="360"/>
+      </w:pPr>
+    </w:lvl>
+    <w:lvl w:ilvl="2" w:tplc="0C0A000F">
+      <w:start w:val="1"/>
+      <w:numFmt w:val="decimal"/>
+      <w:lvlText w:val="%3."/>
+      <w:lvlJc w:val="left"/>
+      <w:pPr>
+        <w:ind w:left="720" w:hanging="360"/>
+      </w:pPr>
+    </w:lvl>
+    <w:lvl w:ilvl="3" w:tplc="0C0A0001">
+      <w:start w:val="1"/>
+      <w:numFmt w:val="bullet"/>
+      <w:lvlText w:val=""/>
+      <w:lvlJc w:val="left"/>
+      <w:pPr>
+        <w:ind w:left="2880" w:hanging="360"/>
+      </w:pPr>
+      <w:rPr>
+        <w:rFonts w:ascii="Symbol" w:hAnsi="Symbol" w:hint="default"/>
+      </w:rPr>
+    </w:lvl>
+    <w:lvl w:ilvl="4" w:tplc="0C0A0003" w:tentative="1">
+      <w:start w:val="1"/>
+      <w:numFmt w:val="bullet"/>
+      <w:lvlText w:val="o"/>
+      <w:lvlJc w:val="left"/>
+      <w:pPr>
+        <w:ind w:left="3600" w:hanging="360"/>
+      </w:pPr>
+      <w:rPr>
+        <w:rFonts w:ascii="Courier New" w:hAnsi="Courier New" w:cs="Courier New" w:hint="default"/>
+      </w:rPr>
+    </w:lvl>
+    <w:lvl w:ilvl="5" w:tplc="0C0A0005" w:tentative="1">
+      <w:start w:val="1"/>
+      <w:numFmt w:val="bullet"/>
+      <w:lvlText w:val=""/>
+      <w:lvlJc w:val="left"/>
+      <w:pPr>
+        <w:ind w:left="4320" w:hanging="360"/>
+      </w:pPr>
+      <w:rPr>
+        <w:rFonts w:ascii="Wingdings" w:hAnsi="Wingdings" w:hint="default"/>
+      </w:rPr>
+    </w:lvl>
+    <w:lvl w:ilvl="6" w:tplc="0C0A0001" w:tentative="1">
+      <w:start w:val="1"/>
+      <w:numFmt w:val="bullet"/>
+      <w:lvlText w:val=""/>
+      <w:lvlJc w:val="left"/>
+      <w:pPr>
+        <w:ind w:left="5040" w:hanging="360"/>
+      </w:pPr>
+      <w:rPr>
+        <w:rFonts w:ascii="Symbol" w:hAnsi="Symbol" w:hint="default"/>
+      </w:rPr>
+    </w:lvl>
+    <w:lvl w:ilvl="7" w:tplc="0C0A0003" w:tentative="1">
+      <w:start w:val="1"/>
+      <w:numFmt w:val="bullet"/>
+      <w:lvlText w:val="o"/>
+      <w:lvlJc w:val="left"/>
+      <w:pPr>
+        <w:ind w:left="5760" w:hanging="360"/>
+      </w:pPr>
+      <w:rPr>
+        <w:rFonts w:ascii="Courier New" w:hAnsi="Courier New" w:cs="Courier New" w:hint="default"/>
+      </w:rPr>
+    </w:lvl>
+    <w:lvl w:ilvl="8" w:tplc="0C0A0005" w:tentative="1">
+      <w:start w:val="1"/>
+      <w:numFmt w:val="bullet"/>
+      <w:lvlText w:val=""/>
+      <w:lvlJc w:val="left"/>
+      <w:pPr>
+        <w:ind w:left="6480" w:hanging="360"/>
+      </w:pPr>
+      <w:rPr>
+        <w:rFonts w:ascii="Wingdings" w:hAnsi="Wingdings" w:hint="default"/>
+      </w:rPr>
+    </w:lvl>
+  </w:abstractNum>
+  <w:abstractNum w:abstractNumId="3" w15:restartNumberingAfterBreak="0">
     <w:nsid w:val="07881B45"/>
     <w:multiLevelType w:val="hybridMultilevel"/>
     <w:tmpl w:val="961AD980"/>
@@ -1670,7 +3277,7 @@
       </w:rPr>
     </w:lvl>
   </w:abstractNum>
-  <w:abstractNum w:abstractNumId="2" w15:restartNumberingAfterBreak="0">
+  <w:abstractNum w:abstractNumId="4" w15:restartNumberingAfterBreak="0">
     <w:nsid w:val="0D786150"/>
     <w:multiLevelType w:val="hybridMultilevel"/>
     <w:tmpl w:val="155482D8"/>
@@ -1783,10 +3390,123 @@
       </w:rPr>
     </w:lvl>
   </w:abstractNum>
-  <w:abstractNum w:abstractNumId="3" w15:restartNumberingAfterBreak="0">
+  <w:abstractNum w:abstractNumId="5" w15:restartNumberingAfterBreak="0">
+    <w:nsid w:val="11046949"/>
+    <w:multiLevelType w:val="hybridMultilevel"/>
+    <w:tmpl w:val="A33EF662"/>
+    <w:lvl w:ilvl="0" w:tplc="0C0A0001">
+      <w:start w:val="1"/>
+      <w:numFmt w:val="bullet"/>
+      <w:lvlText w:val=""/>
+      <w:lvlJc w:val="left"/>
+      <w:pPr>
+        <w:ind w:left="720" w:hanging="360"/>
+      </w:pPr>
+      <w:rPr>
+        <w:rFonts w:ascii="Symbol" w:hAnsi="Symbol" w:hint="default"/>
+      </w:rPr>
+    </w:lvl>
+    <w:lvl w:ilvl="1" w:tplc="0C0A0003" w:tentative="1">
+      <w:start w:val="1"/>
+      <w:numFmt w:val="bullet"/>
+      <w:lvlText w:val="o"/>
+      <w:lvlJc w:val="left"/>
+      <w:pPr>
+        <w:ind w:left="1440" w:hanging="360"/>
+      </w:pPr>
+      <w:rPr>
+        <w:rFonts w:ascii="Courier New" w:hAnsi="Courier New" w:cs="Courier New" w:hint="default"/>
+      </w:rPr>
+    </w:lvl>
+    <w:lvl w:ilvl="2" w:tplc="0C0A0005" w:tentative="1">
+      <w:start w:val="1"/>
+      <w:numFmt w:val="bullet"/>
+      <w:lvlText w:val=""/>
+      <w:lvlJc w:val="left"/>
+      <w:pPr>
+        <w:ind w:left="2160" w:hanging="360"/>
+      </w:pPr>
+      <w:rPr>
+        <w:rFonts w:ascii="Wingdings" w:hAnsi="Wingdings" w:hint="default"/>
+      </w:rPr>
+    </w:lvl>
+    <w:lvl w:ilvl="3" w:tplc="0C0A0001" w:tentative="1">
+      <w:start w:val="1"/>
+      <w:numFmt w:val="bullet"/>
+      <w:lvlText w:val=""/>
+      <w:lvlJc w:val="left"/>
+      <w:pPr>
+        <w:ind w:left="2880" w:hanging="360"/>
+      </w:pPr>
+      <w:rPr>
+        <w:rFonts w:ascii="Symbol" w:hAnsi="Symbol" w:hint="default"/>
+      </w:rPr>
+    </w:lvl>
+    <w:lvl w:ilvl="4" w:tplc="0C0A0003" w:tentative="1">
+      <w:start w:val="1"/>
+      <w:numFmt w:val="bullet"/>
+      <w:lvlText w:val="o"/>
+      <w:lvlJc w:val="left"/>
+      <w:pPr>
+        <w:ind w:left="3600" w:hanging="360"/>
+      </w:pPr>
+      <w:rPr>
+        <w:rFonts w:ascii="Courier New" w:hAnsi="Courier New" w:cs="Courier New" w:hint="default"/>
+      </w:rPr>
+    </w:lvl>
+    <w:lvl w:ilvl="5" w:tplc="0C0A0005" w:tentative="1">
+      <w:start w:val="1"/>
+      <w:numFmt w:val="bullet"/>
+      <w:lvlText w:val=""/>
+      <w:lvlJc w:val="left"/>
+      <w:pPr>
+        <w:ind w:left="4320" w:hanging="360"/>
+      </w:pPr>
+      <w:rPr>
+        <w:rFonts w:ascii="Wingdings" w:hAnsi="Wingdings" w:hint="default"/>
+      </w:rPr>
+    </w:lvl>
+    <w:lvl w:ilvl="6" w:tplc="0C0A0001" w:tentative="1">
+      <w:start w:val="1"/>
+      <w:numFmt w:val="bullet"/>
+      <w:lvlText w:val=""/>
+      <w:lvlJc w:val="left"/>
+      <w:pPr>
+        <w:ind w:left="5040" w:hanging="360"/>
+      </w:pPr>
+      <w:rPr>
+        <w:rFonts w:ascii="Symbol" w:hAnsi="Symbol" w:hint="default"/>
+      </w:rPr>
+    </w:lvl>
+    <w:lvl w:ilvl="7" w:tplc="0C0A0003" w:tentative="1">
+      <w:start w:val="1"/>
+      <w:numFmt w:val="bullet"/>
+      <w:lvlText w:val="o"/>
+      <w:lvlJc w:val="left"/>
+      <w:pPr>
+        <w:ind w:left="5760" w:hanging="360"/>
+      </w:pPr>
+      <w:rPr>
+        <w:rFonts w:ascii="Courier New" w:hAnsi="Courier New" w:cs="Courier New" w:hint="default"/>
+      </w:rPr>
+    </w:lvl>
+    <w:lvl w:ilvl="8" w:tplc="0C0A0005" w:tentative="1">
+      <w:start w:val="1"/>
+      <w:numFmt w:val="bullet"/>
+      <w:lvlText w:val=""/>
+      <w:lvlJc w:val="left"/>
+      <w:pPr>
+        <w:ind w:left="6480" w:hanging="360"/>
+      </w:pPr>
+      <w:rPr>
+        <w:rFonts w:ascii="Wingdings" w:hAnsi="Wingdings" w:hint="default"/>
+      </w:rPr>
+    </w:lvl>
+  </w:abstractNum>
+  <w:abstractNum w:abstractNumId="6" w15:restartNumberingAfterBreak="0">
     <w:nsid w:val="11326A57"/>
     <w:multiLevelType w:val="hybridMultilevel"/>
-    <w:tmpl w:val="C8982046"/>
+    <w:tmpl w:val="7A06D218"/>
     <w:lvl w:ilvl="0" w:tplc="0C0A000F">
       <w:start w:val="1"/>
       <w:numFmt w:val="decimal"/>
@@ -1893,7 +3613,120 @@
       </w:rPr>
     </w:lvl>
   </w:abstractNum>
-  <w:abstractNum w:abstractNumId="4" w15:restartNumberingAfterBreak="0">
+  <w:abstractNum w:abstractNumId="7" w15:restartNumberingAfterBreak="0">
+    <w:nsid w:val="17BB230B"/>
+    <w:multiLevelType w:val="hybridMultilevel"/>
+    <w:tmpl w:val="41C6C3D4"/>
+    <w:lvl w:ilvl="0" w:tplc="FFFFFFFF">
+      <w:start w:val="1"/>
+      <w:numFmt w:val="bullet"/>
+      <w:lvlText w:val=""/>
+      <w:lvlJc w:val="left"/>
+      <w:pPr>
+        <w:ind w:left="1776" w:hanging="360"/>
+      </w:pPr>
+      <w:rPr>
+        <w:rFonts w:ascii="Symbol" w:hAnsi="Symbol" w:hint="default"/>
+      </w:rPr>
+    </w:lvl>
+    <w:lvl w:ilvl="1" w:tplc="0C0A0003">
+      <w:start w:val="1"/>
+      <w:numFmt w:val="bullet"/>
+      <w:lvlText w:val="o"/>
+      <w:lvlJc w:val="left"/>
+      <w:pPr>
+        <w:ind w:left="1416" w:hanging="360"/>
+      </w:pPr>
+      <w:rPr>
+        <w:rFonts w:ascii="Courier New" w:hAnsi="Courier New" w:cs="Courier New" w:hint="default"/>
+      </w:rPr>
+    </w:lvl>
+    <w:lvl w:ilvl="2" w:tplc="0C0A0001">
+      <w:start w:val="1"/>
+      <w:numFmt w:val="bullet"/>
+      <w:lvlText w:val=""/>
+      <w:lvlJc w:val="left"/>
+      <w:pPr>
+        <w:ind w:left="720" w:hanging="360"/>
+      </w:pPr>
+      <w:rPr>
+        <w:rFonts w:ascii="Symbol" w:hAnsi="Symbol" w:hint="default"/>
+      </w:rPr>
+    </w:lvl>
+    <w:lvl w:ilvl="3" w:tplc="0C0A0001">
+      <w:start w:val="1"/>
+      <w:numFmt w:val="bullet"/>
+      <w:lvlText w:val=""/>
+      <w:lvlJc w:val="left"/>
+      <w:pPr>
+        <w:ind w:left="2856" w:hanging="360"/>
+      </w:pPr>
+      <w:rPr>
+        <w:rFonts w:ascii="Symbol" w:hAnsi="Symbol" w:hint="default"/>
+      </w:rPr>
+    </w:lvl>
+    <w:lvl w:ilvl="4" w:tplc="0C0A0003" w:tentative="1">
+      <w:start w:val="1"/>
+      <w:numFmt w:val="bullet"/>
+      <w:lvlText w:val="o"/>
+      <w:lvlJc w:val="left"/>
+      <w:pPr>
+        <w:ind w:left="3576" w:hanging="360"/>
+      </w:pPr>
+      <w:rPr>
+        <w:rFonts w:ascii="Courier New" w:hAnsi="Courier New" w:cs="Courier New" w:hint="default"/>
+      </w:rPr>
+    </w:lvl>
+    <w:lvl w:ilvl="5" w:tplc="0C0A0005" w:tentative="1">
+      <w:start w:val="1"/>
+      <w:numFmt w:val="bullet"/>
+      <w:lvlText w:val=""/>
+      <w:lvlJc w:val="left"/>
+      <w:pPr>
+        <w:ind w:left="4296" w:hanging="360"/>
+      </w:pPr>
+      <w:rPr>
+        <w:rFonts w:ascii="Wingdings" w:hAnsi="Wingdings" w:hint="default"/>
+      </w:rPr>
+    </w:lvl>
+    <w:lvl w:ilvl="6" w:tplc="0C0A0001" w:tentative="1">
+      <w:start w:val="1"/>
+      <w:numFmt w:val="bullet"/>
+      <w:lvlText w:val=""/>
+      <w:lvlJc w:val="left"/>
+      <w:pPr>
+        <w:ind w:left="5016" w:hanging="360"/>
+      </w:pPr>
+      <w:rPr>
+        <w:rFonts w:ascii="Symbol" w:hAnsi="Symbol" w:hint="default"/>
+      </w:rPr>
+    </w:lvl>
+    <w:lvl w:ilvl="7" w:tplc="0C0A0003" w:tentative="1">
+      <w:start w:val="1"/>
+      <w:numFmt w:val="bullet"/>
+      <w:lvlText w:val="o"/>
+      <w:lvlJc w:val="left"/>
+      <w:pPr>
+        <w:ind w:left="5736" w:hanging="360"/>
+      </w:pPr>
+      <w:rPr>
+        <w:rFonts w:ascii="Courier New" w:hAnsi="Courier New" w:cs="Courier New" w:hint="default"/>
+      </w:rPr>
+    </w:lvl>
+    <w:lvl w:ilvl="8" w:tplc="0C0A0005" w:tentative="1">
+      <w:start w:val="1"/>
+      <w:numFmt w:val="bullet"/>
+      <w:lvlText w:val=""/>
+      <w:lvlJc w:val="left"/>
+      <w:pPr>
+        <w:ind w:left="6456" w:hanging="360"/>
+      </w:pPr>
+      <w:rPr>
+        <w:rFonts w:ascii="Wingdings" w:hAnsi="Wingdings" w:hint="default"/>
+      </w:rPr>
+    </w:lvl>
+  </w:abstractNum>
+  <w:abstractNum w:abstractNumId="8" w15:restartNumberingAfterBreak="0">
     <w:nsid w:val="185D6C5A"/>
     <w:multiLevelType w:val="hybridMultilevel"/>
     <w:tmpl w:val="DB583890"/>
@@ -2006,7 +3839,7 @@
       </w:rPr>
     </w:lvl>
   </w:abstractNum>
-  <w:abstractNum w:abstractNumId="5" w15:restartNumberingAfterBreak="0">
+  <w:abstractNum w:abstractNumId="9" w15:restartNumberingAfterBreak="0">
     <w:nsid w:val="1A8B0254"/>
     <w:multiLevelType w:val="hybridMultilevel"/>
     <w:tmpl w:val="3348D532"/>
@@ -2119,7 +3952,7 @@
       </w:rPr>
     </w:lvl>
   </w:abstractNum>
-  <w:abstractNum w:abstractNumId="6" w15:restartNumberingAfterBreak="0">
+  <w:abstractNum w:abstractNumId="10" w15:restartNumberingAfterBreak="0">
     <w:nsid w:val="23826B2C"/>
     <w:multiLevelType w:val="hybridMultilevel"/>
     <w:tmpl w:val="E418E76E"/>
@@ -2232,7 +4065,7 @@
       </w:rPr>
     </w:lvl>
   </w:abstractNum>
-  <w:abstractNum w:abstractNumId="7" w15:restartNumberingAfterBreak="0">
+  <w:abstractNum w:abstractNumId="11" w15:restartNumberingAfterBreak="0">
     <w:nsid w:val="290F58B0"/>
     <w:multiLevelType w:val="hybridMultilevel"/>
     <w:tmpl w:val="66BA8376"/>
@@ -2345,7 +4178,7 @@
       </w:rPr>
     </w:lvl>
   </w:abstractNum>
-  <w:abstractNum w:abstractNumId="8" w15:restartNumberingAfterBreak="0">
+  <w:abstractNum w:abstractNumId="12" w15:restartNumberingAfterBreak="0">
     <w:nsid w:val="29F6089A"/>
     <w:multiLevelType w:val="hybridMultilevel"/>
     <w:tmpl w:val="708C065A"/>
@@ -2458,7 +4291,120 @@
       </w:rPr>
     </w:lvl>
   </w:abstractNum>
-  <w:abstractNum w:abstractNumId="9" w15:restartNumberingAfterBreak="0">
+  <w:abstractNum w:abstractNumId="13" w15:restartNumberingAfterBreak="0">
+    <w:nsid w:val="2D83496C"/>
+    <w:multiLevelType w:val="hybridMultilevel"/>
+    <w:tmpl w:val="BA82844E"/>
+    <w:lvl w:ilvl="0" w:tplc="0C0A0001">
+      <w:start w:val="1"/>
+      <w:numFmt w:val="bullet"/>
+      <w:lvlText w:val=""/>
+      <w:lvlJc w:val="left"/>
+      <w:pPr>
+        <w:ind w:left="720" w:hanging="360"/>
+      </w:pPr>
+      <w:rPr>
+        <w:rFonts w:ascii="Symbol" w:hAnsi="Symbol" w:hint="default"/>
+      </w:rPr>
+    </w:lvl>
+    <w:lvl w:ilvl="1" w:tplc="5ADE7120">
+      <w:start w:val="1"/>
+      <w:numFmt w:val="bullet"/>
+      <w:lvlText w:val=""/>
+      <w:lvlJc w:val="left"/>
+      <w:pPr>
+        <w:ind w:left="1800" w:hanging="360"/>
+      </w:pPr>
+      <w:rPr>
+        <w:rFonts w:ascii="Symbol" w:hAnsi="Symbol" w:hint="default"/>
+      </w:rPr>
+    </w:lvl>
+    <w:lvl w:ilvl="2" w:tplc="0C0A0005">
+      <w:start w:val="1"/>
+      <w:numFmt w:val="bullet"/>
+      <w:lvlText w:val=""/>
+      <w:lvlJc w:val="left"/>
+      <w:pPr>
+        <w:ind w:left="2160" w:hanging="360"/>
+      </w:pPr>
+      <w:rPr>
+        <w:rFonts w:ascii="Wingdings" w:hAnsi="Wingdings" w:hint="default"/>
+      </w:rPr>
+    </w:lvl>
+    <w:lvl w:ilvl="3" w:tplc="0C0A0001" w:tentative="1">
+      <w:start w:val="1"/>
+      <w:numFmt w:val="bullet"/>
+      <w:lvlText w:val=""/>
+      <w:lvlJc w:val="left"/>
+      <w:pPr>
+        <w:ind w:left="2880" w:hanging="360"/>
+      </w:pPr>
+      <w:rPr>
+        <w:rFonts w:ascii="Symbol" w:hAnsi="Symbol" w:hint="default"/>
+      </w:rPr>
+    </w:lvl>
+    <w:lvl w:ilvl="4" w:tplc="0C0A0003" w:tentative="1">
+      <w:start w:val="1"/>
+      <w:numFmt w:val="bullet"/>
+      <w:lvlText w:val="o"/>
+      <w:lvlJc w:val="left"/>
+      <w:pPr>
+        <w:ind w:left="3600" w:hanging="360"/>
+      </w:pPr>
+      <w:rPr>
+        <w:rFonts w:ascii="Courier New" w:hAnsi="Courier New" w:cs="Courier New" w:hint="default"/>
+      </w:rPr>
+    </w:lvl>
+    <w:lvl w:ilvl="5" w:tplc="0C0A0005" w:tentative="1">
+      <w:start w:val="1"/>
+      <w:numFmt w:val="bullet"/>
+      <w:lvlText w:val=""/>
+      <w:lvlJc w:val="left"/>
+      <w:pPr>
+        <w:ind w:left="4320" w:hanging="360"/>
+      </w:pPr>
+      <w:rPr>
+        <w:rFonts w:ascii="Wingdings" w:hAnsi="Wingdings" w:hint="default"/>
+      </w:rPr>
+    </w:lvl>
+    <w:lvl w:ilvl="6" w:tplc="0C0A0001" w:tentative="1">
+      <w:start w:val="1"/>
+      <w:numFmt w:val="bullet"/>
+      <w:lvlText w:val=""/>
+      <w:lvlJc w:val="left"/>
+      <w:pPr>
+        <w:ind w:left="5040" w:hanging="360"/>
+      </w:pPr>
+      <w:rPr>
+        <w:rFonts w:ascii="Symbol" w:hAnsi="Symbol" w:hint="default"/>
+      </w:rPr>
+    </w:lvl>
+    <w:lvl w:ilvl="7" w:tplc="0C0A0003" w:tentative="1">
+      <w:start w:val="1"/>
+      <w:numFmt w:val="bullet"/>
+      <w:lvlText w:val="o"/>
+      <w:lvlJc w:val="left"/>
+      <w:pPr>
+        <w:ind w:left="5760" w:hanging="360"/>
+      </w:pPr>
+      <w:rPr>
+        <w:rFonts w:ascii="Courier New" w:hAnsi="Courier New" w:cs="Courier New" w:hint="default"/>
+      </w:rPr>
+    </w:lvl>
+    <w:lvl w:ilvl="8" w:tplc="0C0A0005" w:tentative="1">
+      <w:start w:val="1"/>
+      <w:numFmt w:val="bullet"/>
+      <w:lvlText w:val=""/>
+      <w:lvlJc w:val="left"/>
+      <w:pPr>
+        <w:ind w:left="6480" w:hanging="360"/>
+      </w:pPr>
+      <w:rPr>
+        <w:rFonts w:ascii="Wingdings" w:hAnsi="Wingdings" w:hint="default"/>
+      </w:rPr>
+    </w:lvl>
+  </w:abstractNum>
+  <w:abstractNum w:abstractNumId="14" w15:restartNumberingAfterBreak="0">
     <w:nsid w:val="30875F8C"/>
     <w:multiLevelType w:val="hybridMultilevel"/>
     <w:tmpl w:val="A6ACAC4C"/>
@@ -2571,7 +4517,7 @@
       </w:rPr>
     </w:lvl>
   </w:abstractNum>
-  <w:abstractNum w:abstractNumId="10" w15:restartNumberingAfterBreak="0">
+  <w:abstractNum w:abstractNumId="15" w15:restartNumberingAfterBreak="0">
     <w:nsid w:val="34E1614B"/>
     <w:multiLevelType w:val="hybridMultilevel"/>
     <w:tmpl w:val="874E50AA"/>
@@ -2684,7 +4630,7 @@
       </w:rPr>
     </w:lvl>
   </w:abstractNum>
-  <w:abstractNum w:abstractNumId="11" w15:restartNumberingAfterBreak="0">
+  <w:abstractNum w:abstractNumId="16" w15:restartNumberingAfterBreak="0">
     <w:nsid w:val="35234FF1"/>
     <w:multiLevelType w:val="hybridMultilevel"/>
     <w:tmpl w:val="2A624F66"/>
@@ -2797,7 +4743,230 @@
       </w:rPr>
     </w:lvl>
   </w:abstractNum>
-  <w:abstractNum w:abstractNumId="12" w15:restartNumberingAfterBreak="0">
+  <w:abstractNum w:abstractNumId="17" w15:restartNumberingAfterBreak="0">
+    <w:nsid w:val="36D41269"/>
+    <w:multiLevelType w:val="hybridMultilevel"/>
+    <w:tmpl w:val="D02CB01A"/>
+    <w:lvl w:ilvl="0" w:tplc="0C0A0001">
+      <w:start w:val="1"/>
+      <w:numFmt w:val="bullet"/>
+      <w:lvlText w:val=""/>
+      <w:lvlJc w:val="left"/>
+      <w:pPr>
+        <w:ind w:left="720" w:hanging="360"/>
+      </w:pPr>
+      <w:rPr>
+        <w:rFonts w:ascii="Symbol" w:hAnsi="Symbol" w:hint="default"/>
+      </w:rPr>
+    </w:lvl>
+    <w:lvl w:ilvl="1" w:tplc="0C0A0003" w:tentative="1">
+      <w:start w:val="1"/>
+      <w:numFmt w:val="bullet"/>
+      <w:lvlText w:val="o"/>
+      <w:lvlJc w:val="left"/>
+      <w:pPr>
+        <w:ind w:left="1440" w:hanging="360"/>
+      </w:pPr>
+      <w:rPr>
+        <w:rFonts w:ascii="Courier New" w:hAnsi="Courier New" w:cs="Courier New" w:hint="default"/>
+      </w:rPr>
+    </w:lvl>
+    <w:lvl w:ilvl="2" w:tplc="0C0A0005" w:tentative="1">
+      <w:start w:val="1"/>
+      <w:numFmt w:val="bullet"/>
+      <w:lvlText w:val=""/>
+      <w:lvlJc w:val="left"/>
+      <w:pPr>
+        <w:ind w:left="2160" w:hanging="360"/>
+      </w:pPr>
+      <w:rPr>
+        <w:rFonts w:ascii="Wingdings" w:hAnsi="Wingdings" w:hint="default"/>
+      </w:rPr>
+    </w:lvl>
+    <w:lvl w:ilvl="3" w:tplc="0C0A0001" w:tentative="1">
+      <w:start w:val="1"/>
+      <w:numFmt w:val="bullet"/>
+      <w:lvlText w:val=""/>
+      <w:lvlJc w:val="left"/>
+      <w:pPr>
+        <w:ind w:left="2880" w:hanging="360"/>
+      </w:pPr>
+      <w:rPr>
+        <w:rFonts w:ascii="Symbol" w:hAnsi="Symbol" w:hint="default"/>
+      </w:rPr>
+    </w:lvl>
+    <w:lvl w:ilvl="4" w:tplc="0C0A0003" w:tentative="1">
+      <w:start w:val="1"/>
+      <w:numFmt w:val="bullet"/>
+      <w:lvlText w:val="o"/>
+      <w:lvlJc w:val="left"/>
+      <w:pPr>
+        <w:ind w:left="3600" w:hanging="360"/>
+      </w:pPr>
+      <w:rPr>
+        <w:rFonts w:ascii="Courier New" w:hAnsi="Courier New" w:cs="Courier New" w:hint="default"/>
+      </w:rPr>
+    </w:lvl>
+    <w:lvl w:ilvl="5" w:tplc="0C0A0005" w:tentative="1">
+      <w:start w:val="1"/>
+      <w:numFmt w:val="bullet"/>
+      <w:lvlText w:val=""/>
+      <w:lvlJc w:val="left"/>
+      <w:pPr>
+        <w:ind w:left="4320" w:hanging="360"/>
+      </w:pPr>
+      <w:rPr>
+        <w:rFonts w:ascii="Wingdings" w:hAnsi="Wingdings" w:hint="default"/>
+      </w:rPr>
+    </w:lvl>
+    <w:lvl w:ilvl="6" w:tplc="0C0A0001" w:tentative="1">
+      <w:start w:val="1"/>
+      <w:numFmt w:val="bullet"/>
+      <w:lvlText w:val=""/>
+      <w:lvlJc w:val="left"/>
+      <w:pPr>
+        <w:ind w:left="5040" w:hanging="360"/>
+      </w:pPr>
+      <w:rPr>
+        <w:rFonts w:ascii="Symbol" w:hAnsi="Symbol" w:hint="default"/>
+      </w:rPr>
+    </w:lvl>
+    <w:lvl w:ilvl="7" w:tplc="0C0A0003" w:tentative="1">
+      <w:start w:val="1"/>
+      <w:numFmt w:val="bullet"/>
+      <w:lvlText w:val="o"/>
+      <w:lvlJc w:val="left"/>
+      <w:pPr>
+        <w:ind w:left="5760" w:hanging="360"/>
+      </w:pPr>
+      <w:rPr>
+        <w:rFonts w:ascii="Courier New" w:hAnsi="Courier New" w:cs="Courier New" w:hint="default"/>
+      </w:rPr>
+    </w:lvl>
+    <w:lvl w:ilvl="8" w:tplc="0C0A0005" w:tentative="1">
+      <w:start w:val="1"/>
+      <w:numFmt w:val="bullet"/>
+      <w:lvlText w:val=""/>
+      <w:lvlJc w:val="left"/>
+      <w:pPr>
+        <w:ind w:left="6480" w:hanging="360"/>
+      </w:pPr>
+      <w:rPr>
+        <w:rFonts w:ascii="Wingdings" w:hAnsi="Wingdings" w:hint="default"/>
+      </w:rPr>
+    </w:lvl>
+  </w:abstractNum>
+  <w:abstractNum w:abstractNumId="18" w15:restartNumberingAfterBreak="0">
+    <w:nsid w:val="39135907"/>
+    <w:multiLevelType w:val="hybridMultilevel"/>
+    <w:tmpl w:val="7A06D218"/>
+    <w:lvl w:ilvl="0" w:tplc="FFFFFFFF">
+      <w:start w:val="1"/>
+      <w:numFmt w:val="decimal"/>
+      <w:lvlText w:val="%1."/>
+      <w:lvlJc w:val="left"/>
+      <w:pPr>
+        <w:ind w:left="720" w:hanging="360"/>
+      </w:pPr>
+      <w:rPr>
+        <w:rFonts w:hint="default"/>
+      </w:rPr>
+    </w:lvl>
+    <w:lvl w:ilvl="1" w:tplc="FFFFFFFF">
+      <w:start w:val="1"/>
+      <w:numFmt w:val="decimal"/>
+      <w:lvlText w:val="%2."/>
+      <w:lvlJc w:val="left"/>
+      <w:pPr>
+        <w:ind w:left="1440" w:hanging="360"/>
+      </w:pPr>
+    </w:lvl>
+    <w:lvl w:ilvl="2" w:tplc="FFFFFFFF">
+      <w:start w:val="1"/>
+      <w:numFmt w:val="bullet"/>
+      <w:lvlText w:val=""/>
+      <w:lvlJc w:val="left"/>
+      <w:pPr>
+        <w:ind w:left="2160" w:hanging="360"/>
+      </w:pPr>
+      <w:rPr>
+        <w:rFonts w:ascii="Wingdings" w:hAnsi="Wingdings" w:hint="default"/>
+      </w:rPr>
+    </w:lvl>
+    <w:lvl w:ilvl="3" w:tplc="FFFFFFFF" w:tentative="1">
+      <w:start w:val="1"/>
+      <w:numFmt w:val="bullet"/>
+      <w:lvlText w:val=""/>
+      <w:lvlJc w:val="left"/>
+      <w:pPr>
+        <w:ind w:left="2880" w:hanging="360"/>
+      </w:pPr>
+      <w:rPr>
+        <w:rFonts w:ascii="Symbol" w:hAnsi="Symbol" w:hint="default"/>
+      </w:rPr>
+    </w:lvl>
+    <w:lvl w:ilvl="4" w:tplc="FFFFFFFF" w:tentative="1">
+      <w:start w:val="1"/>
+      <w:numFmt w:val="bullet"/>
+      <w:lvlText w:val="o"/>
+      <w:lvlJc w:val="left"/>
+      <w:pPr>
+        <w:ind w:left="3600" w:hanging="360"/>
+      </w:pPr>
+      <w:rPr>
+        <w:rFonts w:ascii="Courier New" w:hAnsi="Courier New" w:cs="Courier New" w:hint="default"/>
+      </w:rPr>
+    </w:lvl>
+    <w:lvl w:ilvl="5" w:tplc="FFFFFFFF" w:tentative="1">
+      <w:start w:val="1"/>
+      <w:numFmt w:val="bullet"/>
+      <w:lvlText w:val=""/>
+      <w:lvlJc w:val="left"/>
+      <w:pPr>
+        <w:ind w:left="4320" w:hanging="360"/>
+      </w:pPr>
+      <w:rPr>
+        <w:rFonts w:ascii="Wingdings" w:hAnsi="Wingdings" w:hint="default"/>
+      </w:rPr>
+    </w:lvl>
+    <w:lvl w:ilvl="6" w:tplc="FFFFFFFF" w:tentative="1">
+      <w:start w:val="1"/>
+      <w:numFmt w:val="bullet"/>
+      <w:lvlText w:val=""/>
+      <w:lvlJc w:val="left"/>
+      <w:pPr>
+        <w:ind w:left="5040" w:hanging="360"/>
+      </w:pPr>
+      <w:rPr>
+        <w:rFonts w:ascii="Symbol" w:hAnsi="Symbol" w:hint="default"/>
+      </w:rPr>
+    </w:lvl>
+    <w:lvl w:ilvl="7" w:tplc="FFFFFFFF" w:tentative="1">
+      <w:start w:val="1"/>
+      <w:numFmt w:val="bullet"/>
+      <w:lvlText w:val="o"/>
+      <w:lvlJc w:val="left"/>
+      <w:pPr>
+        <w:ind w:left="5760" w:hanging="360"/>
+      </w:pPr>
+      <w:rPr>
+        <w:rFonts w:ascii="Courier New" w:hAnsi="Courier New" w:cs="Courier New" w:hint="default"/>
+      </w:rPr>
+    </w:lvl>
+    <w:lvl w:ilvl="8" w:tplc="FFFFFFFF" w:tentative="1">
+      <w:start w:val="1"/>
+      <w:numFmt w:val="bullet"/>
+      <w:lvlText w:val=""/>
+      <w:lvlJc w:val="left"/>
+      <w:pPr>
+        <w:ind w:left="6480" w:hanging="360"/>
+      </w:pPr>
+      <w:rPr>
+        <w:rFonts w:ascii="Wingdings" w:hAnsi="Wingdings" w:hint="default"/>
+      </w:rPr>
+    </w:lvl>
+  </w:abstractNum>
+  <w:abstractNum w:abstractNumId="19" w15:restartNumberingAfterBreak="0">
     <w:nsid w:val="3EF20F3A"/>
     <w:multiLevelType w:val="hybridMultilevel"/>
     <w:tmpl w:val="77CC7064"/>
@@ -2889,7 +5058,7 @@
       </w:pPr>
     </w:lvl>
   </w:abstractNum>
-  <w:abstractNum w:abstractNumId="13" w15:restartNumberingAfterBreak="0">
+  <w:abstractNum w:abstractNumId="20" w15:restartNumberingAfterBreak="0">
     <w:nsid w:val="40DB5F40"/>
     <w:multiLevelType w:val="hybridMultilevel"/>
     <w:tmpl w:val="D5769508"/>
@@ -3002,7 +5171,346 @@
       </w:rPr>
     </w:lvl>
   </w:abstractNum>
-  <w:abstractNum w:abstractNumId="14" w15:restartNumberingAfterBreak="0">
+  <w:abstractNum w:abstractNumId="21" w15:restartNumberingAfterBreak="0">
+    <w:nsid w:val="455058C1"/>
+    <w:multiLevelType w:val="hybridMultilevel"/>
+    <w:tmpl w:val="62E6B01A"/>
+    <w:lvl w:ilvl="0" w:tplc="0C0A0001">
+      <w:start w:val="1"/>
+      <w:numFmt w:val="bullet"/>
+      <w:lvlText w:val=""/>
+      <w:lvlJc w:val="left"/>
+      <w:pPr>
+        <w:ind w:left="720" w:hanging="360"/>
+      </w:pPr>
+      <w:rPr>
+        <w:rFonts w:ascii="Symbol" w:hAnsi="Symbol" w:hint="default"/>
+      </w:rPr>
+    </w:lvl>
+    <w:lvl w:ilvl="1" w:tplc="0C0A0003" w:tentative="1">
+      <w:start w:val="1"/>
+      <w:numFmt w:val="bullet"/>
+      <w:lvlText w:val="o"/>
+      <w:lvlJc w:val="left"/>
+      <w:pPr>
+        <w:ind w:left="1440" w:hanging="360"/>
+      </w:pPr>
+      <w:rPr>
+        <w:rFonts w:ascii="Courier New" w:hAnsi="Courier New" w:cs="Courier New" w:hint="default"/>
+      </w:rPr>
+    </w:lvl>
+    <w:lvl w:ilvl="2" w:tplc="0C0A0005" w:tentative="1">
+      <w:start w:val="1"/>
+      <w:numFmt w:val="bullet"/>
+      <w:lvlText w:val=""/>
+      <w:lvlJc w:val="left"/>
+      <w:pPr>
+        <w:ind w:left="2160" w:hanging="360"/>
+      </w:pPr>
+      <w:rPr>
+        <w:rFonts w:ascii="Wingdings" w:hAnsi="Wingdings" w:hint="default"/>
+      </w:rPr>
+    </w:lvl>
+    <w:lvl w:ilvl="3" w:tplc="0C0A0001" w:tentative="1">
+      <w:start w:val="1"/>
+      <w:numFmt w:val="bullet"/>
+      <w:lvlText w:val=""/>
+      <w:lvlJc w:val="left"/>
+      <w:pPr>
+        <w:ind w:left="2880" w:hanging="360"/>
+      </w:pPr>
+      <w:rPr>
+        <w:rFonts w:ascii="Symbol" w:hAnsi="Symbol" w:hint="default"/>
+      </w:rPr>
+    </w:lvl>
+    <w:lvl w:ilvl="4" w:tplc="0C0A0003" w:tentative="1">
+      <w:start w:val="1"/>
+      <w:numFmt w:val="bullet"/>
+      <w:lvlText w:val="o"/>
+      <w:lvlJc w:val="left"/>
+      <w:pPr>
+        <w:ind w:left="3600" w:hanging="360"/>
+      </w:pPr>
+      <w:rPr>
+        <w:rFonts w:ascii="Courier New" w:hAnsi="Courier New" w:cs="Courier New" w:hint="default"/>
+      </w:rPr>
+    </w:lvl>
+    <w:lvl w:ilvl="5" w:tplc="0C0A0005" w:tentative="1">
+      <w:start w:val="1"/>
+      <w:numFmt w:val="bullet"/>
+      <w:lvlText w:val=""/>
+      <w:lvlJc w:val="left"/>
+      <w:pPr>
+        <w:ind w:left="4320" w:hanging="360"/>
+      </w:pPr>
+      <w:rPr>
+        <w:rFonts w:ascii="Wingdings" w:hAnsi="Wingdings" w:hint="default"/>
+      </w:rPr>
+    </w:lvl>
+    <w:lvl w:ilvl="6" w:tplc="0C0A0001" w:tentative="1">
+      <w:start w:val="1"/>
+      <w:numFmt w:val="bullet"/>
+      <w:lvlText w:val=""/>
+      <w:lvlJc w:val="left"/>
+      <w:pPr>
+        <w:ind w:left="5040" w:hanging="360"/>
+      </w:pPr>
+      <w:rPr>
+        <w:rFonts w:ascii="Symbol" w:hAnsi="Symbol" w:hint="default"/>
+      </w:rPr>
+    </w:lvl>
+    <w:lvl w:ilvl="7" w:tplc="0C0A0003" w:tentative="1">
+      <w:start w:val="1"/>
+      <w:numFmt w:val="bullet"/>
+      <w:lvlText w:val="o"/>
+      <w:lvlJc w:val="left"/>
+      <w:pPr>
+        <w:ind w:left="5760" w:hanging="360"/>
+      </w:pPr>
+      <w:rPr>
+        <w:rFonts w:ascii="Courier New" w:hAnsi="Courier New" w:cs="Courier New" w:hint="default"/>
+      </w:rPr>
+    </w:lvl>
+    <w:lvl w:ilvl="8" w:tplc="0C0A0005" w:tentative="1">
+      <w:start w:val="1"/>
+      <w:numFmt w:val="bullet"/>
+      <w:lvlText w:val=""/>
+      <w:lvlJc w:val="left"/>
+      <w:pPr>
+        <w:ind w:left="6480" w:hanging="360"/>
+      </w:pPr>
+      <w:rPr>
+        <w:rFonts w:ascii="Wingdings" w:hAnsi="Wingdings" w:hint="default"/>
+      </w:rPr>
+    </w:lvl>
+  </w:abstractNum>
+  <w:abstractNum w:abstractNumId="22" w15:restartNumberingAfterBreak="0">
+    <w:nsid w:val="4A816D4E"/>
+    <w:multiLevelType w:val="hybridMultilevel"/>
+    <w:tmpl w:val="FD0A0102"/>
+    <w:lvl w:ilvl="0" w:tplc="FFFFFFFF">
+      <w:start w:val="1"/>
+      <w:numFmt w:val="bullet"/>
+      <w:lvlText w:val=""/>
+      <w:lvlJc w:val="left"/>
+      <w:pPr>
+        <w:ind w:left="720" w:hanging="360"/>
+      </w:pPr>
+      <w:rPr>
+        <w:rFonts w:ascii="Symbol" w:hAnsi="Symbol" w:hint="default"/>
+      </w:rPr>
+    </w:lvl>
+    <w:lvl w:ilvl="1" w:tplc="FFFFFFFF">
+      <w:start w:val="1"/>
+      <w:numFmt w:val="bullet"/>
+      <w:lvlText w:val=""/>
+      <w:lvlJc w:val="left"/>
+      <w:pPr>
+        <w:ind w:left="1800" w:hanging="360"/>
+      </w:pPr>
+      <w:rPr>
+        <w:rFonts w:ascii="Symbol" w:hAnsi="Symbol" w:hint="default"/>
+      </w:rPr>
+    </w:lvl>
+    <w:lvl w:ilvl="2" w:tplc="0C0A0001">
+      <w:start w:val="1"/>
+      <w:numFmt w:val="bullet"/>
+      <w:lvlText w:val=""/>
+      <w:lvlJc w:val="left"/>
+      <w:pPr>
+        <w:ind w:left="2160" w:hanging="360"/>
+      </w:pPr>
+      <w:rPr>
+        <w:rFonts w:ascii="Symbol" w:hAnsi="Symbol" w:hint="default"/>
+      </w:rPr>
+    </w:lvl>
+    <w:lvl w:ilvl="3" w:tplc="03147E42">
+      <w:start w:val="6"/>
+      <w:numFmt w:val="bullet"/>
+      <w:lvlText w:val="-"/>
+      <w:lvlJc w:val="left"/>
+      <w:pPr>
+        <w:ind w:left="2880" w:hanging="360"/>
+      </w:pPr>
+      <w:rPr>
+        <w:rFonts w:ascii="Calibri" w:eastAsiaTheme="minorHAnsi" w:hAnsi="Calibri" w:cs="Calibri" w:hint="default"/>
+      </w:rPr>
+    </w:lvl>
+    <w:lvl w:ilvl="4" w:tplc="FFFFFFFF" w:tentative="1">
+      <w:start w:val="1"/>
+      <w:numFmt w:val="bullet"/>
+      <w:lvlText w:val="o"/>
+      <w:lvlJc w:val="left"/>
+      <w:pPr>
+        <w:ind w:left="3600" w:hanging="360"/>
+      </w:pPr>
+      <w:rPr>
+        <w:rFonts w:ascii="Courier New" w:hAnsi="Courier New" w:cs="Courier New" w:hint="default"/>
+      </w:rPr>
+    </w:lvl>
+    <w:lvl w:ilvl="5" w:tplc="FFFFFFFF" w:tentative="1">
+      <w:start w:val="1"/>
+      <w:numFmt w:val="bullet"/>
+      <w:lvlText w:val=""/>
+      <w:lvlJc w:val="left"/>
+      <w:pPr>
+        <w:ind w:left="4320" w:hanging="360"/>
+      </w:pPr>
+      <w:rPr>
+        <w:rFonts w:ascii="Wingdings" w:hAnsi="Wingdings" w:hint="default"/>
+      </w:rPr>
+    </w:lvl>
+    <w:lvl w:ilvl="6" w:tplc="FFFFFFFF" w:tentative="1">
+      <w:start w:val="1"/>
+      <w:numFmt w:val="bullet"/>
+      <w:lvlText w:val=""/>
+      <w:lvlJc w:val="left"/>
+      <w:pPr>
+        <w:ind w:left="5040" w:hanging="360"/>
+      </w:pPr>
+      <w:rPr>
+        <w:rFonts w:ascii="Symbol" w:hAnsi="Symbol" w:hint="default"/>
+      </w:rPr>
+    </w:lvl>
+    <w:lvl w:ilvl="7" w:tplc="FFFFFFFF" w:tentative="1">
+      <w:start w:val="1"/>
+      <w:numFmt w:val="bullet"/>
+      <w:lvlText w:val="o"/>
+      <w:lvlJc w:val="left"/>
+      <w:pPr>
+        <w:ind w:left="5760" w:hanging="360"/>
+      </w:pPr>
+      <w:rPr>
+        <w:rFonts w:ascii="Courier New" w:hAnsi="Courier New" w:cs="Courier New" w:hint="default"/>
+      </w:rPr>
+    </w:lvl>
+    <w:lvl w:ilvl="8" w:tplc="FFFFFFFF" w:tentative="1">
+      <w:start w:val="1"/>
+      <w:numFmt w:val="bullet"/>
+      <w:lvlText w:val=""/>
+      <w:lvlJc w:val="left"/>
+      <w:pPr>
+        <w:ind w:left="6480" w:hanging="360"/>
+      </w:pPr>
+      <w:rPr>
+        <w:rFonts w:ascii="Wingdings" w:hAnsi="Wingdings" w:hint="default"/>
+      </w:rPr>
+    </w:lvl>
+  </w:abstractNum>
+  <w:abstractNum w:abstractNumId="23" w15:restartNumberingAfterBreak="0">
+    <w:nsid w:val="4CC73ABD"/>
+    <w:multiLevelType w:val="hybridMultilevel"/>
+    <w:tmpl w:val="6EB21B32"/>
+    <w:lvl w:ilvl="0" w:tplc="0C0A0001">
+      <w:start w:val="1"/>
+      <w:numFmt w:val="bullet"/>
+      <w:lvlText w:val=""/>
+      <w:lvlJc w:val="left"/>
+      <w:pPr>
+        <w:ind w:left="720" w:hanging="360"/>
+      </w:pPr>
+      <w:rPr>
+        <w:rFonts w:ascii="Symbol" w:hAnsi="Symbol" w:hint="default"/>
+      </w:rPr>
+    </w:lvl>
+    <w:lvl w:ilvl="1" w:tplc="5ADE7120">
+      <w:start w:val="1"/>
+      <w:numFmt w:val="bullet"/>
+      <w:lvlText w:val=""/>
+      <w:lvlJc w:val="left"/>
+      <w:pPr>
+        <w:ind w:left="1800" w:hanging="360"/>
+      </w:pPr>
+      <w:rPr>
+        <w:rFonts w:ascii="Symbol" w:hAnsi="Symbol" w:hint="default"/>
+      </w:rPr>
+    </w:lvl>
+    <w:lvl w:ilvl="2" w:tplc="0C0A0005">
+      <w:start w:val="1"/>
+      <w:numFmt w:val="bullet"/>
+      <w:lvlText w:val=""/>
+      <w:lvlJc w:val="left"/>
+      <w:pPr>
+        <w:ind w:left="2160" w:hanging="360"/>
+      </w:pPr>
+      <w:rPr>
+        <w:rFonts w:ascii="Wingdings" w:hAnsi="Wingdings" w:hint="default"/>
+      </w:rPr>
+    </w:lvl>
+    <w:lvl w:ilvl="3" w:tplc="0C0A0001" w:tentative="1">
+      <w:start w:val="1"/>
+      <w:numFmt w:val="bullet"/>
+      <w:lvlText w:val=""/>
+      <w:lvlJc w:val="left"/>
+      <w:pPr>
+        <w:ind w:left="2880" w:hanging="360"/>
+      </w:pPr>
+      <w:rPr>
+        <w:rFonts w:ascii="Symbol" w:hAnsi="Symbol" w:hint="default"/>
+      </w:rPr>
+    </w:lvl>
+    <w:lvl w:ilvl="4" w:tplc="0C0A0003" w:tentative="1">
+      <w:start w:val="1"/>
+      <w:numFmt w:val="bullet"/>
+      <w:lvlText w:val="o"/>
+      <w:lvlJc w:val="left"/>
+      <w:pPr>
+        <w:ind w:left="3600" w:hanging="360"/>
+      </w:pPr>
+      <w:rPr>
+        <w:rFonts w:ascii="Courier New" w:hAnsi="Courier New" w:cs="Courier New" w:hint="default"/>
+      </w:rPr>
+    </w:lvl>
+    <w:lvl w:ilvl="5" w:tplc="0C0A0005" w:tentative="1">
+      <w:start w:val="1"/>
+      <w:numFmt w:val="bullet"/>
+      <w:lvlText w:val=""/>
+      <w:lvlJc w:val="left"/>
+      <w:pPr>
+        <w:ind w:left="4320" w:hanging="360"/>
+      </w:pPr>
+      <w:rPr>
+        <w:rFonts w:ascii="Wingdings" w:hAnsi="Wingdings" w:hint="default"/>
+      </w:rPr>
+    </w:lvl>
+    <w:lvl w:ilvl="6" w:tplc="0C0A0001" w:tentative="1">
+      <w:start w:val="1"/>
+      <w:numFmt w:val="bullet"/>
+      <w:lvlText w:val=""/>
+      <w:lvlJc w:val="left"/>
+      <w:pPr>
+        <w:ind w:left="5040" w:hanging="360"/>
+      </w:pPr>
+      <w:rPr>
+        <w:rFonts w:ascii="Symbol" w:hAnsi="Symbol" w:hint="default"/>
+      </w:rPr>
+    </w:lvl>
+    <w:lvl w:ilvl="7" w:tplc="0C0A0003" w:tentative="1">
+      <w:start w:val="1"/>
+      <w:numFmt w:val="bullet"/>
+      <w:lvlText w:val="o"/>
+      <w:lvlJc w:val="left"/>
+      <w:pPr>
+        <w:ind w:left="5760" w:hanging="360"/>
+      </w:pPr>
+      <w:rPr>
+        <w:rFonts w:ascii="Courier New" w:hAnsi="Courier New" w:cs="Courier New" w:hint="default"/>
+      </w:rPr>
+    </w:lvl>
+    <w:lvl w:ilvl="8" w:tplc="0C0A0005" w:tentative="1">
+      <w:start w:val="1"/>
+      <w:numFmt w:val="bullet"/>
+      <w:lvlText w:val=""/>
+      <w:lvlJc w:val="left"/>
+      <w:pPr>
+        <w:ind w:left="6480" w:hanging="360"/>
+      </w:pPr>
+      <w:rPr>
+        <w:rFonts w:ascii="Wingdings" w:hAnsi="Wingdings" w:hint="default"/>
+      </w:rPr>
+    </w:lvl>
+  </w:abstractNum>
+  <w:abstractNum w:abstractNumId="24" w15:restartNumberingAfterBreak="0">
     <w:nsid w:val="614261F0"/>
     <w:multiLevelType w:val="hybridMultilevel"/>
     <w:tmpl w:val="FF88A584"/>
@@ -3115,7 +5623,7 @@
       </w:rPr>
     </w:lvl>
   </w:abstractNum>
-  <w:abstractNum w:abstractNumId="15" w15:restartNumberingAfterBreak="0">
+  <w:abstractNum w:abstractNumId="25" w15:restartNumberingAfterBreak="0">
     <w:nsid w:val="6E1729AF"/>
     <w:multiLevelType w:val="hybridMultilevel"/>
     <w:tmpl w:val="C3681866"/>
@@ -3228,7 +5736,7 @@
       </w:rPr>
     </w:lvl>
   </w:abstractNum>
-  <w:abstractNum w:abstractNumId="16" w15:restartNumberingAfterBreak="0">
+  <w:abstractNum w:abstractNumId="26" w15:restartNumberingAfterBreak="0">
     <w:nsid w:val="70F12152"/>
     <w:multiLevelType w:val="hybridMultilevel"/>
     <w:tmpl w:val="8C54F45A"/>
@@ -3317,7 +5825,7 @@
       </w:pPr>
     </w:lvl>
   </w:abstractNum>
-  <w:abstractNum w:abstractNumId="17" w15:restartNumberingAfterBreak="0">
+  <w:abstractNum w:abstractNumId="27" w15:restartNumberingAfterBreak="0">
     <w:nsid w:val="71BA4B19"/>
     <w:multiLevelType w:val="hybridMultilevel"/>
     <w:tmpl w:val="87728E68"/>
@@ -3431,58 +5939,88 @@
     </w:lvl>
   </w:abstractNum>
   <w:num w:numId="1" w16cid:durableId="392854562">
+    <w:abstractNumId w:val="25"/>
+  </w:num>
+  <w:num w:numId="2" w16cid:durableId="2022971720">
+    <w:abstractNumId w:val="6"/>
+  </w:num>
+  <w:num w:numId="3" w16cid:durableId="1302072604">
+    <w:abstractNumId w:val="11"/>
+  </w:num>
+  <w:num w:numId="4" w16cid:durableId="2057660956">
+    <w:abstractNumId w:val="27"/>
+  </w:num>
+  <w:num w:numId="5" w16cid:durableId="745763058">
     <w:abstractNumId w:val="15"/>
   </w:num>
-  <w:num w:numId="2" w16cid:durableId="2022971720">
+  <w:num w:numId="6" w16cid:durableId="861437442">
+    <w:abstractNumId w:val="24"/>
+  </w:num>
+  <w:num w:numId="7" w16cid:durableId="2086024622">
     <w:abstractNumId w:val="3"/>
   </w:num>
-  <w:num w:numId="3" w16cid:durableId="1302072604">
-    <w:abstractNumId w:val="7"/>
+  <w:num w:numId="8" w16cid:durableId="984705071">
+    <w:abstractNumId w:val="14"/>
   </w:num>
-  <w:num w:numId="4" w16cid:durableId="2057660956">
-    <w:abstractNumId w:val="17"/>
-  </w:num>
-  <w:num w:numId="5" w16cid:durableId="745763058">
+  <w:num w:numId="9" w16cid:durableId="1229148599">
     <w:abstractNumId w:val="10"/>
   </w:num>
-  <w:num w:numId="6" w16cid:durableId="861437442">
-    <w:abstractNumId w:val="14"/>
+  <w:num w:numId="10" w16cid:durableId="640962072">
+    <w:abstractNumId w:val="12"/>
   </w:num>
-  <w:num w:numId="7" w16cid:durableId="2086024622">
-    <w:abstractNumId w:val="1"/>
+  <w:num w:numId="11" w16cid:durableId="1536040151">
+    <w:abstractNumId w:val="4"/>
   </w:num>
-  <w:num w:numId="8" w16cid:durableId="984705071">
+  <w:num w:numId="12" w16cid:durableId="991639659">
     <w:abstractNumId w:val="9"/>
   </w:num>
-  <w:num w:numId="9" w16cid:durableId="1229148599">
-    <w:abstractNumId w:val="6"/>
+  <w:num w:numId="13" w16cid:durableId="1387097379">
+    <w:abstractNumId w:val="16"/>
   </w:num>
-  <w:num w:numId="10" w16cid:durableId="640962072">
+  <w:num w:numId="14" w16cid:durableId="1516724501">
+    <w:abstractNumId w:val="20"/>
+  </w:num>
+  <w:num w:numId="15" w16cid:durableId="1258100767">
     <w:abstractNumId w:val="8"/>
   </w:num>
-  <w:num w:numId="11" w16cid:durableId="1536040151">
-    <w:abstractNumId w:val="2"/>
-  </w:num>
-  <w:num w:numId="12" w16cid:durableId="991639659">
-    <w:abstractNumId w:val="5"/>
-  </w:num>
-  <w:num w:numId="13" w16cid:durableId="1387097379">
-    <w:abstractNumId w:val="11"/>
-  </w:num>
-  <w:num w:numId="14" w16cid:durableId="1516724501">
-    <w:abstractNumId w:val="13"/>
-  </w:num>
-  <w:num w:numId="15" w16cid:durableId="1258100767">
-    <w:abstractNumId w:val="4"/>
-  </w:num>
   <w:num w:numId="16" w16cid:durableId="280573937">
-    <w:abstractNumId w:val="16"/>
+    <w:abstractNumId w:val="26"/>
   </w:num>
   <w:num w:numId="17" w16cid:durableId="34550061">
-    <w:abstractNumId w:val="12"/>
+    <w:abstractNumId w:val="19"/>
   </w:num>
   <w:num w:numId="18" w16cid:durableId="494800889">
     <w:abstractNumId w:val="0"/>
+  </w:num>
+  <w:num w:numId="19" w16cid:durableId="461311898">
+    <w:abstractNumId w:val="13"/>
+  </w:num>
+  <w:num w:numId="20" w16cid:durableId="508981456">
+    <w:abstractNumId w:val="22"/>
+  </w:num>
+  <w:num w:numId="21" w16cid:durableId="458960678">
+    <w:abstractNumId w:val="5"/>
+  </w:num>
+  <w:num w:numId="22" w16cid:durableId="1298219580">
+    <w:abstractNumId w:val="17"/>
+  </w:num>
+  <w:num w:numId="23" w16cid:durableId="556361929">
+    <w:abstractNumId w:val="21"/>
+  </w:num>
+  <w:num w:numId="24" w16cid:durableId="229730771">
+    <w:abstractNumId w:val="1"/>
+  </w:num>
+  <w:num w:numId="25" w16cid:durableId="2064909283">
+    <w:abstractNumId w:val="23"/>
+  </w:num>
+  <w:num w:numId="26" w16cid:durableId="371467449">
+    <w:abstractNumId w:val="7"/>
+  </w:num>
+  <w:num w:numId="27" w16cid:durableId="182985733">
+    <w:abstractNumId w:val="2"/>
+  </w:num>
+  <w:num w:numId="28" w16cid:durableId="601453698">
+    <w:abstractNumId w:val="18"/>
   </w:num>
 </w:numbering>
 </file>
@@ -3885,7 +6423,7 @@
   <w:style w:type="paragraph" w:default="1" w:styleId="Normal">
     <w:name w:val="Normal"/>
     <w:qFormat/>
-    <w:rsid w:val="003153C4"/>
+    <w:rsid w:val="006B4074"/>
   </w:style>
   <w:style w:type="paragraph" w:styleId="Ttulo1">
     <w:name w:val="heading 1"/>
@@ -4071,6 +6609,20 @@
     <w:rsid w:val="003153C4"/>
     <w:rPr>
       <w:color w:val="808080"/>
+    </w:rPr>
+  </w:style>
+  <w:style w:type="character" w:styleId="Referenciaintensa">
+    <w:name w:val="Intense Reference"/>
+    <w:basedOn w:val="Fuentedeprrafopredeter"/>
+    <w:uiPriority w:val="32"/>
+    <w:qFormat/>
+    <w:rsid w:val="00E85C3F"/>
+    <w:rPr>
+      <w:b/>
+      <w:bCs/>
+      <w:smallCaps/>
+      <w:color w:val="4472C4" w:themeColor="accent1"/>
+      <w:spacing w:val="5"/>
     </w:rPr>
   </w:style>
 </w:styles>

</xml_diff>

<commit_message>
Tema 3. Data Mining (TERMINADO) + error resuelto
</commit_message>
<xml_diff>
--- a/Resumen Data Mining.docx
+++ b/Resumen Data Mining.docx
@@ -973,7 +973,7 @@
                     <pic:cNvPicPr/>
                   </pic:nvPicPr>
                   <pic:blipFill>
-                    <a:blip r:embed="rId5"/>
+                    <a:blip r:embed="rId8"/>
                     <a:stretch>
                       <a:fillRect/>
                     </a:stretch>
@@ -1485,6 +1485,9 @@
         <w:jc w:val="center"/>
       </w:pPr>
       <w:r>
+        <w:rPr>
+          <w:noProof/>
+        </w:rPr>
         <w:drawing>
           <wp:inline distT="0" distB="0" distL="0" distR="0" wp14:anchorId="52B39636" wp14:editId="6F517D73">
             <wp:extent cx="3917019" cy="1044030"/>
@@ -1501,7 +1504,7 @@
                     <pic:cNvPicPr/>
                   </pic:nvPicPr>
                   <pic:blipFill>
-                    <a:blip r:embed="rId6"/>
+                    <a:blip r:embed="rId9"/>
                     <a:stretch>
                       <a:fillRect/>
                     </a:stretch>
@@ -2398,13 +2401,7 @@
                         <w:rPr>
                           <w:rFonts w:ascii="Cambria Math" w:hAnsi="Cambria Math"/>
                         </w:rPr>
-                        <m:t>m</m:t>
-                      </m:r>
-                      <m:r>
-                        <w:rPr>
-                          <w:rFonts w:ascii="Cambria Math" w:hAnsi="Cambria Math"/>
-                        </w:rPr>
-                        <m:t>in</m:t>
+                        <m:t>min</m:t>
                       </m:r>
                     </m:sub>
                   </m:sSub>
@@ -2666,18 +2663,10 @@
     </w:p>
     <w:p>
       <w:r>
-        <w:t xml:space="preserve">Transformar un conjunto de variables, a las que se denomina originales, en un nuevo conjunto de variables denominadas componentes principales. Estas últimas se caracterizan por estar </w:t>
-      </w:r>
-      <w:proofErr w:type="spellStart"/>
-      <w:r>
-        <w:t>incorre</w:t>
-      </w:r>
-      <w:r>
-        <w:t>ladas</w:t>
-      </w:r>
-      <w:proofErr w:type="spellEnd"/>
-      <w:r>
-        <w:t xml:space="preserve"> entre sí y, además, pueden ordenarse de acuerdo con la información que llevan incorporada.</w:t>
+        <w:t>Transformar un conjunto de variables, a las que se denomina originales, en un nuevo conjunto de variables denominadas componentes principales. Estas últimas se caracterizan por estar incorre</w:t>
+      </w:r>
+      <w:r>
+        <w:t>ladas entre sí y, además, pueden ordenarse de acuerdo con la información que llevan incorporada.</w:t>
       </w:r>
     </w:p>
     <w:p>
@@ -2817,8 +2806,388 @@
         <w:t>Reducción del número de casos: consiste en encontrar una muestra, un subconjunto original de casos, que muestre un comportamiento parecido.</w:t>
       </w:r>
     </w:p>
-    <w:p/>
-    <w:p/>
+    <w:p>
+      <w:r>
+        <w:br w:type="page"/>
+      </w:r>
+    </w:p>
+    <w:p>
+      <w:pPr>
+        <w:pStyle w:val="Ttulo1"/>
+      </w:pPr>
+      <w:r>
+        <w:lastRenderedPageBreak/>
+        <w:t>Tema 3: Exploración de datos</w:t>
+      </w:r>
+    </w:p>
+    <w:p>
+      <w:pPr>
+        <w:pStyle w:val="Ttulo2"/>
+      </w:pPr>
+      <w:r>
+        <w:t>Visualización de datos</w:t>
+      </w:r>
+    </w:p>
+    <w:p>
+      <w:r>
+        <w:t>Convertir los datos en formato tabular o visual de modo que las características de los datos y sus relaciones con sus atributos sean más intuitivas.</w:t>
+      </w:r>
+    </w:p>
+    <w:p>
+      <w:r>
+        <w:t>Se puede usar en dos momentos diferentes:</w:t>
+      </w:r>
+    </w:p>
+    <w:p>
+      <w:pPr>
+        <w:pStyle w:val="Prrafodelista"/>
+        <w:numPr>
+          <w:ilvl w:val="0"/>
+          <w:numId w:val="27"/>
+        </w:numPr>
+      </w:pPr>
+      <w:r>
+        <w:t>Visualización previa: se utiliza para entender mejor los datos y sugerir posibles patrones o que tipo herramienta de KDD utilizar.</w:t>
+      </w:r>
+    </w:p>
+    <w:p>
+      <w:pPr>
+        <w:pStyle w:val="Prrafodelista"/>
+        <w:numPr>
+          <w:ilvl w:val="0"/>
+          <w:numId w:val="27"/>
+        </w:numPr>
+      </w:pPr>
+      <w:r>
+        <w:t>Visualización posterior al proceso de minería de datos: se utiliza para mostrar los patrones y entenderlos.</w:t>
+      </w:r>
+    </w:p>
+    <w:p>
+      <w:r>
+        <w:t>Dependiendo de la fase, hay dos tipos de usuarios:</w:t>
+      </w:r>
+    </w:p>
+    <w:p>
+      <w:pPr>
+        <w:pStyle w:val="Prrafodelista"/>
+        <w:numPr>
+          <w:ilvl w:val="0"/>
+          <w:numId w:val="29"/>
+        </w:numPr>
+      </w:pPr>
+      <w:r>
+        <w:t>Visualización previa se utiliza frecuentemente por dataset curators</w:t>
+      </w:r>
+      <w:r>
+        <w:rPr>
+          <w:rStyle w:val="Refdenotaalpie"/>
+        </w:rPr>
+        <w:footnoteReference w:id="1"/>
+      </w:r>
+      <w:r>
+        <w:t>, para ver la calidad de los datos, tendencias o filones que investigar.</w:t>
+      </w:r>
+    </w:p>
+    <w:p>
+      <w:pPr>
+        <w:pStyle w:val="Prrafodelista"/>
+        <w:numPr>
+          <w:ilvl w:val="0"/>
+          <w:numId w:val="29"/>
+        </w:numPr>
+      </w:pPr>
+      <w:r>
+        <w:t>Visualización posterior se utiliza normalmente para validar y mostrar a los expertos/clientes los resultados.</w:t>
+      </w:r>
+    </w:p>
+    <w:p>
+      <w:r>
+        <w:t>Diferentes métodos según el tipo de dato:</w:t>
+      </w:r>
+    </w:p>
+    <w:p>
+      <w:pPr>
+        <w:pStyle w:val="Prrafodelista"/>
+        <w:numPr>
+          <w:ilvl w:val="0"/>
+          <w:numId w:val="30"/>
+        </w:numPr>
+      </w:pPr>
+      <w:r>
+        <w:t>Univariante: medida de variable cuantitativa simple. Mide la distribución.</w:t>
+      </w:r>
+    </w:p>
+    <w:p>
+      <w:pPr>
+        <w:pStyle w:val="Prrafodelista"/>
+        <w:numPr>
+          <w:ilvl w:val="0"/>
+          <w:numId w:val="30"/>
+        </w:numPr>
+      </w:pPr>
+      <w:r>
+        <w:t>Bivariante: parejas de individuos de dos variables cuantitativas. Las variables están relacionadas.</w:t>
+      </w:r>
+    </w:p>
+    <w:p>
+      <w:pPr>
+        <w:pStyle w:val="Prrafodelista"/>
+        <w:numPr>
+          <w:ilvl w:val="0"/>
+          <w:numId w:val="30"/>
+        </w:numPr>
+      </w:pPr>
+      <w:r>
+        <w:t>Multivariable: representación multidimensional de datos multivariable.</w:t>
+      </w:r>
+    </w:p>
+    <w:p>
+      <w:pPr>
+        <w:pStyle w:val="Ttulo2"/>
+      </w:pPr>
+      <w:r>
+        <w:t>Diagrama de barras</w:t>
+      </w:r>
+    </w:p>
+    <w:p>
+      <w:r>
+        <w:t>Se utiliza para representar la frecuencia de las categorías de una variable del mismo tipo. Si es cuantitativa, hacer una transformación.</w:t>
+      </w:r>
+    </w:p>
+    <w:p>
+      <w:pPr>
+        <w:pStyle w:val="Ttulo2"/>
+      </w:pPr>
+      <w:r>
+        <w:t>Histograma</w:t>
+      </w:r>
+    </w:p>
+    <w:p>
+      <w:r>
+        <w:t>Permite la representación de la frecuencia de una variable cuantitativa mediante intervalos.</w:t>
+      </w:r>
+    </w:p>
+    <w:p>
+      <w:pPr>
+        <w:pStyle w:val="Ttulo2"/>
+      </w:pPr>
+      <w:r>
+        <w:t>Pie chart</w:t>
+      </w:r>
+    </w:p>
+    <w:p>
+      <w:r>
+        <w:t>Suelen utilizarse para mostrar tamaños relativos de partes de un todo. (ej.: porcentajes)</w:t>
+      </w:r>
+    </w:p>
+    <w:p>
+      <w:pPr>
+        <w:pStyle w:val="Ttulo2"/>
+      </w:pPr>
+      <w:r>
+        <w:t>Diagrama de dispersión</w:t>
+      </w:r>
+    </w:p>
+    <w:p>
+      <w:r>
+        <w:t>Son muy útiles para mostrar de forma intuitiva las relaciones entre 2-3 atributos.</w:t>
+      </w:r>
+    </w:p>
+    <w:p>
+      <w:pPr>
+        <w:pStyle w:val="Ttulo2"/>
+      </w:pPr>
+      <w:r>
+        <w:t>Diagrama de burbujas</w:t>
+      </w:r>
+    </w:p>
+    <w:p>
+      <w:r>
+        <w:t>Es un tipo especial de diagrama de dispersión al que se le introduce una tercera variable indica el tamaño.</w:t>
+      </w:r>
+    </w:p>
+    <w:p>
+      <w:pPr>
+        <w:pStyle w:val="Ttulo2"/>
+      </w:pPr>
+      <w:r>
+        <w:t xml:space="preserve">Polígono de frecuencias </w:t>
+      </w:r>
+      <w:r>
+        <w:sym w:font="Symbol" w:char="F0AE"/>
+      </w:r>
+      <w:r>
+        <w:t xml:space="preserve"> Diagrama líneas</w:t>
+      </w:r>
+    </w:p>
+    <w:p>
+      <w:r>
+        <w:t xml:space="preserve">Esta representación se basa en el histograma. Sólo es útil para variables cuantitativas. </w:t>
+      </w:r>
+      <w:r>
+        <w:t>Los puntos que permiten la unión de las líneas representa el centro de clase y el valor de un punto en el caso de crear un diagrama de líneas.</w:t>
+      </w:r>
+    </w:p>
+    <w:p>
+      <w:pPr>
+        <w:pStyle w:val="Ttulo2"/>
+      </w:pPr>
+      <w:r>
+        <w:lastRenderedPageBreak/>
+        <w:t>Diagrama de tallos y hojas</w:t>
+      </w:r>
+    </w:p>
+    <w:p>
+      <w:r>
+        <w:t>Permite obtener simultáneamente una distribución y las frecuencias de la variable junto a su representación gráfica.</w:t>
+      </w:r>
+    </w:p>
+    <w:p>
+      <w:r>
+        <w:t>Como se crea:</w:t>
+      </w:r>
+    </w:p>
+    <w:p>
+      <w:pPr>
+        <w:pStyle w:val="Prrafodelista"/>
+        <w:numPr>
+          <w:ilvl w:val="0"/>
+          <w:numId w:val="31"/>
+        </w:numPr>
+      </w:pPr>
+      <w:r>
+        <w:t>Ordenar los valores de menor a mayor o viceversa.</w:t>
+      </w:r>
+    </w:p>
+    <w:p>
+      <w:pPr>
+        <w:pStyle w:val="Prrafodelista"/>
+        <w:numPr>
+          <w:ilvl w:val="0"/>
+          <w:numId w:val="31"/>
+        </w:numPr>
+      </w:pPr>
+      <w:r>
+        <w:t>Elegir el tallo y separarlo de las hojas.</w:t>
+      </w:r>
+    </w:p>
+    <w:p>
+      <w:pPr>
+        <w:pStyle w:val="Prrafodelista"/>
+        <w:numPr>
+          <w:ilvl w:val="0"/>
+          <w:numId w:val="31"/>
+        </w:numPr>
+      </w:pPr>
+      <w:r>
+        <w:t>Dibujar los tallos de arriba hacia abajo y sus hojas asociadas de izquierda a derecha.</w:t>
+      </w:r>
+    </w:p>
+    <w:p>
+      <w:pPr>
+        <w:pStyle w:val="Ttulo2"/>
+      </w:pPr>
+      <w:r>
+        <w:t>Diagrama de cajas</w:t>
+      </w:r>
+    </w:p>
+    <w:p>
+      <w:r>
+        <w:t>Mostrar visualmente grupos de datos numéricos a través de sus cuartiles.</w:t>
+      </w:r>
+    </w:p>
+    <w:p>
+      <w:pPr>
+        <w:pStyle w:val="Ttulo2"/>
+      </w:pPr>
+      <w:r>
+        <w:t>Mapas coropléticos</w:t>
+      </w:r>
+    </w:p>
+    <w:p>
+      <w:r>
+        <w:t>Muestran zonas geográficas o regiones divididas en colores, con sombras o dibujos en relación con una variable de datos.</w:t>
+      </w:r>
+    </w:p>
+    <w:p>
+      <w:pPr>
+        <w:pStyle w:val="Ttulo2"/>
+      </w:pPr>
+      <w:r>
+        <w:t>Diagrama de cuerdas</w:t>
+      </w:r>
+    </w:p>
+    <w:p>
+      <w:r>
+        <w:t>Visualizar las interrelaciones entre entidades. Las conexiones entre las entidades se utilizan para mostrar el hecho de que comparten algo en común.</w:t>
+      </w:r>
+    </w:p>
+    <w:p>
+      <w:pPr>
+        <w:pStyle w:val="Ttulo2"/>
+      </w:pPr>
+      <w:r>
+        <w:t>Diagrama de diamantes</w:t>
+      </w:r>
+    </w:p>
+    <w:p>
+      <w:r>
+        <w:t>Permite mostrar visualmente qué atributos se asocian con un conjunto de individuos.</w:t>
+      </w:r>
+    </w:p>
+    <w:p>
+      <w:pPr>
+        <w:pStyle w:val="Ttulo2"/>
+      </w:pPr>
+      <w:r>
+        <w:t>Mapas de calor</w:t>
+      </w:r>
+    </w:p>
+    <w:p>
+      <w:r>
+        <w:t>Visualizar datos a traces de las variaciones de color.</w:t>
+      </w:r>
+    </w:p>
+    <w:p>
+      <w:pPr>
+        <w:pStyle w:val="Ttulo2"/>
+      </w:pPr>
+      <w:r>
+        <w:t>Grafos</w:t>
+      </w:r>
+    </w:p>
+    <w:p>
+      <w:r>
+        <w:t>Entender como se conectan los diferentes individuos.</w:t>
+      </w:r>
+    </w:p>
+    <w:p>
+      <w:pPr>
+        <w:pStyle w:val="Ttulo2"/>
+      </w:pPr>
+      <w:r>
+        <w:t>Dendrograma</w:t>
+      </w:r>
+    </w:p>
+    <w:p>
+      <w:r>
+        <w:t>Entender las jerarquías mediante una representación en forma de árbol.</w:t>
+      </w:r>
+    </w:p>
+    <w:p>
+      <w:r>
+        <w:br w:type="page"/>
+      </w:r>
+    </w:p>
+    <w:p>
+      <w:pPr>
+        <w:pStyle w:val="Ttulo1"/>
+      </w:pPr>
+      <w:r>
+        <w:lastRenderedPageBreak/>
+        <w:t>Tema 4:</w:t>
+      </w:r>
+    </w:p>
     <w:sectPr>
       <w:pgSz w:w="11906" w:h="16838"/>
       <w:pgMar w:top="1417" w:right="1701" w:bottom="1417" w:left="1701" w:header="708" w:footer="708" w:gutter="0"/>
@@ -2829,6 +3198,72 @@
 </w:document>
 </file>
 
+<file path=word/endnotes.xml><?xml version="1.0" encoding="utf-8"?>
+<w:endnotes xmlns:wpc="http://schemas.microsoft.com/office/word/2010/wordprocessingCanvas" xmlns:cx="http://schemas.microsoft.com/office/drawing/2014/chartex" xmlns:cx1="http://schemas.microsoft.com/office/drawing/2015/9/8/chartex" xmlns:cx2="http://schemas.microsoft.com/office/drawing/2015/10/21/chartex" xmlns:cx3="http://schemas.microsoft.com/office/drawing/2016/5/9/chartex" xmlns:cx4="http://schemas.microsoft.com/office/drawing/2016/5/10/chartex" xmlns:cx5="http://schemas.microsoft.com/office/drawing/2016/5/11/chartex" xmlns:cx6="http://schemas.microsoft.com/office/drawing/2016/5/12/chartex" xmlns:cx7="http://schemas.microsoft.com/office/drawing/2016/5/13/chartex" xmlns:cx8="http://schemas.microsoft.com/office/drawing/2016/5/14/chartex" xmlns:mc="http://schemas.openxmlformats.org/markup-compatibility/2006" xmlns:aink="http://schemas.microsoft.com/office/drawing/2016/ink" xmlns:am3d="http://schemas.microsoft.com/office/drawing/2017/model3d" xmlns:o="urn:schemas-microsoft-com:office:office" xmlns:oel="http://schemas.microsoft.com/office/2019/extlst" xmlns:r="http://schemas.openxmlformats.org/officeDocument/2006/relationships" xmlns:m="http://schemas.openxmlformats.org/officeDocument/2006/math" xmlns:v="urn:schemas-microsoft-com:vml" xmlns:wp14="http://schemas.microsoft.com/office/word/2010/wordprocessingDrawing" xmlns:wp="http://schemas.openxmlformats.org/drawingml/2006/wordprocessingDrawing" xmlns:w10="urn:schemas-microsoft-com:office:word" xmlns:w="http://schemas.openxmlformats.org/wordprocessingml/2006/main" xmlns:w14="http://schemas.microsoft.com/office/word/2010/wordml" xmlns:w15="http://schemas.microsoft.com/office/word/2012/wordml" xmlns:w16cex="http://schemas.microsoft.com/office/word/2018/wordml/cex" xmlns:w16cid="http://schemas.microsoft.com/office/word/2016/wordml/cid" xmlns:w16="http://schemas.microsoft.com/office/word/2018/wordml" xmlns:w16sdtdh="http://schemas.microsoft.com/office/word/2020/wordml/sdtdatahash" xmlns:w16se="http://schemas.microsoft.com/office/word/2015/wordml/symex" xmlns:wpg="http://schemas.microsoft.com/office/word/2010/wordprocessingGroup" xmlns:wpi="http://schemas.microsoft.com/office/word/2010/wordprocessingInk" xmlns:wne="http://schemas.microsoft.com/office/word/2006/wordml" xmlns:wps="http://schemas.microsoft.com/office/word/2010/wordprocessingShape" mc:Ignorable="w14 w15 w16se w16cid w16 w16cex w16sdtdh wp14">
+  <w:endnote w:type="separator" w:id="-1">
+    <w:p>
+      <w:pPr>
+        <w:spacing w:after="0" w:line="240" w:lineRule="auto"/>
+      </w:pPr>
+      <w:r>
+        <w:separator/>
+      </w:r>
+    </w:p>
+  </w:endnote>
+  <w:endnote w:type="continuationSeparator" w:id="0">
+    <w:p>
+      <w:pPr>
+        <w:spacing w:after="0" w:line="240" w:lineRule="auto"/>
+      </w:pPr>
+      <w:r>
+        <w:continuationSeparator/>
+      </w:r>
+    </w:p>
+  </w:endnote>
+</w:endnotes>
+</file>
+
+<file path=word/footnotes.xml><?xml version="1.0" encoding="utf-8"?>
+<w:footnotes xmlns:wpc="http://schemas.microsoft.com/office/word/2010/wordprocessingCanvas" xmlns:cx="http://schemas.microsoft.com/office/drawing/2014/chartex" xmlns:cx1="http://schemas.microsoft.com/office/drawing/2015/9/8/chartex" xmlns:cx2="http://schemas.microsoft.com/office/drawing/2015/10/21/chartex" xmlns:cx3="http://schemas.microsoft.com/office/drawing/2016/5/9/chartex" xmlns:cx4="http://schemas.microsoft.com/office/drawing/2016/5/10/chartex" xmlns:cx5="http://schemas.microsoft.com/office/drawing/2016/5/11/chartex" xmlns:cx6="http://schemas.microsoft.com/office/drawing/2016/5/12/chartex" xmlns:cx7="http://schemas.microsoft.com/office/drawing/2016/5/13/chartex" xmlns:cx8="http://schemas.microsoft.com/office/drawing/2016/5/14/chartex" xmlns:mc="http://schemas.openxmlformats.org/markup-compatibility/2006" xmlns:aink="http://schemas.microsoft.com/office/drawing/2016/ink" xmlns:am3d="http://schemas.microsoft.com/office/drawing/2017/model3d" xmlns:o="urn:schemas-microsoft-com:office:office" xmlns:oel="http://schemas.microsoft.com/office/2019/extlst" xmlns:r="http://schemas.openxmlformats.org/officeDocument/2006/relationships" xmlns:m="http://schemas.openxmlformats.org/officeDocument/2006/math" xmlns:v="urn:schemas-microsoft-com:vml" xmlns:wp14="http://schemas.microsoft.com/office/word/2010/wordprocessingDrawing" xmlns:wp="http://schemas.openxmlformats.org/drawingml/2006/wordprocessingDrawing" xmlns:w10="urn:schemas-microsoft-com:office:word" xmlns:w="http://schemas.openxmlformats.org/wordprocessingml/2006/main" xmlns:w14="http://schemas.microsoft.com/office/word/2010/wordml" xmlns:w15="http://schemas.microsoft.com/office/word/2012/wordml" xmlns:w16cex="http://schemas.microsoft.com/office/word/2018/wordml/cex" xmlns:w16cid="http://schemas.microsoft.com/office/word/2016/wordml/cid" xmlns:w16="http://schemas.microsoft.com/office/word/2018/wordml" xmlns:w16sdtdh="http://schemas.microsoft.com/office/word/2020/wordml/sdtdatahash" xmlns:w16se="http://schemas.microsoft.com/office/word/2015/wordml/symex" xmlns:wpg="http://schemas.microsoft.com/office/word/2010/wordprocessingGroup" xmlns:wpi="http://schemas.microsoft.com/office/word/2010/wordprocessingInk" xmlns:wne="http://schemas.microsoft.com/office/word/2006/wordml" xmlns:wps="http://schemas.microsoft.com/office/word/2010/wordprocessingShape" mc:Ignorable="w14 w15 w16se w16cid w16 w16cex w16sdtdh wp14">
+  <w:footnote w:type="separator" w:id="-1">
+    <w:p>
+      <w:pPr>
+        <w:spacing w:after="0" w:line="240" w:lineRule="auto"/>
+      </w:pPr>
+      <w:r>
+        <w:separator/>
+      </w:r>
+    </w:p>
+  </w:footnote>
+  <w:footnote w:type="continuationSeparator" w:id="0">
+    <w:p>
+      <w:pPr>
+        <w:spacing w:after="0" w:line="240" w:lineRule="auto"/>
+      </w:pPr>
+      <w:r>
+        <w:continuationSeparator/>
+      </w:r>
+    </w:p>
+  </w:footnote>
+  <w:footnote w:id="1">
+    <w:p>
+      <w:pPr>
+        <w:pStyle w:val="Textonotapie"/>
+      </w:pPr>
+      <w:r>
+        <w:rPr>
+          <w:rStyle w:val="Refdenotaalpie"/>
+        </w:rPr>
+        <w:footnoteRef/>
+      </w:r>
+      <w:r>
+        <w:t xml:space="preserve"> Es la persona que se encarga que un dataset esté bien recopilado y los formatos se corresponden a las necesidades de la organización.</w:t>
+      </w:r>
+    </w:p>
+  </w:footnote>
+</w:footnotes>
+</file>
+
 <file path=word/numbering.xml><?xml version="1.0" encoding="utf-8"?>
 <w:numbering xmlns:wpc="http://schemas.microsoft.com/office/word/2010/wordprocessingCanvas" xmlns:cx="http://schemas.microsoft.com/office/drawing/2014/chartex" xmlns:cx1="http://schemas.microsoft.com/office/drawing/2015/9/8/chartex" xmlns:cx2="http://schemas.microsoft.com/office/drawing/2015/10/21/chartex" xmlns:cx3="http://schemas.microsoft.com/office/drawing/2016/5/9/chartex" xmlns:cx4="http://schemas.microsoft.com/office/drawing/2016/5/10/chartex" xmlns:cx5="http://schemas.microsoft.com/office/drawing/2016/5/11/chartex" xmlns:cx6="http://schemas.microsoft.com/office/drawing/2016/5/12/chartex" xmlns:cx7="http://schemas.microsoft.com/office/drawing/2016/5/13/chartex" xmlns:cx8="http://schemas.microsoft.com/office/drawing/2016/5/14/chartex" xmlns:mc="http://schemas.openxmlformats.org/markup-compatibility/2006" xmlns:aink="http://schemas.microsoft.com/office/drawing/2016/ink" xmlns:am3d="http://schemas.microsoft.com/office/drawing/2017/model3d" xmlns:o="urn:schemas-microsoft-com:office:office" xmlns:oel="http://schemas.microsoft.com/office/2019/extlst" xmlns:r="http://schemas.openxmlformats.org/officeDocument/2006/relationships" xmlns:m="http://schemas.openxmlformats.org/officeDocument/2006/math" xmlns:v="urn:schemas-microsoft-com:vml" xmlns:wp14="http://schemas.microsoft.com/office/word/2010/wordprocessingDrawing" xmlns:wp="http://schemas.openxmlformats.org/drawingml/2006/wordprocessingDrawing" xmlns:w10="urn:schemas-microsoft-com:office:word" xmlns:w="http://schemas.openxmlformats.org/wordprocessingml/2006/main" xmlns:w14="http://schemas.microsoft.com/office/word/2010/wordml" xmlns:w15="http://schemas.microsoft.com/office/word/2012/wordml" xmlns:w16cex="http://schemas.microsoft.com/office/word/2018/wordml/cex" xmlns:w16cid="http://schemas.microsoft.com/office/word/2016/wordml/cid" xmlns:w16="http://schemas.microsoft.com/office/word/2018/wordml" xmlns:w16sdtdh="http://schemas.microsoft.com/office/word/2020/wordml/sdtdatahash" xmlns:w16se="http://schemas.microsoft.com/office/word/2015/wordml/symex" xmlns:wpg="http://schemas.microsoft.com/office/word/2010/wordprocessingGroup" xmlns:wpi="http://schemas.microsoft.com/office/word/2010/wordprocessingInk" xmlns:wne="http://schemas.microsoft.com/office/word/2006/wordml" xmlns:wps="http://schemas.microsoft.com/office/word/2010/wordprocessingShape" mc:Ignorable="w14 w15 w16se w16cid w16 w16cex w16sdtdh wp14">
   <w:abstractNum w:abstractNumId="0" w15:restartNumberingAfterBreak="0">
@@ -3060,7 +3495,7 @@
   <w:abstractNum w:abstractNumId="2" w15:restartNumberingAfterBreak="0">
     <w:nsid w:val="04D8153F"/>
     <w:multiLevelType w:val="hybridMultilevel"/>
-    <w:tmpl w:val="BC626BE0"/>
+    <w:tmpl w:val="3DD0DBF0"/>
     <w:lvl w:ilvl="0" w:tplc="0C0A0001">
       <w:start w:val="1"/>
       <w:numFmt w:val="bullet"/>
@@ -3506,7 +3941,7 @@
   <w:abstractNum w:abstractNumId="6" w15:restartNumberingAfterBreak="0">
     <w:nsid w:val="11326A57"/>
     <w:multiLevelType w:val="hybridMultilevel"/>
-    <w:tmpl w:val="7A06D218"/>
+    <w:tmpl w:val="B992B524"/>
     <w:lvl w:ilvl="0" w:tplc="0C0A000F">
       <w:start w:val="1"/>
       <w:numFmt w:val="decimal"/>
@@ -4066,6 +4501,119 @@
     </w:lvl>
   </w:abstractNum>
   <w:abstractNum w:abstractNumId="11" w15:restartNumberingAfterBreak="0">
+    <w:nsid w:val="27BE4D69"/>
+    <w:multiLevelType w:val="hybridMultilevel"/>
+    <w:tmpl w:val="0B505CB8"/>
+    <w:lvl w:ilvl="0" w:tplc="0C0A0001">
+      <w:start w:val="1"/>
+      <w:numFmt w:val="bullet"/>
+      <w:lvlText w:val=""/>
+      <w:lvlJc w:val="left"/>
+      <w:pPr>
+        <w:ind w:left="720" w:hanging="360"/>
+      </w:pPr>
+      <w:rPr>
+        <w:rFonts w:ascii="Symbol" w:hAnsi="Symbol" w:hint="default"/>
+      </w:rPr>
+    </w:lvl>
+    <w:lvl w:ilvl="1" w:tplc="0C0A0003" w:tentative="1">
+      <w:start w:val="1"/>
+      <w:numFmt w:val="bullet"/>
+      <w:lvlText w:val="o"/>
+      <w:lvlJc w:val="left"/>
+      <w:pPr>
+        <w:ind w:left="1440" w:hanging="360"/>
+      </w:pPr>
+      <w:rPr>
+        <w:rFonts w:ascii="Courier New" w:hAnsi="Courier New" w:cs="Courier New" w:hint="default"/>
+      </w:rPr>
+    </w:lvl>
+    <w:lvl w:ilvl="2" w:tplc="0C0A0005" w:tentative="1">
+      <w:start w:val="1"/>
+      <w:numFmt w:val="bullet"/>
+      <w:lvlText w:val=""/>
+      <w:lvlJc w:val="left"/>
+      <w:pPr>
+        <w:ind w:left="2160" w:hanging="360"/>
+      </w:pPr>
+      <w:rPr>
+        <w:rFonts w:ascii="Wingdings" w:hAnsi="Wingdings" w:hint="default"/>
+      </w:rPr>
+    </w:lvl>
+    <w:lvl w:ilvl="3" w:tplc="0C0A0001" w:tentative="1">
+      <w:start w:val="1"/>
+      <w:numFmt w:val="bullet"/>
+      <w:lvlText w:val=""/>
+      <w:lvlJc w:val="left"/>
+      <w:pPr>
+        <w:ind w:left="2880" w:hanging="360"/>
+      </w:pPr>
+      <w:rPr>
+        <w:rFonts w:ascii="Symbol" w:hAnsi="Symbol" w:hint="default"/>
+      </w:rPr>
+    </w:lvl>
+    <w:lvl w:ilvl="4" w:tplc="0C0A0003" w:tentative="1">
+      <w:start w:val="1"/>
+      <w:numFmt w:val="bullet"/>
+      <w:lvlText w:val="o"/>
+      <w:lvlJc w:val="left"/>
+      <w:pPr>
+        <w:ind w:left="3600" w:hanging="360"/>
+      </w:pPr>
+      <w:rPr>
+        <w:rFonts w:ascii="Courier New" w:hAnsi="Courier New" w:cs="Courier New" w:hint="default"/>
+      </w:rPr>
+    </w:lvl>
+    <w:lvl w:ilvl="5" w:tplc="0C0A0005" w:tentative="1">
+      <w:start w:val="1"/>
+      <w:numFmt w:val="bullet"/>
+      <w:lvlText w:val=""/>
+      <w:lvlJc w:val="left"/>
+      <w:pPr>
+        <w:ind w:left="4320" w:hanging="360"/>
+      </w:pPr>
+      <w:rPr>
+        <w:rFonts w:ascii="Wingdings" w:hAnsi="Wingdings" w:hint="default"/>
+      </w:rPr>
+    </w:lvl>
+    <w:lvl w:ilvl="6" w:tplc="0C0A0001" w:tentative="1">
+      <w:start w:val="1"/>
+      <w:numFmt w:val="bullet"/>
+      <w:lvlText w:val=""/>
+      <w:lvlJc w:val="left"/>
+      <w:pPr>
+        <w:ind w:left="5040" w:hanging="360"/>
+      </w:pPr>
+      <w:rPr>
+        <w:rFonts w:ascii="Symbol" w:hAnsi="Symbol" w:hint="default"/>
+      </w:rPr>
+    </w:lvl>
+    <w:lvl w:ilvl="7" w:tplc="0C0A0003" w:tentative="1">
+      <w:start w:val="1"/>
+      <w:numFmt w:val="bullet"/>
+      <w:lvlText w:val="o"/>
+      <w:lvlJc w:val="left"/>
+      <w:pPr>
+        <w:ind w:left="5760" w:hanging="360"/>
+      </w:pPr>
+      <w:rPr>
+        <w:rFonts w:ascii="Courier New" w:hAnsi="Courier New" w:cs="Courier New" w:hint="default"/>
+      </w:rPr>
+    </w:lvl>
+    <w:lvl w:ilvl="8" w:tplc="0C0A0005" w:tentative="1">
+      <w:start w:val="1"/>
+      <w:numFmt w:val="bullet"/>
+      <w:lvlText w:val=""/>
+      <w:lvlJc w:val="left"/>
+      <w:pPr>
+        <w:ind w:left="6480" w:hanging="360"/>
+      </w:pPr>
+      <w:rPr>
+        <w:rFonts w:ascii="Wingdings" w:hAnsi="Wingdings" w:hint="default"/>
+      </w:rPr>
+    </w:lvl>
+  </w:abstractNum>
+  <w:abstractNum w:abstractNumId="12" w15:restartNumberingAfterBreak="0">
     <w:nsid w:val="290F58B0"/>
     <w:multiLevelType w:val="hybridMultilevel"/>
     <w:tmpl w:val="66BA8376"/>
@@ -4178,7 +4726,7 @@
       </w:rPr>
     </w:lvl>
   </w:abstractNum>
-  <w:abstractNum w:abstractNumId="12" w15:restartNumberingAfterBreak="0">
+  <w:abstractNum w:abstractNumId="13" w15:restartNumberingAfterBreak="0">
     <w:nsid w:val="29F6089A"/>
     <w:multiLevelType w:val="hybridMultilevel"/>
     <w:tmpl w:val="708C065A"/>
@@ -4291,7 +4839,7 @@
       </w:rPr>
     </w:lvl>
   </w:abstractNum>
-  <w:abstractNum w:abstractNumId="13" w15:restartNumberingAfterBreak="0">
+  <w:abstractNum w:abstractNumId="14" w15:restartNumberingAfterBreak="0">
     <w:nsid w:val="2D83496C"/>
     <w:multiLevelType w:val="hybridMultilevel"/>
     <w:tmpl w:val="BA82844E"/>
@@ -4404,7 +4952,7 @@
       </w:rPr>
     </w:lvl>
   </w:abstractNum>
-  <w:abstractNum w:abstractNumId="14" w15:restartNumberingAfterBreak="0">
+  <w:abstractNum w:abstractNumId="15" w15:restartNumberingAfterBreak="0">
     <w:nsid w:val="30875F8C"/>
     <w:multiLevelType w:val="hybridMultilevel"/>
     <w:tmpl w:val="A6ACAC4C"/>
@@ -4517,7 +5065,7 @@
       </w:rPr>
     </w:lvl>
   </w:abstractNum>
-  <w:abstractNum w:abstractNumId="15" w15:restartNumberingAfterBreak="0">
+  <w:abstractNum w:abstractNumId="16" w15:restartNumberingAfterBreak="0">
     <w:nsid w:val="34E1614B"/>
     <w:multiLevelType w:val="hybridMultilevel"/>
     <w:tmpl w:val="874E50AA"/>
@@ -4630,7 +5178,7 @@
       </w:rPr>
     </w:lvl>
   </w:abstractNum>
-  <w:abstractNum w:abstractNumId="16" w15:restartNumberingAfterBreak="0">
+  <w:abstractNum w:abstractNumId="17" w15:restartNumberingAfterBreak="0">
     <w:nsid w:val="35234FF1"/>
     <w:multiLevelType w:val="hybridMultilevel"/>
     <w:tmpl w:val="2A624F66"/>
@@ -4743,7 +5291,7 @@
       </w:rPr>
     </w:lvl>
   </w:abstractNum>
-  <w:abstractNum w:abstractNumId="17" w15:restartNumberingAfterBreak="0">
+  <w:abstractNum w:abstractNumId="18" w15:restartNumberingAfterBreak="0">
     <w:nsid w:val="36D41269"/>
     <w:multiLevelType w:val="hybridMultilevel"/>
     <w:tmpl w:val="D02CB01A"/>
@@ -4856,7 +5404,7 @@
       </w:rPr>
     </w:lvl>
   </w:abstractNum>
-  <w:abstractNum w:abstractNumId="18" w15:restartNumberingAfterBreak="0">
+  <w:abstractNum w:abstractNumId="19" w15:restartNumberingAfterBreak="0">
     <w:nsid w:val="39135907"/>
     <w:multiLevelType w:val="hybridMultilevel"/>
     <w:tmpl w:val="7A06D218"/>
@@ -4966,7 +5514,7 @@
       </w:rPr>
     </w:lvl>
   </w:abstractNum>
-  <w:abstractNum w:abstractNumId="19" w15:restartNumberingAfterBreak="0">
+  <w:abstractNum w:abstractNumId="20" w15:restartNumberingAfterBreak="0">
     <w:nsid w:val="3EF20F3A"/>
     <w:multiLevelType w:val="hybridMultilevel"/>
     <w:tmpl w:val="77CC7064"/>
@@ -5058,7 +5606,7 @@
       </w:pPr>
     </w:lvl>
   </w:abstractNum>
-  <w:abstractNum w:abstractNumId="20" w15:restartNumberingAfterBreak="0">
+  <w:abstractNum w:abstractNumId="21" w15:restartNumberingAfterBreak="0">
     <w:nsid w:val="40DB5F40"/>
     <w:multiLevelType w:val="hybridMultilevel"/>
     <w:tmpl w:val="D5769508"/>
@@ -5171,7 +5719,120 @@
       </w:rPr>
     </w:lvl>
   </w:abstractNum>
-  <w:abstractNum w:abstractNumId="21" w15:restartNumberingAfterBreak="0">
+  <w:abstractNum w:abstractNumId="22" w15:restartNumberingAfterBreak="0">
+    <w:nsid w:val="45232248"/>
+    <w:multiLevelType w:val="hybridMultilevel"/>
+    <w:tmpl w:val="D7149ED4"/>
+    <w:lvl w:ilvl="0" w:tplc="0C0A0001">
+      <w:start w:val="1"/>
+      <w:numFmt w:val="bullet"/>
+      <w:lvlText w:val=""/>
+      <w:lvlJc w:val="left"/>
+      <w:pPr>
+        <w:ind w:left="720" w:hanging="360"/>
+      </w:pPr>
+      <w:rPr>
+        <w:rFonts w:ascii="Symbol" w:hAnsi="Symbol" w:hint="default"/>
+      </w:rPr>
+    </w:lvl>
+    <w:lvl w:ilvl="1" w:tplc="0C0A0003">
+      <w:start w:val="1"/>
+      <w:numFmt w:val="bullet"/>
+      <w:lvlText w:val="o"/>
+      <w:lvlJc w:val="left"/>
+      <w:pPr>
+        <w:ind w:left="1440" w:hanging="360"/>
+      </w:pPr>
+      <w:rPr>
+        <w:rFonts w:ascii="Courier New" w:hAnsi="Courier New" w:cs="Courier New" w:hint="default"/>
+      </w:rPr>
+    </w:lvl>
+    <w:lvl w:ilvl="2" w:tplc="0C0A0005" w:tentative="1">
+      <w:start w:val="1"/>
+      <w:numFmt w:val="bullet"/>
+      <w:lvlText w:val=""/>
+      <w:lvlJc w:val="left"/>
+      <w:pPr>
+        <w:ind w:left="2160" w:hanging="360"/>
+      </w:pPr>
+      <w:rPr>
+        <w:rFonts w:ascii="Wingdings" w:hAnsi="Wingdings" w:hint="default"/>
+      </w:rPr>
+    </w:lvl>
+    <w:lvl w:ilvl="3" w:tplc="0C0A0001" w:tentative="1">
+      <w:start w:val="1"/>
+      <w:numFmt w:val="bullet"/>
+      <w:lvlText w:val=""/>
+      <w:lvlJc w:val="left"/>
+      <w:pPr>
+        <w:ind w:left="2880" w:hanging="360"/>
+      </w:pPr>
+      <w:rPr>
+        <w:rFonts w:ascii="Symbol" w:hAnsi="Symbol" w:hint="default"/>
+      </w:rPr>
+    </w:lvl>
+    <w:lvl w:ilvl="4" w:tplc="0C0A0003" w:tentative="1">
+      <w:start w:val="1"/>
+      <w:numFmt w:val="bullet"/>
+      <w:lvlText w:val="o"/>
+      <w:lvlJc w:val="left"/>
+      <w:pPr>
+        <w:ind w:left="3600" w:hanging="360"/>
+      </w:pPr>
+      <w:rPr>
+        <w:rFonts w:ascii="Courier New" w:hAnsi="Courier New" w:cs="Courier New" w:hint="default"/>
+      </w:rPr>
+    </w:lvl>
+    <w:lvl w:ilvl="5" w:tplc="0C0A0005" w:tentative="1">
+      <w:start w:val="1"/>
+      <w:numFmt w:val="bullet"/>
+      <w:lvlText w:val=""/>
+      <w:lvlJc w:val="left"/>
+      <w:pPr>
+        <w:ind w:left="4320" w:hanging="360"/>
+      </w:pPr>
+      <w:rPr>
+        <w:rFonts w:ascii="Wingdings" w:hAnsi="Wingdings" w:hint="default"/>
+      </w:rPr>
+    </w:lvl>
+    <w:lvl w:ilvl="6" w:tplc="0C0A0001" w:tentative="1">
+      <w:start w:val="1"/>
+      <w:numFmt w:val="bullet"/>
+      <w:lvlText w:val=""/>
+      <w:lvlJc w:val="left"/>
+      <w:pPr>
+        <w:ind w:left="5040" w:hanging="360"/>
+      </w:pPr>
+      <w:rPr>
+        <w:rFonts w:ascii="Symbol" w:hAnsi="Symbol" w:hint="default"/>
+      </w:rPr>
+    </w:lvl>
+    <w:lvl w:ilvl="7" w:tplc="0C0A0003" w:tentative="1">
+      <w:start w:val="1"/>
+      <w:numFmt w:val="bullet"/>
+      <w:lvlText w:val="o"/>
+      <w:lvlJc w:val="left"/>
+      <w:pPr>
+        <w:ind w:left="5760" w:hanging="360"/>
+      </w:pPr>
+      <w:rPr>
+        <w:rFonts w:ascii="Courier New" w:hAnsi="Courier New" w:cs="Courier New" w:hint="default"/>
+      </w:rPr>
+    </w:lvl>
+    <w:lvl w:ilvl="8" w:tplc="0C0A0005" w:tentative="1">
+      <w:start w:val="1"/>
+      <w:numFmt w:val="bullet"/>
+      <w:lvlText w:val=""/>
+      <w:lvlJc w:val="left"/>
+      <w:pPr>
+        <w:ind w:left="6480" w:hanging="360"/>
+      </w:pPr>
+      <w:rPr>
+        <w:rFonts w:ascii="Wingdings" w:hAnsi="Wingdings" w:hint="default"/>
+      </w:rPr>
+    </w:lvl>
+  </w:abstractNum>
+  <w:abstractNum w:abstractNumId="23" w15:restartNumberingAfterBreak="0">
     <w:nsid w:val="455058C1"/>
     <w:multiLevelType w:val="hybridMultilevel"/>
     <w:tmpl w:val="62E6B01A"/>
@@ -5284,7 +5945,117 @@
       </w:rPr>
     </w:lvl>
   </w:abstractNum>
-  <w:abstractNum w:abstractNumId="22" w15:restartNumberingAfterBreak="0">
+  <w:abstractNum w:abstractNumId="24" w15:restartNumberingAfterBreak="0">
+    <w:nsid w:val="459F1BEF"/>
+    <w:multiLevelType w:val="hybridMultilevel"/>
+    <w:tmpl w:val="B992B524"/>
+    <w:lvl w:ilvl="0" w:tplc="FFFFFFFF">
+      <w:start w:val="1"/>
+      <w:numFmt w:val="decimal"/>
+      <w:lvlText w:val="%1."/>
+      <w:lvlJc w:val="left"/>
+      <w:pPr>
+        <w:ind w:left="720" w:hanging="360"/>
+      </w:pPr>
+      <w:rPr>
+        <w:rFonts w:hint="default"/>
+      </w:rPr>
+    </w:lvl>
+    <w:lvl w:ilvl="1" w:tplc="FFFFFFFF">
+      <w:start w:val="1"/>
+      <w:numFmt w:val="decimal"/>
+      <w:lvlText w:val="%2."/>
+      <w:lvlJc w:val="left"/>
+      <w:pPr>
+        <w:ind w:left="1440" w:hanging="360"/>
+      </w:pPr>
+    </w:lvl>
+    <w:lvl w:ilvl="2" w:tplc="FFFFFFFF">
+      <w:start w:val="1"/>
+      <w:numFmt w:val="bullet"/>
+      <w:lvlText w:val=""/>
+      <w:lvlJc w:val="left"/>
+      <w:pPr>
+        <w:ind w:left="2160" w:hanging="360"/>
+      </w:pPr>
+      <w:rPr>
+        <w:rFonts w:ascii="Wingdings" w:hAnsi="Wingdings" w:hint="default"/>
+      </w:rPr>
+    </w:lvl>
+    <w:lvl w:ilvl="3" w:tplc="FFFFFFFF" w:tentative="1">
+      <w:start w:val="1"/>
+      <w:numFmt w:val="bullet"/>
+      <w:lvlText w:val=""/>
+      <w:lvlJc w:val="left"/>
+      <w:pPr>
+        <w:ind w:left="2880" w:hanging="360"/>
+      </w:pPr>
+      <w:rPr>
+        <w:rFonts w:ascii="Symbol" w:hAnsi="Symbol" w:hint="default"/>
+      </w:rPr>
+    </w:lvl>
+    <w:lvl w:ilvl="4" w:tplc="FFFFFFFF" w:tentative="1">
+      <w:start w:val="1"/>
+      <w:numFmt w:val="bullet"/>
+      <w:lvlText w:val="o"/>
+      <w:lvlJc w:val="left"/>
+      <w:pPr>
+        <w:ind w:left="3600" w:hanging="360"/>
+      </w:pPr>
+      <w:rPr>
+        <w:rFonts w:ascii="Courier New" w:hAnsi="Courier New" w:cs="Courier New" w:hint="default"/>
+      </w:rPr>
+    </w:lvl>
+    <w:lvl w:ilvl="5" w:tplc="FFFFFFFF" w:tentative="1">
+      <w:start w:val="1"/>
+      <w:numFmt w:val="bullet"/>
+      <w:lvlText w:val=""/>
+      <w:lvlJc w:val="left"/>
+      <w:pPr>
+        <w:ind w:left="4320" w:hanging="360"/>
+      </w:pPr>
+      <w:rPr>
+        <w:rFonts w:ascii="Wingdings" w:hAnsi="Wingdings" w:hint="default"/>
+      </w:rPr>
+    </w:lvl>
+    <w:lvl w:ilvl="6" w:tplc="FFFFFFFF" w:tentative="1">
+      <w:start w:val="1"/>
+      <w:numFmt w:val="bullet"/>
+      <w:lvlText w:val=""/>
+      <w:lvlJc w:val="left"/>
+      <w:pPr>
+        <w:ind w:left="5040" w:hanging="360"/>
+      </w:pPr>
+      <w:rPr>
+        <w:rFonts w:ascii="Symbol" w:hAnsi="Symbol" w:hint="default"/>
+      </w:rPr>
+    </w:lvl>
+    <w:lvl w:ilvl="7" w:tplc="FFFFFFFF" w:tentative="1">
+      <w:start w:val="1"/>
+      <w:numFmt w:val="bullet"/>
+      <w:lvlText w:val="o"/>
+      <w:lvlJc w:val="left"/>
+      <w:pPr>
+        <w:ind w:left="5760" w:hanging="360"/>
+      </w:pPr>
+      <w:rPr>
+        <w:rFonts w:ascii="Courier New" w:hAnsi="Courier New" w:cs="Courier New" w:hint="default"/>
+      </w:rPr>
+    </w:lvl>
+    <w:lvl w:ilvl="8" w:tplc="FFFFFFFF" w:tentative="1">
+      <w:start w:val="1"/>
+      <w:numFmt w:val="bullet"/>
+      <w:lvlText w:val=""/>
+      <w:lvlJc w:val="left"/>
+      <w:pPr>
+        <w:ind w:left="6480" w:hanging="360"/>
+      </w:pPr>
+      <w:rPr>
+        <w:rFonts w:ascii="Wingdings" w:hAnsi="Wingdings" w:hint="default"/>
+      </w:rPr>
+    </w:lvl>
+  </w:abstractNum>
+  <w:abstractNum w:abstractNumId="25" w15:restartNumberingAfterBreak="0">
     <w:nsid w:val="4A816D4E"/>
     <w:multiLevelType w:val="hybridMultilevel"/>
     <w:tmpl w:val="FD0A0102"/>
@@ -5397,7 +6168,7 @@
       </w:rPr>
     </w:lvl>
   </w:abstractNum>
-  <w:abstractNum w:abstractNumId="23" w15:restartNumberingAfterBreak="0">
+  <w:abstractNum w:abstractNumId="26" w15:restartNumberingAfterBreak="0">
     <w:nsid w:val="4CC73ABD"/>
     <w:multiLevelType w:val="hybridMultilevel"/>
     <w:tmpl w:val="6EB21B32"/>
@@ -5510,7 +6281,7 @@
       </w:rPr>
     </w:lvl>
   </w:abstractNum>
-  <w:abstractNum w:abstractNumId="24" w15:restartNumberingAfterBreak="0">
+  <w:abstractNum w:abstractNumId="27" w15:restartNumberingAfterBreak="0">
     <w:nsid w:val="614261F0"/>
     <w:multiLevelType w:val="hybridMultilevel"/>
     <w:tmpl w:val="FF88A584"/>
@@ -5623,7 +6394,7 @@
       </w:rPr>
     </w:lvl>
   </w:abstractNum>
-  <w:abstractNum w:abstractNumId="25" w15:restartNumberingAfterBreak="0">
+  <w:abstractNum w:abstractNumId="28" w15:restartNumberingAfterBreak="0">
     <w:nsid w:val="6E1729AF"/>
     <w:multiLevelType w:val="hybridMultilevel"/>
     <w:tmpl w:val="C3681866"/>
@@ -5736,7 +6507,7 @@
       </w:rPr>
     </w:lvl>
   </w:abstractNum>
-  <w:abstractNum w:abstractNumId="26" w15:restartNumberingAfterBreak="0">
+  <w:abstractNum w:abstractNumId="29" w15:restartNumberingAfterBreak="0">
     <w:nsid w:val="70F12152"/>
     <w:multiLevelType w:val="hybridMultilevel"/>
     <w:tmpl w:val="8C54F45A"/>
@@ -5825,7 +6596,7 @@
       </w:pPr>
     </w:lvl>
   </w:abstractNum>
-  <w:abstractNum w:abstractNumId="27" w15:restartNumberingAfterBreak="0">
+  <w:abstractNum w:abstractNumId="30" w15:restartNumberingAfterBreak="0">
     <w:nsid w:val="71BA4B19"/>
     <w:multiLevelType w:val="hybridMultilevel"/>
     <w:tmpl w:val="87728E68"/>
@@ -5939,34 +6710,34 @@
     </w:lvl>
   </w:abstractNum>
   <w:num w:numId="1" w16cid:durableId="392854562">
-    <w:abstractNumId w:val="25"/>
+    <w:abstractNumId w:val="28"/>
   </w:num>
   <w:num w:numId="2" w16cid:durableId="2022971720">
     <w:abstractNumId w:val="6"/>
   </w:num>
   <w:num w:numId="3" w16cid:durableId="1302072604">
-    <w:abstractNumId w:val="11"/>
+    <w:abstractNumId w:val="12"/>
   </w:num>
   <w:num w:numId="4" w16cid:durableId="2057660956">
-    <w:abstractNumId w:val="27"/>
+    <w:abstractNumId w:val="30"/>
   </w:num>
   <w:num w:numId="5" w16cid:durableId="745763058">
-    <w:abstractNumId w:val="15"/>
+    <w:abstractNumId w:val="16"/>
   </w:num>
   <w:num w:numId="6" w16cid:durableId="861437442">
-    <w:abstractNumId w:val="24"/>
+    <w:abstractNumId w:val="27"/>
   </w:num>
   <w:num w:numId="7" w16cid:durableId="2086024622">
     <w:abstractNumId w:val="3"/>
   </w:num>
   <w:num w:numId="8" w16cid:durableId="984705071">
-    <w:abstractNumId w:val="14"/>
+    <w:abstractNumId w:val="15"/>
   </w:num>
   <w:num w:numId="9" w16cid:durableId="1229148599">
     <w:abstractNumId w:val="10"/>
   </w:num>
   <w:num w:numId="10" w16cid:durableId="640962072">
-    <w:abstractNumId w:val="12"/>
+    <w:abstractNumId w:val="13"/>
   </w:num>
   <w:num w:numId="11" w16cid:durableId="1536040151">
     <w:abstractNumId w:val="4"/>
@@ -5975,43 +6746,43 @@
     <w:abstractNumId w:val="9"/>
   </w:num>
   <w:num w:numId="13" w16cid:durableId="1387097379">
-    <w:abstractNumId w:val="16"/>
+    <w:abstractNumId w:val="17"/>
   </w:num>
   <w:num w:numId="14" w16cid:durableId="1516724501">
-    <w:abstractNumId w:val="20"/>
+    <w:abstractNumId w:val="21"/>
   </w:num>
   <w:num w:numId="15" w16cid:durableId="1258100767">
     <w:abstractNumId w:val="8"/>
   </w:num>
   <w:num w:numId="16" w16cid:durableId="280573937">
-    <w:abstractNumId w:val="26"/>
+    <w:abstractNumId w:val="29"/>
   </w:num>
   <w:num w:numId="17" w16cid:durableId="34550061">
-    <w:abstractNumId w:val="19"/>
+    <w:abstractNumId w:val="20"/>
   </w:num>
   <w:num w:numId="18" w16cid:durableId="494800889">
     <w:abstractNumId w:val="0"/>
   </w:num>
   <w:num w:numId="19" w16cid:durableId="461311898">
-    <w:abstractNumId w:val="13"/>
+    <w:abstractNumId w:val="14"/>
   </w:num>
   <w:num w:numId="20" w16cid:durableId="508981456">
-    <w:abstractNumId w:val="22"/>
+    <w:abstractNumId w:val="25"/>
   </w:num>
   <w:num w:numId="21" w16cid:durableId="458960678">
     <w:abstractNumId w:val="5"/>
   </w:num>
   <w:num w:numId="22" w16cid:durableId="1298219580">
-    <w:abstractNumId w:val="17"/>
+    <w:abstractNumId w:val="18"/>
   </w:num>
   <w:num w:numId="23" w16cid:durableId="556361929">
-    <w:abstractNumId w:val="21"/>
+    <w:abstractNumId w:val="23"/>
   </w:num>
   <w:num w:numId="24" w16cid:durableId="229730771">
     <w:abstractNumId w:val="1"/>
   </w:num>
   <w:num w:numId="25" w16cid:durableId="2064909283">
-    <w:abstractNumId w:val="23"/>
+    <w:abstractNumId w:val="26"/>
   </w:num>
   <w:num w:numId="26" w16cid:durableId="371467449">
     <w:abstractNumId w:val="7"/>
@@ -6020,7 +6791,16 @@
     <w:abstractNumId w:val="2"/>
   </w:num>
   <w:num w:numId="28" w16cid:durableId="601453698">
-    <w:abstractNumId w:val="18"/>
+    <w:abstractNumId w:val="19"/>
+  </w:num>
+  <w:num w:numId="29" w16cid:durableId="141430505">
+    <w:abstractNumId w:val="22"/>
+  </w:num>
+  <w:num w:numId="30" w16cid:durableId="991908693">
+    <w:abstractNumId w:val="11"/>
+  </w:num>
+  <w:num w:numId="31" w16cid:durableId="1503273549">
+    <w:abstractNumId w:val="24"/>
   </w:num>
 </w:numbering>
 </file>
@@ -6625,6 +7405,45 @@
       <w:spacing w:val="5"/>
     </w:rPr>
   </w:style>
+  <w:style w:type="paragraph" w:styleId="Textonotapie">
+    <w:name w:val="footnote text"/>
+    <w:basedOn w:val="Normal"/>
+    <w:link w:val="TextonotapieCar"/>
+    <w:uiPriority w:val="99"/>
+    <w:semiHidden/>
+    <w:unhideWhenUsed/>
+    <w:rsid w:val="005043EB"/>
+    <w:pPr>
+      <w:spacing w:after="0" w:line="240" w:lineRule="auto"/>
+    </w:pPr>
+    <w:rPr>
+      <w:sz w:val="20"/>
+      <w:szCs w:val="20"/>
+    </w:rPr>
+  </w:style>
+  <w:style w:type="character" w:customStyle="1" w:styleId="TextonotapieCar">
+    <w:name w:val="Texto nota pie Car"/>
+    <w:basedOn w:val="Fuentedeprrafopredeter"/>
+    <w:link w:val="Textonotapie"/>
+    <w:uiPriority w:val="99"/>
+    <w:semiHidden/>
+    <w:rsid w:val="005043EB"/>
+    <w:rPr>
+      <w:sz w:val="20"/>
+      <w:szCs w:val="20"/>
+    </w:rPr>
+  </w:style>
+  <w:style w:type="character" w:styleId="Refdenotaalpie">
+    <w:name w:val="footnote reference"/>
+    <w:basedOn w:val="Fuentedeprrafopredeter"/>
+    <w:uiPriority w:val="99"/>
+    <w:semiHidden/>
+    <w:unhideWhenUsed/>
+    <w:rsid w:val="005043EB"/>
+    <w:rPr>
+      <w:vertAlign w:val="superscript"/>
+    </w:rPr>
+  </w:style>
 </w:styles>
 </file>
 
@@ -6921,4 +7740,16 @@
     </a:ext>
   </a:extLst>
 </a:theme>
+</file>
+
+<file path=customXml/item1.xml><?xml version="1.0" encoding="utf-8"?>
+<b:Sources xmlns:b="http://schemas.openxmlformats.org/officeDocument/2006/bibliography" xmlns="http://schemas.openxmlformats.org/officeDocument/2006/bibliography" SelectedStyle="\APASixthEditionOfficeOnline.xsl" StyleName="APA" Version="6"/>
+</file>
+
+<file path=customXml/itemProps1.xml><?xml version="1.0" encoding="utf-8"?>
+<ds:datastoreItem xmlns:ds="http://schemas.openxmlformats.org/officeDocument/2006/customXml" ds:itemID="{F4FF9EC8-0037-4272-813D-0B83A1A2CFA2}">
+  <ds:schemaRefs>
+    <ds:schemaRef ds:uri="http://schemas.openxmlformats.org/officeDocument/2006/bibliography"/>
+  </ds:schemaRefs>
+</ds:datastoreItem>
 </file>
</xml_diff>